<commit_message>
Updated previous and current scrum reports for my jobs.
</commit_message>
<xml_diff>
--- a/ScrumReports/Network/Phase 5 - Networking Scrum Report.docx
+++ b/ScrumReports/Network/Phase 5 - Networking Scrum Report.docx
@@ -1,6 +1,6 @@
 
 <file path=word/document.xml><?xml version="1.0" encoding="utf-8"?>
-<w:document xmlns:wpc="http://schemas.microsoft.com/office/word/2010/wordprocessingCanvas" xmlns:mc="http://schemas.openxmlformats.org/markup-compatibility/2006" xmlns:o="urn:schemas-microsoft-com:office:office" xmlns:r="http://schemas.openxmlformats.org/officeDocument/2006/relationships" xmlns:m="http://schemas.openxmlformats.org/officeDocument/2006/math" xmlns:v="urn:schemas-microsoft-com:vml" xmlns:wp14="http://schemas.microsoft.com/office/word/2010/wordprocessingDrawing" xmlns:wp="http://schemas.openxmlformats.org/drawingml/2006/wordprocessingDrawing" xmlns:w10="urn:schemas-microsoft-com:office:word" xmlns:w="http://schemas.openxmlformats.org/wordprocessingml/2006/main" xmlns:w14="http://schemas.microsoft.com/office/word/2010/wordml" xmlns:w15="http://schemas.microsoft.com/office/word/2012/wordml" xmlns:wpg="http://schemas.microsoft.com/office/word/2010/wordprocessingGroup" xmlns:wpi="http://schemas.microsoft.com/office/word/2010/wordprocessingInk" xmlns:wne="http://schemas.microsoft.com/office/word/2006/wordml" xmlns:wps="http://schemas.microsoft.com/office/word/2010/wordprocessingShape" mc:Ignorable="w14 w15 wp14">
+<w:document xmlns:ve="http://schemas.openxmlformats.org/markup-compatibility/2006" xmlns:o="urn:schemas-microsoft-com:office:office" xmlns:r="http://schemas.openxmlformats.org/officeDocument/2006/relationships" xmlns:m="http://schemas.openxmlformats.org/officeDocument/2006/math" xmlns:v="urn:schemas-microsoft-com:vml" xmlns:wp="http://schemas.openxmlformats.org/drawingml/2006/wordprocessingDrawing" xmlns:w10="urn:schemas-microsoft-com:office:word" xmlns:w="http://schemas.openxmlformats.org/wordprocessingml/2006/main" xmlns:wne="http://schemas.microsoft.com/office/word/2006/wordml">
   <w:body>
     <w:p>
       <w:pPr>
@@ -12,9 +12,16 @@
     </w:p>
     <w:tbl>
       <w:tblPr>
-        <w:tblStyle w:val="TableGrid"/>
         <w:tblW w:w="0" w:type="auto"/>
-        <w:tblLook w:val="04A0" w:firstRow="1" w:lastRow="0" w:firstColumn="1" w:lastColumn="0" w:noHBand="0" w:noVBand="1"/>
+        <w:tblBorders>
+          <w:top w:val="single" w:sz="4" w:space="0" w:color="auto"/>
+          <w:left w:val="single" w:sz="4" w:space="0" w:color="auto"/>
+          <w:bottom w:val="single" w:sz="4" w:space="0" w:color="auto"/>
+          <w:right w:val="single" w:sz="4" w:space="0" w:color="auto"/>
+          <w:insideH w:val="single" w:sz="4" w:space="0" w:color="auto"/>
+          <w:insideV w:val="single" w:sz="4" w:space="0" w:color="auto"/>
+        </w:tblBorders>
+        <w:tblLook w:val="00A0"/>
       </w:tblPr>
       <w:tblGrid>
         <w:gridCol w:w="4788"/>
@@ -27,6 +34,7 @@
           </w:tcPr>
           <w:p>
             <w:pPr>
+              <w:spacing w:after="0" w:line="240" w:lineRule="auto"/>
               <w:rPr>
                 <w:sz w:val="32"/>
               </w:rPr>
@@ -35,22 +43,38 @@
               <w:rPr>
                 <w:sz w:val="32"/>
               </w:rPr>
-              <w:t>Team:</w:t>
-            </w:r>
-            <w:r>
+              <w:t>Team: Networking</w:t>
+            </w:r>
+          </w:p>
+        </w:tc>
+        <w:tc>
+          <w:tcPr>
+            <w:tcW w:w="4788" w:type="dxa"/>
+          </w:tcPr>
+          <w:p>
+            <w:pPr>
+              <w:spacing w:after="0" w:line="240" w:lineRule="auto"/>
               <w:rPr>
                 <w:sz w:val="32"/>
               </w:rPr>
-              <w:t xml:space="preserve"> Networking</w:t>
-            </w:r>
-          </w:p>
-        </w:tc>
+            </w:pPr>
+            <w:r>
+              <w:rPr>
+                <w:sz w:val="32"/>
+              </w:rPr>
+              <w:t>Date: 27-Feb-14</w:t>
+            </w:r>
+          </w:p>
+        </w:tc>
+      </w:tr>
+      <w:tr>
         <w:tc>
           <w:tcPr>
             <w:tcW w:w="4788" w:type="dxa"/>
           </w:tcPr>
           <w:p>
             <w:pPr>
+              <w:spacing w:after="0" w:line="240" w:lineRule="auto"/>
               <w:rPr>
                 <w:sz w:val="32"/>
               </w:rPr>
@@ -59,93 +83,26 @@
               <w:rPr>
                 <w:sz w:val="32"/>
               </w:rPr>
-              <w:t>Date:</w:t>
-            </w:r>
-            <w:r>
+              <w:t>Phase: 5</w:t>
+            </w:r>
+          </w:p>
+        </w:tc>
+        <w:tc>
+          <w:tcPr>
+            <w:tcW w:w="4788" w:type="dxa"/>
+          </w:tcPr>
+          <w:p>
+            <w:pPr>
+              <w:spacing w:after="0" w:line="240" w:lineRule="auto"/>
               <w:rPr>
                 <w:sz w:val="32"/>
               </w:rPr>
-              <w:t xml:space="preserve"> </w:t>
-            </w:r>
+            </w:pPr>
             <w:r>
               <w:rPr>
                 <w:sz w:val="32"/>
               </w:rPr>
-              <w:t>27</w:t>
-            </w:r>
-            <w:r>
-              <w:rPr>
-                <w:sz w:val="32"/>
-              </w:rPr>
-              <w:t>-Feb-14</w:t>
-            </w:r>
-          </w:p>
-        </w:tc>
-      </w:tr>
-      <w:tr>
-        <w:tc>
-          <w:tcPr>
-            <w:tcW w:w="4788" w:type="dxa"/>
-          </w:tcPr>
-          <w:p>
-            <w:pPr>
-              <w:rPr>
-                <w:sz w:val="32"/>
-              </w:rPr>
-            </w:pPr>
-            <w:r>
-              <w:rPr>
-                <w:sz w:val="32"/>
-              </w:rPr>
-              <w:t>Phase:</w:t>
-            </w:r>
-            <w:r>
-              <w:rPr>
-                <w:sz w:val="32"/>
-              </w:rPr>
-              <w:t xml:space="preserve"> 5</w:t>
-            </w:r>
-          </w:p>
-        </w:tc>
-        <w:tc>
-          <w:tcPr>
-            <w:tcW w:w="4788" w:type="dxa"/>
-          </w:tcPr>
-          <w:p>
-            <w:pPr>
-              <w:rPr>
-                <w:sz w:val="32"/>
-              </w:rPr>
-            </w:pPr>
-            <w:r>
-              <w:rPr>
-                <w:sz w:val="32"/>
-              </w:rPr>
-              <w:t>Due Date</w:t>
-            </w:r>
-            <w:r>
-              <w:rPr>
-                <w:sz w:val="32"/>
-              </w:rPr>
-              <w:t>:</w:t>
-            </w:r>
-            <w:r>
-              <w:rPr>
-                <w:sz w:val="32"/>
-              </w:rPr>
-              <w:t xml:space="preserve"> </w:t>
-            </w:r>
-            <w:r>
-              <w:rPr>
-                <w:sz w:val="32"/>
-              </w:rPr>
-              <w:t>06-Mar</w:t>
-            </w:r>
-            <w:r>
-              <w:rPr>
-                <w:sz w:val="32"/>
-              </w:rPr>
-              <w:t>-14</w:t>
+              <w:t>Due Date: 06-Mar-14</w:t>
             </w:r>
           </w:p>
         </w:tc>
@@ -154,9 +111,16 @@
     <w:p/>
     <w:tbl>
       <w:tblPr>
-        <w:tblStyle w:val="TableGrid"/>
         <w:tblW w:w="0" w:type="auto"/>
-        <w:tblLook w:val="04A0" w:firstRow="1" w:lastRow="0" w:firstColumn="1" w:lastColumn="0" w:noHBand="0" w:noVBand="1"/>
+        <w:tblBorders>
+          <w:top w:val="single" w:sz="4" w:space="0" w:color="auto"/>
+          <w:left w:val="single" w:sz="4" w:space="0" w:color="auto"/>
+          <w:bottom w:val="single" w:sz="4" w:space="0" w:color="auto"/>
+          <w:right w:val="single" w:sz="4" w:space="0" w:color="auto"/>
+          <w:insideH w:val="single" w:sz="4" w:space="0" w:color="auto"/>
+          <w:insideV w:val="single" w:sz="4" w:space="0" w:color="auto"/>
+        </w:tblBorders>
+        <w:tblLook w:val="00A0"/>
       </w:tblPr>
       <w:tblGrid>
         <w:gridCol w:w="2178"/>
@@ -169,6 +133,7 @@
           </w:tcPr>
           <w:p>
             <w:pPr>
+              <w:spacing w:after="0" w:line="240" w:lineRule="auto"/>
               <w:rPr>
                 <w:sz w:val="28"/>
               </w:rPr>
@@ -187,6 +152,7 @@
           </w:tcPr>
           <w:p>
             <w:pPr>
+              <w:spacing w:after="0" w:line="240" w:lineRule="auto"/>
               <w:rPr>
                 <w:sz w:val="28"/>
               </w:rPr>
@@ -210,24 +176,17 @@
           </w:tcPr>
           <w:p>
             <w:pPr>
-              <w:rPr>
-                <w:sz w:val="28"/>
-              </w:rPr>
-            </w:pPr>
-            <w:r>
-              <w:rPr>
-                <w:sz w:val="28"/>
-              </w:rPr>
-              <w:t xml:space="preserve">Brian </w:t>
-            </w:r>
-            <w:proofErr w:type="spellStart"/>
-            <w:r>
-              <w:rPr>
-                <w:sz w:val="28"/>
-              </w:rPr>
-              <w:t>Lefrancois</w:t>
-            </w:r>
-            <w:proofErr w:type="spellEnd"/>
+              <w:spacing w:after="0" w:line="240" w:lineRule="auto"/>
+              <w:rPr>
+                <w:sz w:val="28"/>
+              </w:rPr>
+            </w:pPr>
+            <w:r>
+              <w:rPr>
+                <w:sz w:val="28"/>
+              </w:rPr>
+              <w:t>Brian Lefrancois</w:t>
+            </w:r>
           </w:p>
         </w:tc>
         <w:tc>
@@ -236,6 +195,7 @@
           </w:tcPr>
           <w:p>
             <w:pPr>
+              <w:spacing w:after="0" w:line="240" w:lineRule="auto"/>
               <w:rPr>
                 <w:sz w:val="28"/>
               </w:rPr>
@@ -253,6 +213,7 @@
           </w:tcPr>
           <w:p>
             <w:pPr>
+              <w:spacing w:after="0" w:line="240" w:lineRule="auto"/>
               <w:rPr>
                 <w:sz w:val="28"/>
               </w:rPr>
@@ -271,13 +232,15 @@
           </w:tcPr>
           <w:p>
             <w:pPr>
-              <w:rPr>
-                <w:sz w:val="28"/>
-              </w:rPr>
-            </w:pPr>
-          </w:p>
-          <w:p>
-            <w:pPr>
+              <w:spacing w:after="0" w:line="240" w:lineRule="auto"/>
+              <w:rPr>
+                <w:sz w:val="28"/>
+              </w:rPr>
+            </w:pPr>
+          </w:p>
+          <w:p>
+            <w:pPr>
+              <w:spacing w:after="0" w:line="240" w:lineRule="auto"/>
               <w:rPr>
                 <w:sz w:val="28"/>
               </w:rPr>
@@ -295,6 +258,7 @@
           </w:tcPr>
           <w:p>
             <w:pPr>
+              <w:spacing w:after="0" w:line="240" w:lineRule="auto"/>
               <w:rPr>
                 <w:sz w:val="28"/>
               </w:rPr>
@@ -313,13 +277,15 @@
           </w:tcPr>
           <w:p>
             <w:pPr>
-              <w:rPr>
-                <w:sz w:val="28"/>
-              </w:rPr>
-            </w:pPr>
-          </w:p>
-          <w:p>
-            <w:pPr>
+              <w:spacing w:after="0" w:line="240" w:lineRule="auto"/>
+              <w:rPr>
+                <w:sz w:val="28"/>
+              </w:rPr>
+            </w:pPr>
+          </w:p>
+          <w:p>
+            <w:pPr>
+              <w:spacing w:after="0" w:line="240" w:lineRule="auto"/>
               <w:rPr>
                 <w:sz w:val="28"/>
               </w:rPr>
@@ -337,6 +303,7 @@
           </w:tcPr>
           <w:p>
             <w:pPr>
+              <w:spacing w:after="0" w:line="240" w:lineRule="auto"/>
               <w:rPr>
                 <w:sz w:val="28"/>
               </w:rPr>
@@ -355,13 +322,15 @@
           </w:tcPr>
           <w:p>
             <w:pPr>
-              <w:rPr>
-                <w:sz w:val="28"/>
-              </w:rPr>
-            </w:pPr>
-          </w:p>
-          <w:p>
-            <w:pPr>
+              <w:spacing w:after="0" w:line="240" w:lineRule="auto"/>
+              <w:rPr>
+                <w:sz w:val="28"/>
+              </w:rPr>
+            </w:pPr>
+          </w:p>
+          <w:p>
+            <w:pPr>
+              <w:spacing w:after="0" w:line="240" w:lineRule="auto"/>
               <w:rPr>
                 <w:sz w:val="28"/>
               </w:rPr>
@@ -379,6 +348,7 @@
           </w:tcPr>
           <w:p>
             <w:pPr>
+              <w:spacing w:after="0" w:line="240" w:lineRule="auto"/>
               <w:rPr>
                 <w:sz w:val="28"/>
               </w:rPr>
@@ -397,6 +367,7 @@
           </w:tcPr>
           <w:p>
             <w:pPr>
+              <w:spacing w:after="0" w:line="240" w:lineRule="auto"/>
               <w:rPr>
                 <w:sz w:val="28"/>
               </w:rPr>
@@ -414,6 +385,7 @@
           </w:tcPr>
           <w:p>
             <w:pPr>
+              <w:spacing w:after="0" w:line="240" w:lineRule="auto"/>
               <w:rPr>
                 <w:sz w:val="28"/>
               </w:rPr>
@@ -432,13 +404,21 @@
           </w:tcPr>
           <w:p>
             <w:pPr>
-              <w:rPr>
-                <w:sz w:val="28"/>
-              </w:rPr>
-            </w:pPr>
-          </w:p>
-          <w:p>
-            <w:pPr>
+              <w:spacing w:after="0" w:line="240" w:lineRule="auto"/>
+              <w:rPr>
+                <w:sz w:val="28"/>
+              </w:rPr>
+            </w:pPr>
+            <w:r>
+              <w:rPr>
+                <w:sz w:val="28"/>
+              </w:rPr>
+              <w:t xml:space="preserve">- Assisting the client team with setting up the connection to communicate with a server. </w:t>
+            </w:r>
+          </w:p>
+          <w:p>
+            <w:pPr>
+              <w:spacing w:after="0" w:line="240" w:lineRule="auto"/>
               <w:rPr>
                 <w:sz w:val="28"/>
               </w:rPr>
@@ -456,32 +436,17 @@
           </w:tcPr>
           <w:p>
             <w:pPr>
-              <w:rPr>
-                <w:sz w:val="28"/>
-              </w:rPr>
-            </w:pPr>
-            <w:proofErr w:type="spellStart"/>
-            <w:r>
-              <w:rPr>
-                <w:sz w:val="28"/>
-              </w:rPr>
-              <w:t>Soloman</w:t>
-            </w:r>
-            <w:proofErr w:type="spellEnd"/>
-            <w:r>
-              <w:rPr>
-                <w:sz w:val="28"/>
-              </w:rPr>
-              <w:t xml:space="preserve"> </w:t>
-            </w:r>
-            <w:proofErr w:type="spellStart"/>
-            <w:r>
-              <w:rPr>
-                <w:sz w:val="28"/>
-              </w:rPr>
-              <w:t>Tahirli</w:t>
-            </w:r>
-            <w:proofErr w:type="spellEnd"/>
+              <w:spacing w:after="0" w:line="240" w:lineRule="auto"/>
+              <w:rPr>
+                <w:sz w:val="28"/>
+              </w:rPr>
+            </w:pPr>
+            <w:r>
+              <w:rPr>
+                <w:sz w:val="28"/>
+              </w:rPr>
+              <w:t>Soloman Tahirli</w:t>
+            </w:r>
           </w:p>
         </w:tc>
         <w:tc>
@@ -490,6 +455,7 @@
           </w:tcPr>
           <w:p>
             <w:pPr>
+              <w:spacing w:after="0" w:line="240" w:lineRule="auto"/>
               <w:rPr>
                 <w:sz w:val="28"/>
               </w:rPr>
@@ -509,6 +475,7 @@
           </w:tcPr>
           <w:p>
             <w:pPr>
+              <w:spacing w:after="0" w:line="240" w:lineRule="auto"/>
               <w:rPr>
                 <w:sz w:val="28"/>
               </w:rPr>
@@ -521,6 +488,7 @@
           </w:tcPr>
           <w:p>
             <w:pPr>
+              <w:spacing w:after="0" w:line="240" w:lineRule="auto"/>
               <w:rPr>
                 <w:sz w:val="28"/>
               </w:rPr>
@@ -538,6 +506,7 @@
           </w:tcPr>
           <w:p>
             <w:pPr>
+              <w:spacing w:after="0" w:line="240" w:lineRule="auto"/>
               <w:rPr>
                 <w:sz w:val="28"/>
               </w:rPr>
@@ -550,6 +519,7 @@
           </w:tcPr>
           <w:p>
             <w:pPr>
+              <w:spacing w:after="0" w:line="240" w:lineRule="auto"/>
               <w:rPr>
                 <w:sz w:val="28"/>
               </w:rPr>
@@ -567,6 +537,7 @@
           </w:tcPr>
           <w:p>
             <w:pPr>
+              <w:spacing w:after="0" w:line="240" w:lineRule="auto"/>
               <w:rPr>
                 <w:sz w:val="28"/>
               </w:rPr>
@@ -579,6 +550,7 @@
           </w:tcPr>
           <w:p>
             <w:pPr>
+              <w:spacing w:after="0" w:line="240" w:lineRule="auto"/>
               <w:rPr>
                 <w:sz w:val="28"/>
               </w:rPr>
@@ -599,405 +571,174 @@
 </file>
 
 <file path=word/styles.xml><?xml version="1.0" encoding="utf-8"?>
-<w:styles xmlns:mc="http://schemas.openxmlformats.org/markup-compatibility/2006" xmlns:r="http://schemas.openxmlformats.org/officeDocument/2006/relationships" xmlns:w="http://schemas.openxmlformats.org/wordprocessingml/2006/main" xmlns:w14="http://schemas.microsoft.com/office/word/2010/wordml" xmlns:w15="http://schemas.microsoft.com/office/word/2012/wordml" mc:Ignorable="w14 w15">
+<w:styles xmlns:r="http://schemas.openxmlformats.org/officeDocument/2006/relationships" xmlns:w="http://schemas.openxmlformats.org/wordprocessingml/2006/main">
   <w:docDefaults>
     <w:rPrDefault>
       <w:rPr>
-        <w:rFonts w:asciiTheme="minorHAnsi" w:eastAsiaTheme="minorHAnsi" w:hAnsiTheme="minorHAnsi" w:cstheme="minorBidi"/>
+        <w:rFonts w:ascii="Calibri" w:eastAsia="Calibri" w:hAnsi="Calibri" w:cs="Times New Roman"/>
         <w:sz w:val="22"/>
         <w:szCs w:val="22"/>
-        <w:lang w:val="en-US" w:eastAsia="en-US" w:bidi="ar-SA"/>
+        <w:lang w:val="en-CA" w:eastAsia="ja-JP" w:bidi="ar-SA"/>
       </w:rPr>
     </w:rPrDefault>
-    <w:pPrDefault>
-      <w:pPr>
-        <w:spacing w:after="200" w:line="276" w:lineRule="auto"/>
-      </w:pPr>
-    </w:pPrDefault>
+    <w:pPrDefault/>
   </w:docDefaults>
-  <w:latentStyles w:defLockedState="0" w:defUIPriority="99" w:defSemiHidden="0" w:defUnhideWhenUsed="0" w:defQFormat="0" w:count="371">
-    <w:lsdException w:name="Normal" w:uiPriority="0" w:qFormat="1"/>
-    <w:lsdException w:name="heading 1" w:uiPriority="9" w:qFormat="1"/>
-    <w:lsdException w:name="heading 2" w:semiHidden="1" w:uiPriority="9" w:unhideWhenUsed="1" w:qFormat="1"/>
-    <w:lsdException w:name="heading 3" w:semiHidden="1" w:uiPriority="9" w:unhideWhenUsed="1" w:qFormat="1"/>
-    <w:lsdException w:name="heading 4" w:semiHidden="1" w:uiPriority="9" w:unhideWhenUsed="1" w:qFormat="1"/>
-    <w:lsdException w:name="heading 5" w:semiHidden="1" w:uiPriority="9" w:unhideWhenUsed="1" w:qFormat="1"/>
-    <w:lsdException w:name="heading 6" w:semiHidden="1" w:uiPriority="9" w:unhideWhenUsed="1" w:qFormat="1"/>
-    <w:lsdException w:name="heading 7" w:semiHidden="1" w:uiPriority="9" w:unhideWhenUsed="1" w:qFormat="1"/>
-    <w:lsdException w:name="heading 8" w:semiHidden="1" w:uiPriority="9" w:unhideWhenUsed="1" w:qFormat="1"/>
-    <w:lsdException w:name="heading 9" w:semiHidden="1" w:uiPriority="9" w:unhideWhenUsed="1" w:qFormat="1"/>
-    <w:lsdException w:name="index 1" w:semiHidden="1" w:unhideWhenUsed="1"/>
-    <w:lsdException w:name="index 2" w:semiHidden="1" w:unhideWhenUsed="1"/>
-    <w:lsdException w:name="index 3" w:semiHidden="1" w:unhideWhenUsed="1"/>
-    <w:lsdException w:name="index 4" w:semiHidden="1" w:unhideWhenUsed="1"/>
-    <w:lsdException w:name="index 5" w:semiHidden="1" w:unhideWhenUsed="1"/>
-    <w:lsdException w:name="index 6" w:semiHidden="1" w:unhideWhenUsed="1"/>
-    <w:lsdException w:name="index 7" w:semiHidden="1" w:unhideWhenUsed="1"/>
-    <w:lsdException w:name="index 8" w:semiHidden="1" w:unhideWhenUsed="1"/>
-    <w:lsdException w:name="index 9" w:semiHidden="1" w:unhideWhenUsed="1"/>
-    <w:lsdException w:name="toc 1" w:semiHidden="1" w:uiPriority="39" w:unhideWhenUsed="1"/>
-    <w:lsdException w:name="toc 2" w:semiHidden="1" w:uiPriority="39" w:unhideWhenUsed="1"/>
-    <w:lsdException w:name="toc 3" w:semiHidden="1" w:uiPriority="39" w:unhideWhenUsed="1"/>
-    <w:lsdException w:name="toc 4" w:semiHidden="1" w:uiPriority="39" w:unhideWhenUsed="1"/>
-    <w:lsdException w:name="toc 5" w:semiHidden="1" w:uiPriority="39" w:unhideWhenUsed="1"/>
-    <w:lsdException w:name="toc 6" w:semiHidden="1" w:uiPriority="39" w:unhideWhenUsed="1"/>
-    <w:lsdException w:name="toc 7" w:semiHidden="1" w:uiPriority="39" w:unhideWhenUsed="1"/>
-    <w:lsdException w:name="toc 8" w:semiHidden="1" w:uiPriority="39" w:unhideWhenUsed="1"/>
-    <w:lsdException w:name="toc 9" w:semiHidden="1" w:uiPriority="39" w:unhideWhenUsed="1"/>
-    <w:lsdException w:name="Normal Indent" w:semiHidden="1" w:unhideWhenUsed="1"/>
-    <w:lsdException w:name="footnote text" w:semiHidden="1" w:unhideWhenUsed="1"/>
-    <w:lsdException w:name="annotation text" w:semiHidden="1" w:unhideWhenUsed="1"/>
-    <w:lsdException w:name="header" w:semiHidden="1" w:unhideWhenUsed="1"/>
-    <w:lsdException w:name="footer" w:semiHidden="1" w:unhideWhenUsed="1"/>
-    <w:lsdException w:name="index heading" w:semiHidden="1" w:unhideWhenUsed="1"/>
-    <w:lsdException w:name="caption" w:semiHidden="1" w:uiPriority="35" w:unhideWhenUsed="1" w:qFormat="1"/>
-    <w:lsdException w:name="table of figures" w:semiHidden="1" w:unhideWhenUsed="1"/>
-    <w:lsdException w:name="envelope address" w:semiHidden="1" w:unhideWhenUsed="1"/>
-    <w:lsdException w:name="envelope return" w:semiHidden="1" w:unhideWhenUsed="1"/>
-    <w:lsdException w:name="footnote reference" w:semiHidden="1" w:unhideWhenUsed="1"/>
-    <w:lsdException w:name="annotation reference" w:semiHidden="1" w:unhideWhenUsed="1"/>
-    <w:lsdException w:name="line number" w:semiHidden="1" w:unhideWhenUsed="1"/>
-    <w:lsdException w:name="page number" w:semiHidden="1" w:unhideWhenUsed="1"/>
-    <w:lsdException w:name="endnote reference" w:semiHidden="1" w:unhideWhenUsed="1"/>
-    <w:lsdException w:name="endnote text" w:semiHidden="1" w:unhideWhenUsed="1"/>
-    <w:lsdException w:name="table of authorities" w:semiHidden="1" w:unhideWhenUsed="1"/>
-    <w:lsdException w:name="macro" w:semiHidden="1" w:unhideWhenUsed="1"/>
-    <w:lsdException w:name="toa heading" w:semiHidden="1" w:unhideWhenUsed="1"/>
-    <w:lsdException w:name="List" w:semiHidden="1" w:unhideWhenUsed="1"/>
-    <w:lsdException w:name="List Bullet" w:semiHidden="1" w:unhideWhenUsed="1"/>
-    <w:lsdException w:name="List Number" w:semiHidden="1" w:unhideWhenUsed="1"/>
-    <w:lsdException w:name="List 2" w:semiHidden="1" w:unhideWhenUsed="1"/>
-    <w:lsdException w:name="List 3" w:semiHidden="1" w:unhideWhenUsed="1"/>
-    <w:lsdException w:name="List 4" w:semiHidden="1" w:unhideWhenUsed="1"/>
-    <w:lsdException w:name="List 5" w:semiHidden="1" w:unhideWhenUsed="1"/>
-    <w:lsdException w:name="List Bullet 2" w:semiHidden="1" w:unhideWhenUsed="1"/>
-    <w:lsdException w:name="List Bullet 3" w:semiHidden="1" w:unhideWhenUsed="1"/>
-    <w:lsdException w:name="List Bullet 4" w:semiHidden="1" w:unhideWhenUsed="1"/>
-    <w:lsdException w:name="List Bullet 5" w:semiHidden="1" w:unhideWhenUsed="1"/>
-    <w:lsdException w:name="List Number 2" w:semiHidden="1" w:unhideWhenUsed="1"/>
-    <w:lsdException w:name="List Number 3" w:semiHidden="1" w:unhideWhenUsed="1"/>
-    <w:lsdException w:name="List Number 4" w:semiHidden="1" w:unhideWhenUsed="1"/>
-    <w:lsdException w:name="List Number 5" w:semiHidden="1" w:unhideWhenUsed="1"/>
-    <w:lsdException w:name="Title" w:uiPriority="10" w:qFormat="1"/>
-    <w:lsdException w:name="Closing" w:semiHidden="1" w:unhideWhenUsed="1"/>
-    <w:lsdException w:name="Signature" w:semiHidden="1" w:unhideWhenUsed="1"/>
-    <w:lsdException w:name="Default Paragraph Font" w:semiHidden="1" w:uiPriority="1" w:unhideWhenUsed="1"/>
-    <w:lsdException w:name="Body Text" w:semiHidden="1" w:unhideWhenUsed="1"/>
-    <w:lsdException w:name="Body Text Indent" w:semiHidden="1" w:unhideWhenUsed="1"/>
-    <w:lsdException w:name="List Continue" w:semiHidden="1" w:unhideWhenUsed="1"/>
-    <w:lsdException w:name="List Continue 2" w:semiHidden="1" w:unhideWhenUsed="1"/>
-    <w:lsdException w:name="List Continue 3" w:semiHidden="1" w:unhideWhenUsed="1"/>
-    <w:lsdException w:name="List Continue 4" w:semiHidden="1" w:unhideWhenUsed="1"/>
-    <w:lsdException w:name="List Continue 5" w:semiHidden="1" w:unhideWhenUsed="1"/>
-    <w:lsdException w:name="Message Header" w:semiHidden="1" w:unhideWhenUsed="1"/>
-    <w:lsdException w:name="Subtitle" w:uiPriority="11" w:qFormat="1"/>
-    <w:lsdException w:name="Salutation" w:semiHidden="1" w:unhideWhenUsed="1"/>
-    <w:lsdException w:name="Date" w:semiHidden="1" w:unhideWhenUsed="1"/>
-    <w:lsdException w:name="Body Text First Indent" w:semiHidden="1" w:unhideWhenUsed="1"/>
-    <w:lsdException w:name="Body Text First Indent 2" w:semiHidden="1" w:unhideWhenUsed="1"/>
-    <w:lsdException w:name="Note Heading" w:semiHidden="1" w:unhideWhenUsed="1"/>
-    <w:lsdException w:name="Body Text 2" w:semiHidden="1" w:unhideWhenUsed="1"/>
-    <w:lsdException w:name="Body Text 3" w:semiHidden="1" w:unhideWhenUsed="1"/>
-    <w:lsdException w:name="Body Text Indent 2" w:semiHidden="1" w:unhideWhenUsed="1"/>
-    <w:lsdException w:name="Body Text Indent 3" w:semiHidden="1" w:unhideWhenUsed="1"/>
-    <w:lsdException w:name="Block Text" w:semiHidden="1" w:unhideWhenUsed="1"/>
-    <w:lsdException w:name="Hyperlink" w:semiHidden="1" w:unhideWhenUsed="1"/>
-    <w:lsdException w:name="FollowedHyperlink" w:semiHidden="1" w:unhideWhenUsed="1"/>
-    <w:lsdException w:name="Strong" w:uiPriority="22" w:qFormat="1"/>
-    <w:lsdException w:name="Emphasis" w:uiPriority="20" w:qFormat="1"/>
-    <w:lsdException w:name="Document Map" w:semiHidden="1" w:unhideWhenUsed="1"/>
-    <w:lsdException w:name="Plain Text" w:semiHidden="1" w:unhideWhenUsed="1"/>
-    <w:lsdException w:name="E-mail Signature" w:semiHidden="1" w:unhideWhenUsed="1"/>
-    <w:lsdException w:name="HTML Top of Form" w:semiHidden="1" w:unhideWhenUsed="1"/>
-    <w:lsdException w:name="HTML Bottom of Form" w:semiHidden="1" w:unhideWhenUsed="1"/>
-    <w:lsdException w:name="Normal (Web)" w:semiHidden="1" w:unhideWhenUsed="1"/>
-    <w:lsdException w:name="HTML Acronym" w:semiHidden="1" w:unhideWhenUsed="1"/>
-    <w:lsdException w:name="HTML Address" w:semiHidden="1" w:unhideWhenUsed="1"/>
-    <w:lsdException w:name="HTML Cite" w:semiHidden="1" w:unhideWhenUsed="1"/>
-    <w:lsdException w:name="HTML Code" w:semiHidden="1" w:unhideWhenUsed="1"/>
-    <w:lsdException w:name="HTML Definition" w:semiHidden="1" w:unhideWhenUsed="1"/>
-    <w:lsdException w:name="HTML Keyboard" w:semiHidden="1" w:unhideWhenUsed="1"/>
-    <w:lsdException w:name="HTML Preformatted" w:semiHidden="1" w:unhideWhenUsed="1"/>
-    <w:lsdException w:name="HTML Sample" w:semiHidden="1" w:unhideWhenUsed="1"/>
-    <w:lsdException w:name="HTML Typewriter" w:semiHidden="1" w:unhideWhenUsed="1"/>
-    <w:lsdException w:name="HTML Variable" w:semiHidden="1" w:unhideWhenUsed="1"/>
-    <w:lsdException w:name="Normal Table" w:semiHidden="1" w:unhideWhenUsed="1"/>
-    <w:lsdException w:name="annotation subject" w:semiHidden="1" w:unhideWhenUsed="1"/>
-    <w:lsdException w:name="No List" w:semiHidden="1" w:unhideWhenUsed="1"/>
-    <w:lsdException w:name="Outline List 1" w:semiHidden="1" w:unhideWhenUsed="1"/>
-    <w:lsdException w:name="Outline List 2" w:semiHidden="1" w:unhideWhenUsed="1"/>
-    <w:lsdException w:name="Outline List 3" w:semiHidden="1" w:unhideWhenUsed="1"/>
-    <w:lsdException w:name="Table Simple 1" w:semiHidden="1" w:unhideWhenUsed="1"/>
-    <w:lsdException w:name="Table Simple 2" w:semiHidden="1" w:unhideWhenUsed="1"/>
-    <w:lsdException w:name="Table Simple 3" w:semiHidden="1" w:unhideWhenUsed="1"/>
-    <w:lsdException w:name="Table Classic 1" w:semiHidden="1" w:unhideWhenUsed="1"/>
-    <w:lsdException w:name="Table Classic 2" w:semiHidden="1" w:unhideWhenUsed="1"/>
-    <w:lsdException w:name="Table Classic 3" w:semiHidden="1" w:unhideWhenUsed="1"/>
-    <w:lsdException w:name="Table Classic 4" w:semiHidden="1" w:unhideWhenUsed="1"/>
-    <w:lsdException w:name="Table Colorful 1" w:semiHidden="1" w:unhideWhenUsed="1"/>
-    <w:lsdException w:name="Table Colorful 2" w:semiHidden="1" w:unhideWhenUsed="1"/>
-    <w:lsdException w:name="Table Colorful 3" w:semiHidden="1" w:unhideWhenUsed="1"/>
-    <w:lsdException w:name="Table Columns 1" w:semiHidden="1" w:unhideWhenUsed="1"/>
-    <w:lsdException w:name="Table Columns 2" w:semiHidden="1" w:unhideWhenUsed="1"/>
-    <w:lsdException w:name="Table Columns 3" w:semiHidden="1" w:unhideWhenUsed="1"/>
-    <w:lsdException w:name="Table Columns 4" w:semiHidden="1" w:unhideWhenUsed="1"/>
-    <w:lsdException w:name="Table Columns 5" w:semiHidden="1" w:unhideWhenUsed="1"/>
-    <w:lsdException w:name="Table Grid 1" w:semiHidden="1" w:unhideWhenUsed="1"/>
-    <w:lsdException w:name="Table Grid 2" w:semiHidden="1" w:unhideWhenUsed="1"/>
-    <w:lsdException w:name="Table Grid 3" w:semiHidden="1" w:unhideWhenUsed="1"/>
-    <w:lsdException w:name="Table Grid 4" w:semiHidden="1" w:unhideWhenUsed="1"/>
-    <w:lsdException w:name="Table Grid 5" w:semiHidden="1" w:unhideWhenUsed="1"/>
-    <w:lsdException w:name="Table Grid 6" w:semiHidden="1" w:unhideWhenUsed="1"/>
-    <w:lsdException w:name="Table Grid 7" w:semiHidden="1" w:unhideWhenUsed="1"/>
-    <w:lsdException w:name="Table Grid 8" w:semiHidden="1" w:unhideWhenUsed="1"/>
-    <w:lsdException w:name="Table List 1" w:semiHidden="1" w:unhideWhenUsed="1"/>
-    <w:lsdException w:name="Table List 2" w:semiHidden="1" w:unhideWhenUsed="1"/>
-    <w:lsdException w:name="Table List 3" w:semiHidden="1" w:unhideWhenUsed="1"/>
-    <w:lsdException w:name="Table List 4" w:semiHidden="1" w:unhideWhenUsed="1"/>
-    <w:lsdException w:name="Table List 5" w:semiHidden="1" w:unhideWhenUsed="1"/>
-    <w:lsdException w:name="Table List 6" w:semiHidden="1" w:unhideWhenUsed="1"/>
-    <w:lsdException w:name="Table List 7" w:semiHidden="1" w:unhideWhenUsed="1"/>
-    <w:lsdException w:name="Table List 8" w:semiHidden="1" w:unhideWhenUsed="1"/>
-    <w:lsdException w:name="Table 3D effects 1" w:semiHidden="1" w:unhideWhenUsed="1"/>
-    <w:lsdException w:name="Table 3D effects 2" w:semiHidden="1" w:unhideWhenUsed="1"/>
-    <w:lsdException w:name="Table 3D effects 3" w:semiHidden="1" w:unhideWhenUsed="1"/>
-    <w:lsdException w:name="Table Contemporary" w:semiHidden="1" w:unhideWhenUsed="1"/>
-    <w:lsdException w:name="Table Elegant" w:semiHidden="1" w:unhideWhenUsed="1"/>
-    <w:lsdException w:name="Table Professional" w:semiHidden="1" w:unhideWhenUsed="1"/>
-    <w:lsdException w:name="Table Subtle 1" w:semiHidden="1" w:unhideWhenUsed="1"/>
-    <w:lsdException w:name="Table Subtle 2" w:semiHidden="1" w:unhideWhenUsed="1"/>
-    <w:lsdException w:name="Table Web 1" w:semiHidden="1" w:unhideWhenUsed="1"/>
-    <w:lsdException w:name="Table Web 2" w:semiHidden="1" w:unhideWhenUsed="1"/>
-    <w:lsdException w:name="Table Web 3" w:semiHidden="1" w:unhideWhenUsed="1"/>
-    <w:lsdException w:name="Balloon Text" w:semiHidden="1" w:unhideWhenUsed="1"/>
-    <w:lsdException w:name="Table Grid" w:uiPriority="59"/>
-    <w:lsdException w:name="Table Theme" w:semiHidden="1" w:unhideWhenUsed="1"/>
-    <w:lsdException w:name="Placeholder Text" w:semiHidden="1"/>
-    <w:lsdException w:name="No Spacing" w:uiPriority="1" w:qFormat="1"/>
-    <w:lsdException w:name="Light Shading" w:uiPriority="60"/>
-    <w:lsdException w:name="Light List" w:uiPriority="61"/>
-    <w:lsdException w:name="Light Grid" w:uiPriority="62"/>
-    <w:lsdException w:name="Medium Shading 1" w:uiPriority="63"/>
-    <w:lsdException w:name="Medium Shading 2" w:uiPriority="64"/>
-    <w:lsdException w:name="Medium List 1" w:uiPriority="65"/>
-    <w:lsdException w:name="Medium List 2" w:uiPriority="66"/>
-    <w:lsdException w:name="Medium Grid 1" w:uiPriority="67"/>
-    <w:lsdException w:name="Medium Grid 2" w:uiPriority="68"/>
-    <w:lsdException w:name="Medium Grid 3" w:uiPriority="69"/>
-    <w:lsdException w:name="Dark List" w:uiPriority="70"/>
-    <w:lsdException w:name="Colorful Shading" w:uiPriority="71"/>
-    <w:lsdException w:name="Colorful List" w:uiPriority="72"/>
-    <w:lsdException w:name="Colorful Grid" w:uiPriority="73"/>
-    <w:lsdException w:name="Light Shading Accent 1" w:uiPriority="60"/>
-    <w:lsdException w:name="Light List Accent 1" w:uiPriority="61"/>
-    <w:lsdException w:name="Light Grid Accent 1" w:uiPriority="62"/>
-    <w:lsdException w:name="Medium Shading 1 Accent 1" w:uiPriority="63"/>
-    <w:lsdException w:name="Medium Shading 2 Accent 1" w:uiPriority="64"/>
-    <w:lsdException w:name="Medium List 1 Accent 1" w:uiPriority="65"/>
-    <w:lsdException w:name="Revision" w:semiHidden="1"/>
-    <w:lsdException w:name="List Paragraph" w:uiPriority="34" w:qFormat="1"/>
-    <w:lsdException w:name="Quote" w:uiPriority="29" w:qFormat="1"/>
-    <w:lsdException w:name="Intense Quote" w:uiPriority="30" w:qFormat="1"/>
-    <w:lsdException w:name="Medium List 2 Accent 1" w:uiPriority="66"/>
-    <w:lsdException w:name="Medium Grid 1 Accent 1" w:uiPriority="67"/>
-    <w:lsdException w:name="Medium Grid 2 Accent 1" w:uiPriority="68"/>
-    <w:lsdException w:name="Medium Grid 3 Accent 1" w:uiPriority="69"/>
-    <w:lsdException w:name="Dark List Accent 1" w:uiPriority="70"/>
-    <w:lsdException w:name="Colorful Shading Accent 1" w:uiPriority="71"/>
-    <w:lsdException w:name="Colorful List Accent 1" w:uiPriority="72"/>
-    <w:lsdException w:name="Colorful Grid Accent 1" w:uiPriority="73"/>
-    <w:lsdException w:name="Light Shading Accent 2" w:uiPriority="60"/>
-    <w:lsdException w:name="Light List Accent 2" w:uiPriority="61"/>
-    <w:lsdException w:name="Light Grid Accent 2" w:uiPriority="62"/>
-    <w:lsdException w:name="Medium Shading 1 Accent 2" w:uiPriority="63"/>
-    <w:lsdException w:name="Medium Shading 2 Accent 2" w:uiPriority="64"/>
-    <w:lsdException w:name="Medium List 1 Accent 2" w:uiPriority="65"/>
-    <w:lsdException w:name="Medium List 2 Accent 2" w:uiPriority="66"/>
-    <w:lsdException w:name="Medium Grid 1 Accent 2" w:uiPriority="67"/>
-    <w:lsdException w:name="Medium Grid 2 Accent 2" w:uiPriority="68"/>
-    <w:lsdException w:name="Medium Grid 3 Accent 2" w:uiPriority="69"/>
-    <w:lsdException w:name="Dark List Accent 2" w:uiPriority="70"/>
-    <w:lsdException w:name="Colorful Shading Accent 2" w:uiPriority="71"/>
-    <w:lsdException w:name="Colorful List Accent 2" w:uiPriority="72"/>
-    <w:lsdException w:name="Colorful Grid Accent 2" w:uiPriority="73"/>
-    <w:lsdException w:name="Light Shading Accent 3" w:uiPriority="60"/>
-    <w:lsdException w:name="Light List Accent 3" w:uiPriority="61"/>
-    <w:lsdException w:name="Light Grid Accent 3" w:uiPriority="62"/>
-    <w:lsdException w:name="Medium Shading 1 Accent 3" w:uiPriority="63"/>
-    <w:lsdException w:name="Medium Shading 2 Accent 3" w:uiPriority="64"/>
-    <w:lsdException w:name="Medium List 1 Accent 3" w:uiPriority="65"/>
-    <w:lsdException w:name="Medium List 2 Accent 3" w:uiPriority="66"/>
-    <w:lsdException w:name="Medium Grid 1 Accent 3" w:uiPriority="67"/>
-    <w:lsdException w:name="Medium Grid 2 Accent 3" w:uiPriority="68"/>
-    <w:lsdException w:name="Medium Grid 3 Accent 3" w:uiPriority="69"/>
-    <w:lsdException w:name="Dark List Accent 3" w:uiPriority="70"/>
-    <w:lsdException w:name="Colorful Shading Accent 3" w:uiPriority="71"/>
-    <w:lsdException w:name="Colorful List Accent 3" w:uiPriority="72"/>
-    <w:lsdException w:name="Colorful Grid Accent 3" w:uiPriority="73"/>
-    <w:lsdException w:name="Light Shading Accent 4" w:uiPriority="60"/>
-    <w:lsdException w:name="Light List Accent 4" w:uiPriority="61"/>
-    <w:lsdException w:name="Light Grid Accent 4" w:uiPriority="62"/>
-    <w:lsdException w:name="Medium Shading 1 Accent 4" w:uiPriority="63"/>
-    <w:lsdException w:name="Medium Shading 2 Accent 4" w:uiPriority="64"/>
-    <w:lsdException w:name="Medium List 1 Accent 4" w:uiPriority="65"/>
-    <w:lsdException w:name="Medium List 2 Accent 4" w:uiPriority="66"/>
-    <w:lsdException w:name="Medium Grid 1 Accent 4" w:uiPriority="67"/>
-    <w:lsdException w:name="Medium Grid 2 Accent 4" w:uiPriority="68"/>
-    <w:lsdException w:name="Medium Grid 3 Accent 4" w:uiPriority="69"/>
-    <w:lsdException w:name="Dark List Accent 4" w:uiPriority="70"/>
-    <w:lsdException w:name="Colorful Shading Accent 4" w:uiPriority="71"/>
-    <w:lsdException w:name="Colorful List Accent 4" w:uiPriority="72"/>
-    <w:lsdException w:name="Colorful Grid Accent 4" w:uiPriority="73"/>
-    <w:lsdException w:name="Light Shading Accent 5" w:uiPriority="60"/>
-    <w:lsdException w:name="Light List Accent 5" w:uiPriority="61"/>
-    <w:lsdException w:name="Light Grid Accent 5" w:uiPriority="62"/>
-    <w:lsdException w:name="Medium Shading 1 Accent 5" w:uiPriority="63"/>
-    <w:lsdException w:name="Medium Shading 2 Accent 5" w:uiPriority="64"/>
-    <w:lsdException w:name="Medium List 1 Accent 5" w:uiPriority="65"/>
-    <w:lsdException w:name="Medium List 2 Accent 5" w:uiPriority="66"/>
-    <w:lsdException w:name="Medium Grid 1 Accent 5" w:uiPriority="67"/>
-    <w:lsdException w:name="Medium Grid 2 Accent 5" w:uiPriority="68"/>
-    <w:lsdException w:name="Medium Grid 3 Accent 5" w:uiPriority="69"/>
-    <w:lsdException w:name="Dark List Accent 5" w:uiPriority="70"/>
-    <w:lsdException w:name="Colorful Shading Accent 5" w:uiPriority="71"/>
-    <w:lsdException w:name="Colorful List Accent 5" w:uiPriority="72"/>
-    <w:lsdException w:name="Colorful Grid Accent 5" w:uiPriority="73"/>
-    <w:lsdException w:name="Light Shading Accent 6" w:uiPriority="60"/>
-    <w:lsdException w:name="Light List Accent 6" w:uiPriority="61"/>
-    <w:lsdException w:name="Light Grid Accent 6" w:uiPriority="62"/>
-    <w:lsdException w:name="Medium Shading 1 Accent 6" w:uiPriority="63"/>
-    <w:lsdException w:name="Medium Shading 2 Accent 6" w:uiPriority="64"/>
-    <w:lsdException w:name="Medium List 1 Accent 6" w:uiPriority="65"/>
-    <w:lsdException w:name="Medium List 2 Accent 6" w:uiPriority="66"/>
-    <w:lsdException w:name="Medium Grid 1 Accent 6" w:uiPriority="67"/>
-    <w:lsdException w:name="Medium Grid 2 Accent 6" w:uiPriority="68"/>
-    <w:lsdException w:name="Medium Grid 3 Accent 6" w:uiPriority="69"/>
-    <w:lsdException w:name="Dark List Accent 6" w:uiPriority="70"/>
-    <w:lsdException w:name="Colorful Shading Accent 6" w:uiPriority="71"/>
-    <w:lsdException w:name="Colorful List Accent 6" w:uiPriority="72"/>
-    <w:lsdException w:name="Colorful Grid Accent 6" w:uiPriority="73"/>
-    <w:lsdException w:name="Subtle Emphasis" w:uiPriority="19" w:qFormat="1"/>
-    <w:lsdException w:name="Intense Emphasis" w:uiPriority="21" w:qFormat="1"/>
-    <w:lsdException w:name="Subtle Reference" w:uiPriority="31" w:qFormat="1"/>
-    <w:lsdException w:name="Intense Reference" w:uiPriority="32" w:qFormat="1"/>
-    <w:lsdException w:name="Book Title" w:uiPriority="33" w:qFormat="1"/>
-    <w:lsdException w:name="Bibliography" w:semiHidden="1" w:uiPriority="37" w:unhideWhenUsed="1"/>
-    <w:lsdException w:name="TOC Heading" w:semiHidden="1" w:uiPriority="39" w:unhideWhenUsed="1" w:qFormat="1"/>
-    <w:lsdException w:name="Plain Table 1" w:uiPriority="41"/>
-    <w:lsdException w:name="Plain Table 2" w:uiPriority="42"/>
-    <w:lsdException w:name="Plain Table 3" w:uiPriority="43"/>
-    <w:lsdException w:name="Plain Table 4" w:uiPriority="44"/>
-    <w:lsdException w:name="Plain Table 5" w:uiPriority="45"/>
-    <w:lsdException w:name="Grid Table Light" w:uiPriority="40"/>
-    <w:lsdException w:name="Grid Table 1 Light" w:uiPriority="46"/>
-    <w:lsdException w:name="Grid Table 2" w:uiPriority="47"/>
-    <w:lsdException w:name="Grid Table 3" w:uiPriority="48"/>
-    <w:lsdException w:name="Grid Table 4" w:uiPriority="49"/>
-    <w:lsdException w:name="Grid Table 5 Dark" w:uiPriority="50"/>
-    <w:lsdException w:name="Grid Table 6 Colorful" w:uiPriority="51"/>
-    <w:lsdException w:name="Grid Table 7 Colorful" w:uiPriority="52"/>
-    <w:lsdException w:name="Grid Table 1 Light Accent 1" w:uiPriority="46"/>
-    <w:lsdException w:name="Grid Table 2 Accent 1" w:uiPriority="47"/>
-    <w:lsdException w:name="Grid Table 3 Accent 1" w:uiPriority="48"/>
-    <w:lsdException w:name="Grid Table 4 Accent 1" w:uiPriority="49"/>
-    <w:lsdException w:name="Grid Table 5 Dark Accent 1" w:uiPriority="50"/>
-    <w:lsdException w:name="Grid Table 6 Colorful Accent 1" w:uiPriority="51"/>
-    <w:lsdException w:name="Grid Table 7 Colorful Accent 1" w:uiPriority="52"/>
-    <w:lsdException w:name="Grid Table 1 Light Accent 2" w:uiPriority="46"/>
-    <w:lsdException w:name="Grid Table 2 Accent 2" w:uiPriority="47"/>
-    <w:lsdException w:name="Grid Table 3 Accent 2" w:uiPriority="48"/>
-    <w:lsdException w:name="Grid Table 4 Accent 2" w:uiPriority="49"/>
-    <w:lsdException w:name="Grid Table 5 Dark Accent 2" w:uiPriority="50"/>
-    <w:lsdException w:name="Grid Table 6 Colorful Accent 2" w:uiPriority="51"/>
-    <w:lsdException w:name="Grid Table 7 Colorful Accent 2" w:uiPriority="52"/>
-    <w:lsdException w:name="Grid Table 1 Light Accent 3" w:uiPriority="46"/>
-    <w:lsdException w:name="Grid Table 2 Accent 3" w:uiPriority="47"/>
-    <w:lsdException w:name="Grid Table 3 Accent 3" w:uiPriority="48"/>
-    <w:lsdException w:name="Grid Table 4 Accent 3" w:uiPriority="49"/>
-    <w:lsdException w:name="Grid Table 5 Dark Accent 3" w:uiPriority="50"/>
-    <w:lsdException w:name="Grid Table 6 Colorful Accent 3" w:uiPriority="51"/>
-    <w:lsdException w:name="Grid Table 7 Colorful Accent 3" w:uiPriority="52"/>
-    <w:lsdException w:name="Grid Table 1 Light Accent 4" w:uiPriority="46"/>
-    <w:lsdException w:name="Grid Table 2 Accent 4" w:uiPriority="47"/>
-    <w:lsdException w:name="Grid Table 3 Accent 4" w:uiPriority="48"/>
-    <w:lsdException w:name="Grid Table 4 Accent 4" w:uiPriority="49"/>
-    <w:lsdException w:name="Grid Table 5 Dark Accent 4" w:uiPriority="50"/>
-    <w:lsdException w:name="Grid Table 6 Colorful Accent 4" w:uiPriority="51"/>
-    <w:lsdException w:name="Grid Table 7 Colorful Accent 4" w:uiPriority="52"/>
-    <w:lsdException w:name="Grid Table 1 Light Accent 5" w:uiPriority="46"/>
-    <w:lsdException w:name="Grid Table 2 Accent 5" w:uiPriority="47"/>
-    <w:lsdException w:name="Grid Table 3 Accent 5" w:uiPriority="48"/>
-    <w:lsdException w:name="Grid Table 4 Accent 5" w:uiPriority="49"/>
-    <w:lsdException w:name="Grid Table 5 Dark Accent 5" w:uiPriority="50"/>
-    <w:lsdException w:name="Grid Table 6 Colorful Accent 5" w:uiPriority="51"/>
-    <w:lsdException w:name="Grid Table 7 Colorful Accent 5" w:uiPriority="52"/>
-    <w:lsdException w:name="Grid Table 1 Light Accent 6" w:uiPriority="46"/>
-    <w:lsdException w:name="Grid Table 2 Accent 6" w:uiPriority="47"/>
-    <w:lsdException w:name="Grid Table 3 Accent 6" w:uiPriority="48"/>
-    <w:lsdException w:name="Grid Table 4 Accent 6" w:uiPriority="49"/>
-    <w:lsdException w:name="Grid Table 5 Dark Accent 6" w:uiPriority="50"/>
-    <w:lsdException w:name="Grid Table 6 Colorful Accent 6" w:uiPriority="51"/>
-    <w:lsdException w:name="Grid Table 7 Colorful Accent 6" w:uiPriority="52"/>
-    <w:lsdException w:name="List Table 1 Light" w:uiPriority="46"/>
-    <w:lsdException w:name="List Table 2" w:uiPriority="47"/>
-    <w:lsdException w:name="List Table 3" w:uiPriority="48"/>
-    <w:lsdException w:name="List Table 4" w:uiPriority="49"/>
-    <w:lsdException w:name="List Table 5 Dark" w:uiPriority="50"/>
-    <w:lsdException w:name="List Table 6 Colorful" w:uiPriority="51"/>
-    <w:lsdException w:name="List Table 7 Colorful" w:uiPriority="52"/>
-    <w:lsdException w:name="List Table 1 Light Accent 1" w:uiPriority="46"/>
-    <w:lsdException w:name="List Table 2 Accent 1" w:uiPriority="47"/>
-    <w:lsdException w:name="List Table 3 Accent 1" w:uiPriority="48"/>
-    <w:lsdException w:name="List Table 4 Accent 1" w:uiPriority="49"/>
-    <w:lsdException w:name="List Table 5 Dark Accent 1" w:uiPriority="50"/>
-    <w:lsdException w:name="List Table 6 Colorful Accent 1" w:uiPriority="51"/>
-    <w:lsdException w:name="List Table 7 Colorful Accent 1" w:uiPriority="52"/>
-    <w:lsdException w:name="List Table 1 Light Accent 2" w:uiPriority="46"/>
-    <w:lsdException w:name="List Table 2 Accent 2" w:uiPriority="47"/>
-    <w:lsdException w:name="List Table 3 Accent 2" w:uiPriority="48"/>
-    <w:lsdException w:name="List Table 4 Accent 2" w:uiPriority="49"/>
-    <w:lsdException w:name="List Table 5 Dark Accent 2" w:uiPriority="50"/>
-    <w:lsdException w:name="List Table 6 Colorful Accent 2" w:uiPriority="51"/>
-    <w:lsdException w:name="List Table 7 Colorful Accent 2" w:uiPriority="52"/>
-    <w:lsdException w:name="List Table 1 Light Accent 3" w:uiPriority="46"/>
-    <w:lsdException w:name="List Table 2 Accent 3" w:uiPriority="47"/>
-    <w:lsdException w:name="List Table 3 Accent 3" w:uiPriority="48"/>
-    <w:lsdException w:name="List Table 4 Accent 3" w:uiPriority="49"/>
-    <w:lsdException w:name="List Table 5 Dark Accent 3" w:uiPriority="50"/>
-    <w:lsdException w:name="List Table 6 Colorful Accent 3" w:uiPriority="51"/>
-    <w:lsdException w:name="List Table 7 Colorful Accent 3" w:uiPriority="52"/>
-    <w:lsdException w:name="List Table 1 Light Accent 4" w:uiPriority="46"/>
-    <w:lsdException w:name="List Table 2 Accent 4" w:uiPriority="47"/>
-    <w:lsdException w:name="List Table 3 Accent 4" w:uiPriority="48"/>
-    <w:lsdException w:name="List Table 4 Accent 4" w:uiPriority="49"/>
-    <w:lsdException w:name="List Table 5 Dark Accent 4" w:uiPriority="50"/>
-    <w:lsdException w:name="List Table 6 Colorful Accent 4" w:uiPriority="51"/>
-    <w:lsdException w:name="List Table 7 Colorful Accent 4" w:uiPriority="52"/>
-    <w:lsdException w:name="List Table 1 Light Accent 5" w:uiPriority="46"/>
-    <w:lsdException w:name="List Table 2 Accent 5" w:uiPriority="47"/>
-    <w:lsdException w:name="List Table 3 Accent 5" w:uiPriority="48"/>
-    <w:lsdException w:name="List Table 4 Accent 5" w:uiPriority="49"/>
-    <w:lsdException w:name="List Table 5 Dark Accent 5" w:uiPriority="50"/>
-    <w:lsdException w:name="List Table 6 Colorful Accent 5" w:uiPriority="51"/>
-    <w:lsdException w:name="List Table 7 Colorful Accent 5" w:uiPriority="52"/>
-    <w:lsdException w:name="List Table 1 Light Accent 6" w:uiPriority="46"/>
-    <w:lsdException w:name="List Table 2 Accent 6" w:uiPriority="47"/>
-    <w:lsdException w:name="List Table 3 Accent 6" w:uiPriority="48"/>
-    <w:lsdException w:name="List Table 4 Accent 6" w:uiPriority="49"/>
-    <w:lsdException w:name="List Table 5 Dark Accent 6" w:uiPriority="50"/>
-    <w:lsdException w:name="List Table 6 Colorful Accent 6" w:uiPriority="51"/>
-    <w:lsdException w:name="List Table 7 Colorful Accent 6" w:uiPriority="52"/>
+  <w:latentStyles w:defLockedState="0" w:defUIPriority="99" w:defSemiHidden="1" w:defUnhideWhenUsed="1" w:defQFormat="0" w:count="267">
+    <w:lsdException w:name="Normal" w:locked="1" w:semiHidden="0" w:uiPriority="0" w:unhideWhenUsed="0" w:qFormat="1"/>
+    <w:lsdException w:name="heading 1" w:locked="1" w:semiHidden="0" w:uiPriority="0" w:unhideWhenUsed="0" w:qFormat="1"/>
+    <w:lsdException w:name="heading 2" w:locked="1" w:uiPriority="0" w:qFormat="1"/>
+    <w:lsdException w:name="heading 3" w:locked="1" w:uiPriority="0" w:qFormat="1"/>
+    <w:lsdException w:name="heading 4" w:locked="1" w:uiPriority="0" w:qFormat="1"/>
+    <w:lsdException w:name="heading 5" w:locked="1" w:uiPriority="0" w:qFormat="1"/>
+    <w:lsdException w:name="heading 6" w:locked="1" w:uiPriority="0" w:qFormat="1"/>
+    <w:lsdException w:name="heading 7" w:locked="1" w:uiPriority="0" w:qFormat="1"/>
+    <w:lsdException w:name="heading 8" w:locked="1" w:uiPriority="0" w:qFormat="1"/>
+    <w:lsdException w:name="heading 9" w:locked="1" w:uiPriority="0" w:qFormat="1"/>
+    <w:lsdException w:name="toc 1" w:locked="1" w:semiHidden="0" w:uiPriority="0" w:unhideWhenUsed="0"/>
+    <w:lsdException w:name="toc 2" w:locked="1" w:semiHidden="0" w:uiPriority="0" w:unhideWhenUsed="0"/>
+    <w:lsdException w:name="toc 3" w:locked="1" w:semiHidden="0" w:uiPriority="0" w:unhideWhenUsed="0"/>
+    <w:lsdException w:name="toc 4" w:locked="1" w:semiHidden="0" w:uiPriority="0" w:unhideWhenUsed="0"/>
+    <w:lsdException w:name="toc 5" w:locked="1" w:semiHidden="0" w:uiPriority="0" w:unhideWhenUsed="0"/>
+    <w:lsdException w:name="toc 6" w:locked="1" w:semiHidden="0" w:uiPriority="0" w:unhideWhenUsed="0"/>
+    <w:lsdException w:name="toc 7" w:locked="1" w:semiHidden="0" w:uiPriority="0" w:unhideWhenUsed="0"/>
+    <w:lsdException w:name="toc 8" w:locked="1" w:semiHidden="0" w:uiPriority="0" w:unhideWhenUsed="0"/>
+    <w:lsdException w:name="toc 9" w:locked="1" w:semiHidden="0" w:uiPriority="0" w:unhideWhenUsed="0"/>
+    <w:lsdException w:name="caption" w:locked="1" w:uiPriority="0" w:qFormat="1"/>
+    <w:lsdException w:name="Title" w:locked="1" w:semiHidden="0" w:uiPriority="0" w:unhideWhenUsed="0" w:qFormat="1"/>
+    <w:lsdException w:name="Default Paragraph Font" w:locked="1" w:semiHidden="0" w:uiPriority="0" w:unhideWhenUsed="0"/>
+    <w:lsdException w:name="Subtitle" w:locked="1" w:semiHidden="0" w:uiPriority="0" w:unhideWhenUsed="0" w:qFormat="1"/>
+    <w:lsdException w:name="Strong" w:locked="1" w:semiHidden="0" w:uiPriority="0" w:unhideWhenUsed="0" w:qFormat="1"/>
+    <w:lsdException w:name="Emphasis" w:locked="1" w:semiHidden="0" w:uiPriority="0" w:unhideWhenUsed="0" w:qFormat="1"/>
+    <w:lsdException w:name="Table Grid" w:locked="1" w:semiHidden="0" w:uiPriority="0" w:unhideWhenUsed="0"/>
+    <w:lsdException w:name="Placeholder Text" w:unhideWhenUsed="0"/>
+    <w:lsdException w:name="No Spacing" w:semiHidden="0" w:uiPriority="1" w:unhideWhenUsed="0" w:qFormat="1"/>
+    <w:lsdException w:name="Light Shading" w:semiHidden="0" w:uiPriority="60" w:unhideWhenUsed="0"/>
+    <w:lsdException w:name="Light List" w:semiHidden="0" w:uiPriority="61" w:unhideWhenUsed="0"/>
+    <w:lsdException w:name="Light Grid" w:semiHidden="0" w:uiPriority="62" w:unhideWhenUsed="0"/>
+    <w:lsdException w:name="Medium Shading 1" w:semiHidden="0" w:uiPriority="63" w:unhideWhenUsed="0"/>
+    <w:lsdException w:name="Medium Shading 2" w:semiHidden="0" w:uiPriority="64" w:unhideWhenUsed="0"/>
+    <w:lsdException w:name="Medium List 1" w:semiHidden="0" w:uiPriority="65" w:unhideWhenUsed="0"/>
+    <w:lsdException w:name="Medium List 2" w:semiHidden="0" w:uiPriority="66" w:unhideWhenUsed="0"/>
+    <w:lsdException w:name="Medium Grid 1" w:semiHidden="0" w:uiPriority="67" w:unhideWhenUsed="0"/>
+    <w:lsdException w:name="Medium Grid 2" w:semiHidden="0" w:uiPriority="68" w:unhideWhenUsed="0"/>
+    <w:lsdException w:name="Medium Grid 3" w:semiHidden="0" w:uiPriority="69" w:unhideWhenUsed="0"/>
+    <w:lsdException w:name="Dark List" w:semiHidden="0" w:uiPriority="70" w:unhideWhenUsed="0"/>
+    <w:lsdException w:name="Colorful Shading" w:semiHidden="0" w:uiPriority="71" w:unhideWhenUsed="0"/>
+    <w:lsdException w:name="Colorful List" w:semiHidden="0" w:uiPriority="72" w:unhideWhenUsed="0"/>
+    <w:lsdException w:name="Colorful Grid" w:semiHidden="0" w:uiPriority="73" w:unhideWhenUsed="0"/>
+    <w:lsdException w:name="Light Shading Accent 1" w:semiHidden="0" w:uiPriority="60" w:unhideWhenUsed="0"/>
+    <w:lsdException w:name="Light List Accent 1" w:semiHidden="0" w:uiPriority="61" w:unhideWhenUsed="0"/>
+    <w:lsdException w:name="Light Grid Accent 1" w:semiHidden="0" w:uiPriority="62" w:unhideWhenUsed="0"/>
+    <w:lsdException w:name="Medium Shading 1 Accent 1" w:semiHidden="0" w:uiPriority="63" w:unhideWhenUsed="0"/>
+    <w:lsdException w:name="Medium Shading 2 Accent 1" w:semiHidden="0" w:uiPriority="64" w:unhideWhenUsed="0"/>
+    <w:lsdException w:name="Medium List 1 Accent 1" w:semiHidden="0" w:uiPriority="65" w:unhideWhenUsed="0"/>
+    <w:lsdException w:name="Revision" w:unhideWhenUsed="0"/>
+    <w:lsdException w:name="List Paragraph" w:semiHidden="0" w:uiPriority="34" w:unhideWhenUsed="0" w:qFormat="1"/>
+    <w:lsdException w:name="Quote" w:semiHidden="0" w:uiPriority="29" w:unhideWhenUsed="0" w:qFormat="1"/>
+    <w:lsdException w:name="Intense Quote" w:semiHidden="0" w:uiPriority="30" w:unhideWhenUsed="0" w:qFormat="1"/>
+    <w:lsdException w:name="Medium List 2 Accent 1" w:semiHidden="0" w:uiPriority="66" w:unhideWhenUsed="0"/>
+    <w:lsdException w:name="Medium Grid 1 Accent 1" w:semiHidden="0" w:uiPriority="67" w:unhideWhenUsed="0"/>
+    <w:lsdException w:name="Medium Grid 2 Accent 1" w:semiHidden="0" w:uiPriority="68" w:unhideWhenUsed="0"/>
+    <w:lsdException w:name="Medium Grid 3 Accent 1" w:semiHidden="0" w:uiPriority="69" w:unhideWhenUsed="0"/>
+    <w:lsdException w:name="Dark List Accent 1" w:semiHidden="0" w:uiPriority="70" w:unhideWhenUsed="0"/>
+    <w:lsdException w:name="Colorful Shading Accent 1" w:semiHidden="0" w:uiPriority="71" w:unhideWhenUsed="0"/>
+    <w:lsdException w:name="Colorful List Accent 1" w:semiHidden="0" w:uiPriority="72" w:unhideWhenUsed="0"/>
+    <w:lsdException w:name="Colorful Grid Accent 1" w:semiHidden="0" w:uiPriority="73" w:unhideWhenUsed="0"/>
+    <w:lsdException w:name="Light Shading Accent 2" w:semiHidden="0" w:uiPriority="60" w:unhideWhenUsed="0"/>
+    <w:lsdException w:name="Light List Accent 2" w:semiHidden="0" w:uiPriority="61" w:unhideWhenUsed="0"/>
+    <w:lsdException w:name="Light Grid Accent 2" w:semiHidden="0" w:uiPriority="62" w:unhideWhenUsed="0"/>
+    <w:lsdException w:name="Medium Shading 1 Accent 2" w:semiHidden="0" w:uiPriority="63" w:unhideWhenUsed="0"/>
+    <w:lsdException w:name="Medium Shading 2 Accent 2" w:semiHidden="0" w:uiPriority="64" w:unhideWhenUsed="0"/>
+    <w:lsdException w:name="Medium List 1 Accent 2" w:semiHidden="0" w:uiPriority="65" w:unhideWhenUsed="0"/>
+    <w:lsdException w:name="Medium List 2 Accent 2" w:semiHidden="0" w:uiPriority="66" w:unhideWhenUsed="0"/>
+    <w:lsdException w:name="Medium Grid 1 Accent 2" w:semiHidden="0" w:uiPriority="67" w:unhideWhenUsed="0"/>
+    <w:lsdException w:name="Medium Grid 2 Accent 2" w:semiHidden="0" w:uiPriority="68" w:unhideWhenUsed="0"/>
+    <w:lsdException w:name="Medium Grid 3 Accent 2" w:semiHidden="0" w:uiPriority="69" w:unhideWhenUsed="0"/>
+    <w:lsdException w:name="Dark List Accent 2" w:semiHidden="0" w:uiPriority="70" w:unhideWhenUsed="0"/>
+    <w:lsdException w:name="Colorful Shading Accent 2" w:semiHidden="0" w:uiPriority="71" w:unhideWhenUsed="0"/>
+    <w:lsdException w:name="Colorful List Accent 2" w:semiHidden="0" w:uiPriority="72" w:unhideWhenUsed="0"/>
+    <w:lsdException w:name="Colorful Grid Accent 2" w:semiHidden="0" w:uiPriority="73" w:unhideWhenUsed="0"/>
+    <w:lsdException w:name="Light Shading Accent 3" w:semiHidden="0" w:uiPriority="60" w:unhideWhenUsed="0"/>
+    <w:lsdException w:name="Light List Accent 3" w:semiHidden="0" w:uiPriority="61" w:unhideWhenUsed="0"/>
+    <w:lsdException w:name="Light Grid Accent 3" w:semiHidden="0" w:uiPriority="62" w:unhideWhenUsed="0"/>
+    <w:lsdException w:name="Medium Shading 1 Accent 3" w:semiHidden="0" w:uiPriority="63" w:unhideWhenUsed="0"/>
+    <w:lsdException w:name="Medium Shading 2 Accent 3" w:semiHidden="0" w:uiPriority="64" w:unhideWhenUsed="0"/>
+    <w:lsdException w:name="Medium List 1 Accent 3" w:semiHidden="0" w:uiPriority="65" w:unhideWhenUsed="0"/>
+    <w:lsdException w:name="Medium List 2 Accent 3" w:semiHidden="0" w:uiPriority="66" w:unhideWhenUsed="0"/>
+    <w:lsdException w:name="Medium Grid 1 Accent 3" w:semiHidden="0" w:uiPriority="67" w:unhideWhenUsed="0"/>
+    <w:lsdException w:name="Medium Grid 2 Accent 3" w:semiHidden="0" w:uiPriority="68" w:unhideWhenUsed="0"/>
+    <w:lsdException w:name="Medium Grid 3 Accent 3" w:semiHidden="0" w:uiPriority="69" w:unhideWhenUsed="0"/>
+    <w:lsdException w:name="Dark List Accent 3" w:semiHidden="0" w:uiPriority="70" w:unhideWhenUsed="0"/>
+    <w:lsdException w:name="Colorful Shading Accent 3" w:semiHidden="0" w:uiPriority="71" w:unhideWhenUsed="0"/>
+    <w:lsdException w:name="Colorful List Accent 3" w:semiHidden="0" w:uiPriority="72" w:unhideWhenUsed="0"/>
+    <w:lsdException w:name="Colorful Grid Accent 3" w:semiHidden="0" w:uiPriority="73" w:unhideWhenUsed="0"/>
+    <w:lsdException w:name="Light Shading Accent 4" w:semiHidden="0" w:uiPriority="60" w:unhideWhenUsed="0"/>
+    <w:lsdException w:name="Light List Accent 4" w:semiHidden="0" w:uiPriority="61" w:unhideWhenUsed="0"/>
+    <w:lsdException w:name="Light Grid Accent 4" w:semiHidden="0" w:uiPriority="62" w:unhideWhenUsed="0"/>
+    <w:lsdException w:name="Medium Shading 1 Accent 4" w:semiHidden="0" w:uiPriority="63" w:unhideWhenUsed="0"/>
+    <w:lsdException w:name="Medium Shading 2 Accent 4" w:semiHidden="0" w:uiPriority="64" w:unhideWhenUsed="0"/>
+    <w:lsdException w:name="Medium List 1 Accent 4" w:semiHidden="0" w:uiPriority="65" w:unhideWhenUsed="0"/>
+    <w:lsdException w:name="Medium List 2 Accent 4" w:semiHidden="0" w:uiPriority="66" w:unhideWhenUsed="0"/>
+    <w:lsdException w:name="Medium Grid 1 Accent 4" w:semiHidden="0" w:uiPriority="67" w:unhideWhenUsed="0"/>
+    <w:lsdException w:name="Medium Grid 2 Accent 4" w:semiHidden="0" w:uiPriority="68" w:unhideWhenUsed="0"/>
+    <w:lsdException w:name="Medium Grid 3 Accent 4" w:semiHidden="0" w:uiPriority="69" w:unhideWhenUsed="0"/>
+    <w:lsdException w:name="Dark List Accent 4" w:semiHidden="0" w:uiPriority="70" w:unhideWhenUsed="0"/>
+    <w:lsdException w:name="Colorful Shading Accent 4" w:semiHidden="0" w:uiPriority="71" w:unhideWhenUsed="0"/>
+    <w:lsdException w:name="Colorful List Accent 4" w:semiHidden="0" w:uiPriority="72" w:unhideWhenUsed="0"/>
+    <w:lsdException w:name="Colorful Grid Accent 4" w:semiHidden="0" w:uiPriority="73" w:unhideWhenUsed="0"/>
+    <w:lsdException w:name="Light Shading Accent 5" w:semiHidden="0" w:uiPriority="60" w:unhideWhenUsed="0"/>
+    <w:lsdException w:name="Light List Accent 5" w:semiHidden="0" w:uiPriority="61" w:unhideWhenUsed="0"/>
+    <w:lsdException w:name="Light Grid Accent 5" w:semiHidden="0" w:uiPriority="62" w:unhideWhenUsed="0"/>
+    <w:lsdException w:name="Medium Shading 1 Accent 5" w:semiHidden="0" w:uiPriority="63" w:unhideWhenUsed="0"/>
+    <w:lsdException w:name="Medium Shading 2 Accent 5" w:semiHidden="0" w:uiPriority="64" w:unhideWhenUsed="0"/>
+    <w:lsdException w:name="Medium List 1 Accent 5" w:semiHidden="0" w:uiPriority="65" w:unhideWhenUsed="0"/>
+    <w:lsdException w:name="Medium List 2 Accent 5" w:semiHidden="0" w:uiPriority="66" w:unhideWhenUsed="0"/>
+    <w:lsdException w:name="Medium Grid 1 Accent 5" w:semiHidden="0" w:uiPriority="67" w:unhideWhenUsed="0"/>
+    <w:lsdException w:name="Medium Grid 2 Accent 5" w:semiHidden="0" w:uiPriority="68" w:unhideWhenUsed="0"/>
+    <w:lsdException w:name="Medium Grid 3 Accent 5" w:semiHidden="0" w:uiPriority="69" w:unhideWhenUsed="0"/>
+    <w:lsdException w:name="Dark List Accent 5" w:semiHidden="0" w:uiPriority="70" w:unhideWhenUsed="0"/>
+    <w:lsdException w:name="Colorful Shading Accent 5" w:semiHidden="0" w:uiPriority="71" w:unhideWhenUsed="0"/>
+    <w:lsdException w:name="Colorful List Accent 5" w:semiHidden="0" w:uiPriority="72" w:unhideWhenUsed="0"/>
+    <w:lsdException w:name="Colorful Grid Accent 5" w:semiHidden="0" w:uiPriority="73" w:unhideWhenUsed="0"/>
+    <w:lsdException w:name="Light Shading Accent 6" w:semiHidden="0" w:uiPriority="60" w:unhideWhenUsed="0"/>
+    <w:lsdException w:name="Light List Accent 6" w:semiHidden="0" w:uiPriority="61" w:unhideWhenUsed="0"/>
+    <w:lsdException w:name="Light Grid Accent 6" w:semiHidden="0" w:uiPriority="62" w:unhideWhenUsed="0"/>
+    <w:lsdException w:name="Medium Shading 1 Accent 6" w:semiHidden="0" w:uiPriority="63" w:unhideWhenUsed="0"/>
+    <w:lsdException w:name="Medium Shading 2 Accent 6" w:semiHidden="0" w:uiPriority="64" w:unhideWhenUsed="0"/>
+    <w:lsdException w:name="Medium List 1 Accent 6" w:semiHidden="0" w:uiPriority="65" w:unhideWhenUsed="0"/>
+    <w:lsdException w:name="Medium List 2 Accent 6" w:semiHidden="0" w:uiPriority="66" w:unhideWhenUsed="0"/>
+    <w:lsdException w:name="Medium Grid 1 Accent 6" w:semiHidden="0" w:uiPriority="67" w:unhideWhenUsed="0"/>
+    <w:lsdException w:name="Medium Grid 2 Accent 6" w:semiHidden="0" w:uiPriority="68" w:unhideWhenUsed="0"/>
+    <w:lsdException w:name="Medium Grid 3 Accent 6" w:semiHidden="0" w:uiPriority="69" w:unhideWhenUsed="0"/>
+    <w:lsdException w:name="Dark List Accent 6" w:semiHidden="0" w:uiPriority="70" w:unhideWhenUsed="0"/>
+    <w:lsdException w:name="Colorful Shading Accent 6" w:semiHidden="0" w:uiPriority="71" w:unhideWhenUsed="0"/>
+    <w:lsdException w:name="Colorful List Accent 6" w:semiHidden="0" w:uiPriority="72" w:unhideWhenUsed="0"/>
+    <w:lsdException w:name="Colorful Grid Accent 6" w:semiHidden="0" w:uiPriority="73" w:unhideWhenUsed="0"/>
+    <w:lsdException w:name="Subtle Emphasis" w:semiHidden="0" w:uiPriority="19" w:unhideWhenUsed="0" w:qFormat="1"/>
+    <w:lsdException w:name="Intense Emphasis" w:semiHidden="0" w:uiPriority="21" w:unhideWhenUsed="0" w:qFormat="1"/>
+    <w:lsdException w:name="Subtle Reference" w:semiHidden="0" w:uiPriority="31" w:unhideWhenUsed="0" w:qFormat="1"/>
+    <w:lsdException w:name="Intense Reference" w:semiHidden="0" w:uiPriority="32" w:unhideWhenUsed="0" w:qFormat="1"/>
+    <w:lsdException w:name="Book Title" w:semiHidden="0" w:uiPriority="33" w:unhideWhenUsed="0" w:qFormat="1"/>
+    <w:lsdException w:name="Bibliography" w:uiPriority="37"/>
+    <w:lsdException w:name="TOC Heading" w:uiPriority="39" w:qFormat="1"/>
   </w:latentStyles>
   <w:style w:type="paragraph" w:default="1" w:styleId="Normal">
     <w:name w:val="Normal"/>
     <w:qFormat/>
+    <w:rsid w:val="00FA58D8"/>
+    <w:pPr>
+      <w:spacing w:after="200" w:line="276" w:lineRule="auto"/>
+    </w:pPr>
+    <w:rPr>
+      <w:lang w:val="en-US" w:eastAsia="en-US"/>
+    </w:rPr>
   </w:style>
   <w:style w:type="paragraph" w:styleId="Heading1">
     <w:name w:val="heading 1"/>
     <w:basedOn w:val="Normal"/>
     <w:next w:val="Normal"/>
     <w:link w:val="Heading1Char"/>
-    <w:uiPriority w:val="9"/>
+    <w:uiPriority w:val="99"/>
     <w:qFormat/>
     <w:rsid w:val="001F5731"/>
     <w:pPr>
@@ -1007,25 +748,25 @@
       <w:outlineLvl w:val="0"/>
     </w:pPr>
     <w:rPr>
-      <w:rFonts w:asciiTheme="majorHAnsi" w:eastAsiaTheme="majorEastAsia" w:hAnsiTheme="majorHAnsi" w:cstheme="majorBidi"/>
+      <w:rFonts w:ascii="Cambria" w:eastAsia="MS Gothic" w:hAnsi="Cambria"/>
       <w:b/>
       <w:bCs/>
-      <w:color w:val="365F91" w:themeColor="accent1" w:themeShade="BF"/>
+      <w:color w:val="365F91"/>
       <w:sz w:val="28"/>
       <w:szCs w:val="28"/>
     </w:rPr>
   </w:style>
   <w:style w:type="character" w:default="1" w:styleId="DefaultParagraphFont">
     <w:name w:val="Default Paragraph Font"/>
-    <w:uiPriority w:val="1"/>
+    <w:uiPriority w:val="99"/>
     <w:semiHidden/>
-    <w:unhideWhenUsed/>
   </w:style>
   <w:style w:type="table" w:default="1" w:styleId="TableNormal">
     <w:name w:val="Normal Table"/>
     <w:uiPriority w:val="99"/>
     <w:semiHidden/>
     <w:unhideWhenUsed/>
+    <w:qFormat/>
     <w:tblPr>
       <w:tblInd w:w="0" w:type="dxa"/>
       <w:tblCellMar>
@@ -1046,13 +787,14 @@
     <w:name w:val="Heading 1 Char"/>
     <w:basedOn w:val="DefaultParagraphFont"/>
     <w:link w:val="Heading1"/>
-    <w:uiPriority w:val="9"/>
+    <w:uiPriority w:val="99"/>
+    <w:locked/>
     <w:rsid w:val="001F5731"/>
     <w:rPr>
-      <w:rFonts w:asciiTheme="majorHAnsi" w:eastAsiaTheme="majorEastAsia" w:hAnsiTheme="majorHAnsi" w:cstheme="majorBidi"/>
+      <w:rFonts w:ascii="Cambria" w:eastAsia="MS Gothic" w:hAnsi="Cambria" w:cs="Times New Roman"/>
       <w:b/>
       <w:bCs/>
-      <w:color w:val="365F91" w:themeColor="accent1" w:themeShade="BF"/>
+      <w:color w:val="365F91"/>
       <w:sz w:val="28"/>
       <w:szCs w:val="28"/>
     </w:rPr>
@@ -1060,11 +802,12 @@
   <w:style w:type="table" w:styleId="TableGrid">
     <w:name w:val="Table Grid"/>
     <w:basedOn w:val="TableNormal"/>
-    <w:uiPriority w:val="59"/>
+    <w:uiPriority w:val="99"/>
     <w:rsid w:val="001F5731"/>
-    <w:pPr>
-      <w:spacing w:after="0" w:line="240" w:lineRule="auto"/>
-    </w:pPr>
+    <w:rPr>
+      <w:sz w:val="20"/>
+      <w:szCs w:val="20"/>
+    </w:rPr>
     <w:tblPr>
       <w:tblInd w:w="0" w:type="dxa"/>
       <w:tblBorders>
@@ -1161,7 +904,6 @@
         <a:font script="Mong" typeface="Mongolian Baiti"/>
         <a:font script="Viet" typeface="Times New Roman"/>
         <a:font script="Uigh" typeface="Microsoft Uighur"/>
-        <a:font script="Geor" typeface="Sylfaen"/>
       </a:majorFont>
       <a:minorFont>
         <a:latin typeface="Calibri"/>
@@ -1196,7 +938,6 @@
         <a:font script="Mong" typeface="Mongolian Baiti"/>
         <a:font script="Viet" typeface="Arial"/>
         <a:font script="Uigh" typeface="Microsoft Uighur"/>
-        <a:font script="Geor" typeface="Sylfaen"/>
       </a:minorFont>
     </a:fontScheme>
     <a:fmtScheme name="Office">

</xml_diff>

<commit_message>
Uploaded design for Test, Tester, and SerializeTester classes. Implemented Test.h / .cpp, Tester .h / .cpp, and modified SerializeTester .h / .cpp. Moved test code to an appropriate folder called Testbed. Modified TestProtocol.h namespaces (Test code is now in ManaCraft::Testbed) Updated the phase 5 networking scrum report.
</commit_message>
<xml_diff>
--- a/ScrumReports/Network/Phase 5 - Networking Scrum Report.docx
+++ b/ScrumReports/Network/Phase 5 - Networking Scrum Report.docx
@@ -1,6 +1,6 @@
 
 <file path=word/document.xml><?xml version="1.0" encoding="utf-8"?>
-<w:document xmlns:wpc="http://schemas.microsoft.com/office/word/2010/wordprocessingCanvas" xmlns:mc="http://schemas.openxmlformats.org/markup-compatibility/2006" xmlns:o="urn:schemas-microsoft-com:office:office" xmlns:r="http://schemas.openxmlformats.org/officeDocument/2006/relationships" xmlns:m="http://schemas.openxmlformats.org/officeDocument/2006/math" xmlns:v="urn:schemas-microsoft-com:vml" xmlns:wp14="http://schemas.microsoft.com/office/word/2010/wordprocessingDrawing" xmlns:wp="http://schemas.openxmlformats.org/drawingml/2006/wordprocessingDrawing" xmlns:w10="urn:schemas-microsoft-com:office:word" xmlns:w="http://schemas.openxmlformats.org/wordprocessingml/2006/main" xmlns:w14="http://schemas.microsoft.com/office/word/2010/wordml" xmlns:wpg="http://schemas.microsoft.com/office/word/2010/wordprocessingGroup" xmlns:wpi="http://schemas.microsoft.com/office/word/2010/wordprocessingInk" xmlns:wne="http://schemas.microsoft.com/office/word/2006/wordml" xmlns:wps="http://schemas.microsoft.com/office/word/2010/wordprocessingShape" mc:Ignorable="w14 wp14">
+<w:document xmlns:wpc="http://schemas.microsoft.com/office/word/2010/wordprocessingCanvas" xmlns:mc="http://schemas.openxmlformats.org/markup-compatibility/2006" xmlns:o="urn:schemas-microsoft-com:office:office" xmlns:r="http://schemas.openxmlformats.org/officeDocument/2006/relationships" xmlns:m="http://schemas.openxmlformats.org/officeDocument/2006/math" xmlns:v="urn:schemas-microsoft-com:vml" xmlns:wp14="http://schemas.microsoft.com/office/word/2010/wordprocessingDrawing" xmlns:wp="http://schemas.openxmlformats.org/drawingml/2006/wordprocessingDrawing" xmlns:w10="urn:schemas-microsoft-com:office:word" xmlns:w="http://schemas.openxmlformats.org/wordprocessingml/2006/main" xmlns:w14="http://schemas.microsoft.com/office/word/2010/wordml" xmlns:w15="http://schemas.microsoft.com/office/word/2012/wordml" xmlns:wpg="http://schemas.microsoft.com/office/word/2010/wordprocessingGroup" xmlns:wpi="http://schemas.microsoft.com/office/word/2010/wordprocessingInk" xmlns:wne="http://schemas.microsoft.com/office/word/2006/wordml" xmlns:wps="http://schemas.microsoft.com/office/word/2010/wordprocessingShape" mc:Ignorable="w14 w15 wp14">
   <w:body>
     <w:p>
       <w:pPr>
@@ -185,16 +185,8 @@
               <w:rPr>
                 <w:sz w:val="28"/>
               </w:rPr>
-              <w:t xml:space="preserve">Brian </w:t>
-            </w:r>
-            <w:proofErr w:type="spellStart"/>
-            <w:r>
-              <w:rPr>
-                <w:sz w:val="28"/>
-              </w:rPr>
-              <w:t>Lefrancois</w:t>
-            </w:r>
-            <w:proofErr w:type="spellEnd"/>
+              <w:t>Brian Lefrancois</w:t>
+            </w:r>
           </w:p>
         </w:tc>
         <w:tc>
@@ -212,21 +204,7 @@
               <w:rPr>
                 <w:sz w:val="28"/>
               </w:rPr>
-              <w:t xml:space="preserve">-Working with Server team to try and implement the initial socket listener and hopefully with </w:t>
-            </w:r>
-            <w:proofErr w:type="spellStart"/>
-            <w:r>
-              <w:rPr>
-                <w:sz w:val="28"/>
-              </w:rPr>
-              <w:t>sarah</w:t>
-            </w:r>
-            <w:proofErr w:type="spellEnd"/>
-            <w:r>
-              <w:rPr>
-                <w:sz w:val="28"/>
-              </w:rPr>
-              <w:t xml:space="preserve"> on client we can get </w:t>
+              <w:t xml:space="preserve">-Working with Server team to try and implement the initial socket listener and hopefully with sarah on client we can get </w:t>
             </w:r>
             <w:r>
               <w:rPr>
@@ -234,8 +212,6 @@
               </w:rPr>
               <w:t>some communications being processed.</w:t>
             </w:r>
-            <w:bookmarkStart w:id="0" w:name="_GoBack"/>
-            <w:bookmarkEnd w:id="0"/>
           </w:p>
         </w:tc>
       </w:tr>
@@ -403,11 +379,104 @@
           </w:tcPr>
           <w:p>
             <w:pPr>
-              <w:spacing w:after="0" w:line="240" w:lineRule="auto"/>
-              <w:rPr>
-                <w:sz w:val="28"/>
-              </w:rPr>
-            </w:pPr>
+              <w:spacing w:after="0" w:line="100" w:lineRule="atLeast"/>
+              <w:rPr>
+                <w:sz w:val="28"/>
+              </w:rPr>
+            </w:pPr>
+            <w:r>
+              <w:rPr>
+                <w:sz w:val="28"/>
+              </w:rPr>
+              <w:t>-</w:t>
+            </w:r>
+            <w:r>
+              <w:rPr>
+                <w:sz w:val="28"/>
+              </w:rPr>
+              <w:t>Designed and i</w:t>
+            </w:r>
+            <w:bookmarkStart w:id="0" w:name="_GoBack"/>
+            <w:bookmarkEnd w:id="0"/>
+            <w:r>
+              <w:rPr>
+                <w:sz w:val="28"/>
+              </w:rPr>
+              <w:t>mplemented a testbed for use across the entire solution.</w:t>
+            </w:r>
+          </w:p>
+          <w:p>
+            <w:pPr>
+              <w:spacing w:after="0" w:line="100" w:lineRule="atLeast"/>
+              <w:rPr>
+                <w:b/>
+                <w:color w:val="FF0000"/>
+                <w:sz w:val="28"/>
+              </w:rPr>
+            </w:pPr>
+            <w:r>
+              <w:rPr>
+                <w:b/>
+                <w:color w:val="FF0000"/>
+                <w:sz w:val="28"/>
+              </w:rPr>
+              <w:t>Design</w:t>
+            </w:r>
+            <w:r>
+              <w:rPr>
+                <w:color w:val="FF0000"/>
+                <w:sz w:val="28"/>
+              </w:rPr>
+              <w:t>: Re-designed Test, Tester, and modified the design of SerializeTester.  See Design/Networking files.</w:t>
+            </w:r>
+          </w:p>
+          <w:p>
+            <w:pPr>
+              <w:spacing w:after="0" w:line="100" w:lineRule="atLeast"/>
+              <w:rPr>
+                <w:b/>
+                <w:color w:val="FF0000"/>
+                <w:sz w:val="28"/>
+              </w:rPr>
+            </w:pPr>
+            <w:r>
+              <w:rPr>
+                <w:b/>
+                <w:color w:val="FF0000"/>
+                <w:sz w:val="28"/>
+              </w:rPr>
+              <w:t>Implementation</w:t>
+            </w:r>
+            <w:r>
+              <w:rPr>
+                <w:color w:val="FF0000"/>
+                <w:sz w:val="28"/>
+              </w:rPr>
+              <w:t>: Implemented Test.h / .cpp, Tester .h / .cpp, and modified TestSerialize.h / .cpp so it’s compatible with the Tester class.  See ManaCraft/Testbed/ .h / .cpp files.</w:t>
+            </w:r>
+          </w:p>
+          <w:p>
+            <w:pPr>
+              <w:spacing w:after="0" w:line="240" w:lineRule="auto"/>
+              <w:rPr>
+                <w:sz w:val="28"/>
+              </w:rPr>
+            </w:pPr>
+            <w:r>
+              <w:rPr>
+                <w:b/>
+                <w:color w:val="FF0000"/>
+                <w:sz w:val="28"/>
+              </w:rPr>
+              <w:t>Testing</w:t>
+            </w:r>
+            <w:r>
+              <w:rPr>
+                <w:color w:val="FF0000"/>
+                <w:sz w:val="28"/>
+              </w:rPr>
+              <w:t>: New testing functionality has been added with the addition of the Test and the Tester classes.  Multiple test classes can be added to an instance of a Tester class and they can all ran at once.  See Design/Networking and ManaCraft/Testbed/ .h / .cpp files.</w:t>
+            </w:r>
           </w:p>
         </w:tc>
       </w:tr>
@@ -477,28 +546,12 @@
                 <w:sz w:val="28"/>
               </w:rPr>
             </w:pPr>
-            <w:proofErr w:type="spellStart"/>
-            <w:r>
-              <w:rPr>
-                <w:sz w:val="28"/>
-              </w:rPr>
-              <w:t>Soloman</w:t>
-            </w:r>
-            <w:proofErr w:type="spellEnd"/>
-            <w:r>
-              <w:rPr>
-                <w:sz w:val="28"/>
-              </w:rPr>
-              <w:t xml:space="preserve"> </w:t>
-            </w:r>
-            <w:proofErr w:type="spellStart"/>
-            <w:r>
-              <w:rPr>
-                <w:sz w:val="28"/>
-              </w:rPr>
-              <w:t>Tahirli</w:t>
-            </w:r>
-            <w:proofErr w:type="spellEnd"/>
+            <w:r>
+              <w:rPr>
+                <w:sz w:val="28"/>
+              </w:rPr>
+              <w:t>Soloman Tahirli</w:t>
+            </w:r>
           </w:p>
         </w:tc>
         <w:tc>
@@ -621,154 +674,388 @@
 </file>
 
 <file path=word/styles.xml><?xml version="1.0" encoding="utf-8"?>
-<w:styles xmlns:mc="http://schemas.openxmlformats.org/markup-compatibility/2006" xmlns:r="http://schemas.openxmlformats.org/officeDocument/2006/relationships" xmlns:w="http://schemas.openxmlformats.org/wordprocessingml/2006/main" xmlns:w14="http://schemas.microsoft.com/office/word/2010/wordml" mc:Ignorable="w14">
+<w:styles xmlns:mc="http://schemas.openxmlformats.org/markup-compatibility/2006" xmlns:r="http://schemas.openxmlformats.org/officeDocument/2006/relationships" xmlns:w="http://schemas.openxmlformats.org/wordprocessingml/2006/main" xmlns:w14="http://schemas.microsoft.com/office/word/2010/wordml" xmlns:w15="http://schemas.microsoft.com/office/word/2012/wordml" mc:Ignorable="w14 w15">
   <w:docDefaults>
     <w:rPrDefault>
       <w:rPr>
         <w:rFonts w:ascii="Calibri" w:eastAsia="Calibri" w:hAnsi="Calibri" w:cs="Times New Roman"/>
-        <w:lang w:val="en-US" w:eastAsia="en-US" w:bidi="ar-SA"/>
+        <w:lang w:val="en-CA" w:eastAsia="en-CA" w:bidi="ar-SA"/>
       </w:rPr>
     </w:rPrDefault>
     <w:pPrDefault/>
   </w:docDefaults>
-  <w:latentStyles w:defLockedState="0" w:defUIPriority="99" w:defSemiHidden="1" w:defUnhideWhenUsed="1" w:defQFormat="0" w:count="267">
-    <w:lsdException w:name="Normal" w:locked="1" w:semiHidden="0" w:uiPriority="0" w:unhideWhenUsed="0" w:qFormat="1"/>
-    <w:lsdException w:name="heading 1" w:locked="1" w:semiHidden="0" w:uiPriority="0" w:unhideWhenUsed="0" w:qFormat="1"/>
-    <w:lsdException w:name="heading 2" w:locked="1" w:uiPriority="0" w:qFormat="1"/>
-    <w:lsdException w:name="heading 3" w:locked="1" w:uiPriority="0" w:qFormat="1"/>
-    <w:lsdException w:name="heading 4" w:locked="1" w:uiPriority="0" w:qFormat="1"/>
-    <w:lsdException w:name="heading 5" w:locked="1" w:uiPriority="0" w:qFormat="1"/>
-    <w:lsdException w:name="heading 6" w:locked="1" w:uiPriority="0" w:qFormat="1"/>
-    <w:lsdException w:name="heading 7" w:locked="1" w:uiPriority="0" w:qFormat="1"/>
-    <w:lsdException w:name="heading 8" w:locked="1" w:uiPriority="0" w:qFormat="1"/>
-    <w:lsdException w:name="heading 9" w:locked="1" w:uiPriority="0" w:qFormat="1"/>
-    <w:lsdException w:name="toc 1" w:locked="1" w:semiHidden="0" w:uiPriority="0" w:unhideWhenUsed="0"/>
-    <w:lsdException w:name="toc 2" w:locked="1" w:semiHidden="0" w:uiPriority="0" w:unhideWhenUsed="0"/>
-    <w:lsdException w:name="toc 3" w:locked="1" w:semiHidden="0" w:uiPriority="0" w:unhideWhenUsed="0"/>
-    <w:lsdException w:name="toc 4" w:locked="1" w:semiHidden="0" w:uiPriority="0" w:unhideWhenUsed="0"/>
-    <w:lsdException w:name="toc 5" w:locked="1" w:semiHidden="0" w:uiPriority="0" w:unhideWhenUsed="0"/>
-    <w:lsdException w:name="toc 6" w:locked="1" w:semiHidden="0" w:uiPriority="0" w:unhideWhenUsed="0"/>
-    <w:lsdException w:name="toc 7" w:locked="1" w:semiHidden="0" w:uiPriority="0" w:unhideWhenUsed="0"/>
-    <w:lsdException w:name="toc 8" w:locked="1" w:semiHidden="0" w:uiPriority="0" w:unhideWhenUsed="0"/>
-    <w:lsdException w:name="toc 9" w:locked="1" w:semiHidden="0" w:uiPriority="0" w:unhideWhenUsed="0"/>
-    <w:lsdException w:name="caption" w:locked="1" w:uiPriority="0" w:qFormat="1"/>
-    <w:lsdException w:name="Title" w:locked="1" w:semiHidden="0" w:uiPriority="0" w:unhideWhenUsed="0" w:qFormat="1"/>
-    <w:lsdException w:name="Default Paragraph Font" w:locked="1" w:semiHidden="0" w:uiPriority="0" w:unhideWhenUsed="0"/>
-    <w:lsdException w:name="Subtitle" w:locked="1" w:semiHidden="0" w:uiPriority="0" w:unhideWhenUsed="0" w:qFormat="1"/>
-    <w:lsdException w:name="Strong" w:locked="1" w:semiHidden="0" w:uiPriority="0" w:unhideWhenUsed="0" w:qFormat="1"/>
-    <w:lsdException w:name="Emphasis" w:locked="1" w:semiHidden="0" w:uiPriority="0" w:unhideWhenUsed="0" w:qFormat="1"/>
-    <w:lsdException w:name="Table Grid" w:locked="1" w:semiHidden="0" w:uiPriority="0" w:unhideWhenUsed="0"/>
-    <w:lsdException w:name="Placeholder Text" w:unhideWhenUsed="0"/>
-    <w:lsdException w:name="No Spacing" w:semiHidden="0" w:uiPriority="1" w:unhideWhenUsed="0" w:qFormat="1"/>
-    <w:lsdException w:name="Light Shading" w:semiHidden="0" w:uiPriority="60" w:unhideWhenUsed="0"/>
-    <w:lsdException w:name="Light List" w:semiHidden="0" w:uiPriority="61" w:unhideWhenUsed="0"/>
-    <w:lsdException w:name="Light Grid" w:semiHidden="0" w:uiPriority="62" w:unhideWhenUsed="0"/>
-    <w:lsdException w:name="Medium Shading 1" w:semiHidden="0" w:uiPriority="63" w:unhideWhenUsed="0"/>
-    <w:lsdException w:name="Medium Shading 2" w:semiHidden="0" w:uiPriority="64" w:unhideWhenUsed="0"/>
-    <w:lsdException w:name="Medium List 1" w:semiHidden="0" w:uiPriority="65" w:unhideWhenUsed="0"/>
-    <w:lsdException w:name="Medium List 2" w:semiHidden="0" w:uiPriority="66" w:unhideWhenUsed="0"/>
-    <w:lsdException w:name="Medium Grid 1" w:semiHidden="0" w:uiPriority="67" w:unhideWhenUsed="0"/>
-    <w:lsdException w:name="Medium Grid 2" w:semiHidden="0" w:uiPriority="68" w:unhideWhenUsed="0"/>
-    <w:lsdException w:name="Medium Grid 3" w:semiHidden="0" w:uiPriority="69" w:unhideWhenUsed="0"/>
-    <w:lsdException w:name="Dark List" w:semiHidden="0" w:uiPriority="70" w:unhideWhenUsed="0"/>
-    <w:lsdException w:name="Colorful Shading" w:semiHidden="0" w:uiPriority="71" w:unhideWhenUsed="0"/>
-    <w:lsdException w:name="Colorful List" w:semiHidden="0" w:uiPriority="72" w:unhideWhenUsed="0"/>
-    <w:lsdException w:name="Colorful Grid" w:semiHidden="0" w:uiPriority="73" w:unhideWhenUsed="0"/>
-    <w:lsdException w:name="Light Shading Accent 1" w:semiHidden="0" w:uiPriority="60" w:unhideWhenUsed="0"/>
-    <w:lsdException w:name="Light List Accent 1" w:semiHidden="0" w:uiPriority="61" w:unhideWhenUsed="0"/>
-    <w:lsdException w:name="Light Grid Accent 1" w:semiHidden="0" w:uiPriority="62" w:unhideWhenUsed="0"/>
-    <w:lsdException w:name="Medium Shading 1 Accent 1" w:semiHidden="0" w:uiPriority="63" w:unhideWhenUsed="0"/>
-    <w:lsdException w:name="Medium Shading 2 Accent 1" w:semiHidden="0" w:uiPriority="64" w:unhideWhenUsed="0"/>
-    <w:lsdException w:name="Medium List 1 Accent 1" w:semiHidden="0" w:uiPriority="65" w:unhideWhenUsed="0"/>
-    <w:lsdException w:name="Revision" w:unhideWhenUsed="0"/>
-    <w:lsdException w:name="List Paragraph" w:semiHidden="0" w:uiPriority="34" w:unhideWhenUsed="0" w:qFormat="1"/>
-    <w:lsdException w:name="Quote" w:semiHidden="0" w:uiPriority="29" w:unhideWhenUsed="0" w:qFormat="1"/>
-    <w:lsdException w:name="Intense Quote" w:semiHidden="0" w:uiPriority="30" w:unhideWhenUsed="0" w:qFormat="1"/>
-    <w:lsdException w:name="Medium List 2 Accent 1" w:semiHidden="0" w:uiPriority="66" w:unhideWhenUsed="0"/>
-    <w:lsdException w:name="Medium Grid 1 Accent 1" w:semiHidden="0" w:uiPriority="67" w:unhideWhenUsed="0"/>
-    <w:lsdException w:name="Medium Grid 2 Accent 1" w:semiHidden="0" w:uiPriority="68" w:unhideWhenUsed="0"/>
-    <w:lsdException w:name="Medium Grid 3 Accent 1" w:semiHidden="0" w:uiPriority="69" w:unhideWhenUsed="0"/>
-    <w:lsdException w:name="Dark List Accent 1" w:semiHidden="0" w:uiPriority="70" w:unhideWhenUsed="0"/>
-    <w:lsdException w:name="Colorful Shading Accent 1" w:semiHidden="0" w:uiPriority="71" w:unhideWhenUsed="0"/>
-    <w:lsdException w:name="Colorful List Accent 1" w:semiHidden="0" w:uiPriority="72" w:unhideWhenUsed="0"/>
-    <w:lsdException w:name="Colorful Grid Accent 1" w:semiHidden="0" w:uiPriority="73" w:unhideWhenUsed="0"/>
-    <w:lsdException w:name="Light Shading Accent 2" w:semiHidden="0" w:uiPriority="60" w:unhideWhenUsed="0"/>
-    <w:lsdException w:name="Light List Accent 2" w:semiHidden="0" w:uiPriority="61" w:unhideWhenUsed="0"/>
-    <w:lsdException w:name="Light Grid Accent 2" w:semiHidden="0" w:uiPriority="62" w:unhideWhenUsed="0"/>
-    <w:lsdException w:name="Medium Shading 1 Accent 2" w:semiHidden="0" w:uiPriority="63" w:unhideWhenUsed="0"/>
-    <w:lsdException w:name="Medium Shading 2 Accent 2" w:semiHidden="0" w:uiPriority="64" w:unhideWhenUsed="0"/>
-    <w:lsdException w:name="Medium List 1 Accent 2" w:semiHidden="0" w:uiPriority="65" w:unhideWhenUsed="0"/>
-    <w:lsdException w:name="Medium List 2 Accent 2" w:semiHidden="0" w:uiPriority="66" w:unhideWhenUsed="0"/>
-    <w:lsdException w:name="Medium Grid 1 Accent 2" w:semiHidden="0" w:uiPriority="67" w:unhideWhenUsed="0"/>
-    <w:lsdException w:name="Medium Grid 2 Accent 2" w:semiHidden="0" w:uiPriority="68" w:unhideWhenUsed="0"/>
-    <w:lsdException w:name="Medium Grid 3 Accent 2" w:semiHidden="0" w:uiPriority="69" w:unhideWhenUsed="0"/>
-    <w:lsdException w:name="Dark List Accent 2" w:semiHidden="0" w:uiPriority="70" w:unhideWhenUsed="0"/>
-    <w:lsdException w:name="Colorful Shading Accent 2" w:semiHidden="0" w:uiPriority="71" w:unhideWhenUsed="0"/>
-    <w:lsdException w:name="Colorful List Accent 2" w:semiHidden="0" w:uiPriority="72" w:unhideWhenUsed="0"/>
-    <w:lsdException w:name="Colorful Grid Accent 2" w:semiHidden="0" w:uiPriority="73" w:unhideWhenUsed="0"/>
-    <w:lsdException w:name="Light Shading Accent 3" w:semiHidden="0" w:uiPriority="60" w:unhideWhenUsed="0"/>
-    <w:lsdException w:name="Light List Accent 3" w:semiHidden="0" w:uiPriority="61" w:unhideWhenUsed="0"/>
-    <w:lsdException w:name="Light Grid Accent 3" w:semiHidden="0" w:uiPriority="62" w:unhideWhenUsed="0"/>
-    <w:lsdException w:name="Medium Shading 1 Accent 3" w:semiHidden="0" w:uiPriority="63" w:unhideWhenUsed="0"/>
-    <w:lsdException w:name="Medium Shading 2 Accent 3" w:semiHidden="0" w:uiPriority="64" w:unhideWhenUsed="0"/>
-    <w:lsdException w:name="Medium List 1 Accent 3" w:semiHidden="0" w:uiPriority="65" w:unhideWhenUsed="0"/>
-    <w:lsdException w:name="Medium List 2 Accent 3" w:semiHidden="0" w:uiPriority="66" w:unhideWhenUsed="0"/>
-    <w:lsdException w:name="Medium Grid 1 Accent 3" w:semiHidden="0" w:uiPriority="67" w:unhideWhenUsed="0"/>
-    <w:lsdException w:name="Medium Grid 2 Accent 3" w:semiHidden="0" w:uiPriority="68" w:unhideWhenUsed="0"/>
-    <w:lsdException w:name="Medium Grid 3 Accent 3" w:semiHidden="0" w:uiPriority="69" w:unhideWhenUsed="0"/>
-    <w:lsdException w:name="Dark List Accent 3" w:semiHidden="0" w:uiPriority="70" w:unhideWhenUsed="0"/>
-    <w:lsdException w:name="Colorful Shading Accent 3" w:semiHidden="0" w:uiPriority="71" w:unhideWhenUsed="0"/>
-    <w:lsdException w:name="Colorful List Accent 3" w:semiHidden="0" w:uiPriority="72" w:unhideWhenUsed="0"/>
-    <w:lsdException w:name="Colorful Grid Accent 3" w:semiHidden="0" w:uiPriority="73" w:unhideWhenUsed="0"/>
-    <w:lsdException w:name="Light Shading Accent 4" w:semiHidden="0" w:uiPriority="60" w:unhideWhenUsed="0"/>
-    <w:lsdException w:name="Light List Accent 4" w:semiHidden="0" w:uiPriority="61" w:unhideWhenUsed="0"/>
-    <w:lsdException w:name="Light Grid Accent 4" w:semiHidden="0" w:uiPriority="62" w:unhideWhenUsed="0"/>
-    <w:lsdException w:name="Medium Shading 1 Accent 4" w:semiHidden="0" w:uiPriority="63" w:unhideWhenUsed="0"/>
-    <w:lsdException w:name="Medium Shading 2 Accent 4" w:semiHidden="0" w:uiPriority="64" w:unhideWhenUsed="0"/>
-    <w:lsdException w:name="Medium List 1 Accent 4" w:semiHidden="0" w:uiPriority="65" w:unhideWhenUsed="0"/>
-    <w:lsdException w:name="Medium List 2 Accent 4" w:semiHidden="0" w:uiPriority="66" w:unhideWhenUsed="0"/>
-    <w:lsdException w:name="Medium Grid 1 Accent 4" w:semiHidden="0" w:uiPriority="67" w:unhideWhenUsed="0"/>
-    <w:lsdException w:name="Medium Grid 2 Accent 4" w:semiHidden="0" w:uiPriority="68" w:unhideWhenUsed="0"/>
-    <w:lsdException w:name="Medium Grid 3 Accent 4" w:semiHidden="0" w:uiPriority="69" w:unhideWhenUsed="0"/>
-    <w:lsdException w:name="Dark List Accent 4" w:semiHidden="0" w:uiPriority="70" w:unhideWhenUsed="0"/>
-    <w:lsdException w:name="Colorful Shading Accent 4" w:semiHidden="0" w:uiPriority="71" w:unhideWhenUsed="0"/>
-    <w:lsdException w:name="Colorful List Accent 4" w:semiHidden="0" w:uiPriority="72" w:unhideWhenUsed="0"/>
-    <w:lsdException w:name="Colorful Grid Accent 4" w:semiHidden="0" w:uiPriority="73" w:unhideWhenUsed="0"/>
-    <w:lsdException w:name="Light Shading Accent 5" w:semiHidden="0" w:uiPriority="60" w:unhideWhenUsed="0"/>
-    <w:lsdException w:name="Light List Accent 5" w:semiHidden="0" w:uiPriority="61" w:unhideWhenUsed="0"/>
-    <w:lsdException w:name="Light Grid Accent 5" w:semiHidden="0" w:uiPriority="62" w:unhideWhenUsed="0"/>
-    <w:lsdException w:name="Medium Shading 1 Accent 5" w:semiHidden="0" w:uiPriority="63" w:unhideWhenUsed="0"/>
-    <w:lsdException w:name="Medium Shading 2 Accent 5" w:semiHidden="0" w:uiPriority="64" w:unhideWhenUsed="0"/>
-    <w:lsdException w:name="Medium List 1 Accent 5" w:semiHidden="0" w:uiPriority="65" w:unhideWhenUsed="0"/>
-    <w:lsdException w:name="Medium List 2 Accent 5" w:semiHidden="0" w:uiPriority="66" w:unhideWhenUsed="0"/>
-    <w:lsdException w:name="Medium Grid 1 Accent 5" w:semiHidden="0" w:uiPriority="67" w:unhideWhenUsed="0"/>
-    <w:lsdException w:name="Medium Grid 2 Accent 5" w:semiHidden="0" w:uiPriority="68" w:unhideWhenUsed="0"/>
-    <w:lsdException w:name="Medium Grid 3 Accent 5" w:semiHidden="0" w:uiPriority="69" w:unhideWhenUsed="0"/>
-    <w:lsdException w:name="Dark List Accent 5" w:semiHidden="0" w:uiPriority="70" w:unhideWhenUsed="0"/>
-    <w:lsdException w:name="Colorful Shading Accent 5" w:semiHidden="0" w:uiPriority="71" w:unhideWhenUsed="0"/>
-    <w:lsdException w:name="Colorful List Accent 5" w:semiHidden="0" w:uiPriority="72" w:unhideWhenUsed="0"/>
-    <w:lsdException w:name="Colorful Grid Accent 5" w:semiHidden="0" w:uiPriority="73" w:unhideWhenUsed="0"/>
-    <w:lsdException w:name="Light Shading Accent 6" w:semiHidden="0" w:uiPriority="60" w:unhideWhenUsed="0"/>
-    <w:lsdException w:name="Light List Accent 6" w:semiHidden="0" w:uiPriority="61" w:unhideWhenUsed="0"/>
-    <w:lsdException w:name="Light Grid Accent 6" w:semiHidden="0" w:uiPriority="62" w:unhideWhenUsed="0"/>
-    <w:lsdException w:name="Medium Shading 1 Accent 6" w:semiHidden="0" w:uiPriority="63" w:unhideWhenUsed="0"/>
-    <w:lsdException w:name="Medium Shading 2 Accent 6" w:semiHidden="0" w:uiPriority="64" w:unhideWhenUsed="0"/>
-    <w:lsdException w:name="Medium List 1 Accent 6" w:semiHidden="0" w:uiPriority="65" w:unhideWhenUsed="0"/>
-    <w:lsdException w:name="Medium List 2 Accent 6" w:semiHidden="0" w:uiPriority="66" w:unhideWhenUsed="0"/>
-    <w:lsdException w:name="Medium Grid 1 Accent 6" w:semiHidden="0" w:uiPriority="67" w:unhideWhenUsed="0"/>
-    <w:lsdException w:name="Medium Grid 2 Accent 6" w:semiHidden="0" w:uiPriority="68" w:unhideWhenUsed="0"/>
-    <w:lsdException w:name="Medium Grid 3 Accent 6" w:semiHidden="0" w:uiPriority="69" w:unhideWhenUsed="0"/>
-    <w:lsdException w:name="Dark List Accent 6" w:semiHidden="0" w:uiPriority="70" w:unhideWhenUsed="0"/>
-    <w:lsdException w:name="Colorful Shading Accent 6" w:semiHidden="0" w:uiPriority="71" w:unhideWhenUsed="0"/>
-    <w:lsdException w:name="Colorful List Accent 6" w:semiHidden="0" w:uiPriority="72" w:unhideWhenUsed="0"/>
-    <w:lsdException w:name="Colorful Grid Accent 6" w:semiHidden="0" w:uiPriority="73" w:unhideWhenUsed="0"/>
-    <w:lsdException w:name="Subtle Emphasis" w:semiHidden="0" w:uiPriority="19" w:unhideWhenUsed="0" w:qFormat="1"/>
-    <w:lsdException w:name="Intense Emphasis" w:semiHidden="0" w:uiPriority="21" w:unhideWhenUsed="0" w:qFormat="1"/>
-    <w:lsdException w:name="Subtle Reference" w:semiHidden="0" w:uiPriority="31" w:unhideWhenUsed="0" w:qFormat="1"/>
-    <w:lsdException w:name="Intense Reference" w:semiHidden="0" w:uiPriority="32" w:unhideWhenUsed="0" w:qFormat="1"/>
-    <w:lsdException w:name="Book Title" w:semiHidden="0" w:uiPriority="33" w:unhideWhenUsed="0" w:qFormat="1"/>
-    <w:lsdException w:name="Bibliography" w:uiPriority="37"/>
-    <w:lsdException w:name="TOC Heading" w:uiPriority="39" w:qFormat="1"/>
+  <w:latentStyles w:defLockedState="0" w:defUIPriority="99" w:defSemiHidden="0" w:defUnhideWhenUsed="0" w:defQFormat="0" w:count="371">
+    <w:lsdException w:name="Normal" w:locked="1" w:uiPriority="0" w:qFormat="1"/>
+    <w:lsdException w:name="heading 1" w:locked="1" w:uiPriority="0" w:qFormat="1"/>
+    <w:lsdException w:name="heading 2" w:locked="1" w:semiHidden="1" w:uiPriority="0" w:unhideWhenUsed="1" w:qFormat="1"/>
+    <w:lsdException w:name="heading 3" w:locked="1" w:semiHidden="1" w:uiPriority="0" w:unhideWhenUsed="1" w:qFormat="1"/>
+    <w:lsdException w:name="heading 4" w:locked="1" w:semiHidden="1" w:uiPriority="0" w:unhideWhenUsed="1" w:qFormat="1"/>
+    <w:lsdException w:name="heading 5" w:locked="1" w:semiHidden="1" w:uiPriority="0" w:unhideWhenUsed="1" w:qFormat="1"/>
+    <w:lsdException w:name="heading 6" w:locked="1" w:semiHidden="1" w:uiPriority="0" w:unhideWhenUsed="1" w:qFormat="1"/>
+    <w:lsdException w:name="heading 7" w:locked="1" w:semiHidden="1" w:uiPriority="0" w:unhideWhenUsed="1" w:qFormat="1"/>
+    <w:lsdException w:name="heading 8" w:locked="1" w:semiHidden="1" w:uiPriority="0" w:unhideWhenUsed="1" w:qFormat="1"/>
+    <w:lsdException w:name="heading 9" w:locked="1" w:semiHidden="1" w:uiPriority="0" w:unhideWhenUsed="1" w:qFormat="1"/>
+    <w:lsdException w:name="index 1" w:semiHidden="1" w:unhideWhenUsed="1"/>
+    <w:lsdException w:name="index 2" w:semiHidden="1" w:unhideWhenUsed="1"/>
+    <w:lsdException w:name="index 3" w:semiHidden="1" w:unhideWhenUsed="1"/>
+    <w:lsdException w:name="index 4" w:semiHidden="1" w:unhideWhenUsed="1"/>
+    <w:lsdException w:name="index 5" w:semiHidden="1" w:unhideWhenUsed="1"/>
+    <w:lsdException w:name="index 6" w:semiHidden="1" w:unhideWhenUsed="1"/>
+    <w:lsdException w:name="index 7" w:semiHidden="1" w:unhideWhenUsed="1"/>
+    <w:lsdException w:name="index 8" w:semiHidden="1" w:unhideWhenUsed="1"/>
+    <w:lsdException w:name="index 9" w:semiHidden="1" w:unhideWhenUsed="1"/>
+    <w:lsdException w:name="toc 1" w:locked="1" w:uiPriority="0"/>
+    <w:lsdException w:name="toc 2" w:locked="1" w:uiPriority="0"/>
+    <w:lsdException w:name="toc 3" w:locked="1" w:uiPriority="0"/>
+    <w:lsdException w:name="toc 4" w:locked="1" w:uiPriority="0"/>
+    <w:lsdException w:name="toc 5" w:locked="1" w:uiPriority="0"/>
+    <w:lsdException w:name="toc 6" w:locked="1" w:uiPriority="0"/>
+    <w:lsdException w:name="toc 7" w:locked="1" w:uiPriority="0"/>
+    <w:lsdException w:name="toc 8" w:locked="1" w:uiPriority="0"/>
+    <w:lsdException w:name="toc 9" w:locked="1" w:uiPriority="0"/>
+    <w:lsdException w:name="Normal Indent" w:semiHidden="1" w:unhideWhenUsed="1"/>
+    <w:lsdException w:name="footnote text" w:semiHidden="1" w:unhideWhenUsed="1"/>
+    <w:lsdException w:name="annotation text" w:semiHidden="1" w:unhideWhenUsed="1"/>
+    <w:lsdException w:name="header" w:semiHidden="1" w:unhideWhenUsed="1"/>
+    <w:lsdException w:name="footer" w:semiHidden="1" w:unhideWhenUsed="1"/>
+    <w:lsdException w:name="index heading" w:semiHidden="1" w:unhideWhenUsed="1"/>
+    <w:lsdException w:name="caption" w:locked="1" w:semiHidden="1" w:uiPriority="0" w:unhideWhenUsed="1" w:qFormat="1"/>
+    <w:lsdException w:name="table of figures" w:semiHidden="1" w:unhideWhenUsed="1"/>
+    <w:lsdException w:name="envelope address" w:semiHidden="1" w:unhideWhenUsed="1"/>
+    <w:lsdException w:name="envelope return" w:semiHidden="1" w:unhideWhenUsed="1"/>
+    <w:lsdException w:name="footnote reference" w:semiHidden="1" w:unhideWhenUsed="1"/>
+    <w:lsdException w:name="annotation reference" w:semiHidden="1" w:unhideWhenUsed="1"/>
+    <w:lsdException w:name="line number" w:semiHidden="1" w:unhideWhenUsed="1"/>
+    <w:lsdException w:name="page number" w:semiHidden="1" w:unhideWhenUsed="1"/>
+    <w:lsdException w:name="endnote reference" w:semiHidden="1" w:unhideWhenUsed="1"/>
+    <w:lsdException w:name="endnote text" w:semiHidden="1" w:unhideWhenUsed="1"/>
+    <w:lsdException w:name="table of authorities" w:semiHidden="1" w:unhideWhenUsed="1"/>
+    <w:lsdException w:name="macro" w:semiHidden="1" w:unhideWhenUsed="1"/>
+    <w:lsdException w:name="toa heading" w:semiHidden="1" w:unhideWhenUsed="1"/>
+    <w:lsdException w:name="List" w:semiHidden="1" w:unhideWhenUsed="1"/>
+    <w:lsdException w:name="List Bullet" w:semiHidden="1" w:unhideWhenUsed="1"/>
+    <w:lsdException w:name="List Number" w:semiHidden="1" w:unhideWhenUsed="1"/>
+    <w:lsdException w:name="List 2" w:semiHidden="1" w:unhideWhenUsed="1"/>
+    <w:lsdException w:name="List 3" w:semiHidden="1" w:unhideWhenUsed="1"/>
+    <w:lsdException w:name="List 4" w:semiHidden="1" w:unhideWhenUsed="1"/>
+    <w:lsdException w:name="List 5" w:semiHidden="1" w:unhideWhenUsed="1"/>
+    <w:lsdException w:name="List Bullet 2" w:semiHidden="1" w:unhideWhenUsed="1"/>
+    <w:lsdException w:name="List Bullet 3" w:semiHidden="1" w:unhideWhenUsed="1"/>
+    <w:lsdException w:name="List Bullet 4" w:semiHidden="1" w:unhideWhenUsed="1"/>
+    <w:lsdException w:name="List Bullet 5" w:semiHidden="1" w:unhideWhenUsed="1"/>
+    <w:lsdException w:name="List Number 2" w:semiHidden="1" w:unhideWhenUsed="1"/>
+    <w:lsdException w:name="List Number 3" w:semiHidden="1" w:unhideWhenUsed="1"/>
+    <w:lsdException w:name="List Number 4" w:semiHidden="1" w:unhideWhenUsed="1"/>
+    <w:lsdException w:name="List Number 5" w:semiHidden="1" w:unhideWhenUsed="1"/>
+    <w:lsdException w:name="Title" w:locked="1" w:uiPriority="0" w:qFormat="1"/>
+    <w:lsdException w:name="Closing" w:semiHidden="1" w:unhideWhenUsed="1"/>
+    <w:lsdException w:name="Signature" w:semiHidden="1" w:unhideWhenUsed="1"/>
+    <w:lsdException w:name="Default Paragraph Font" w:locked="1" w:uiPriority="0"/>
+    <w:lsdException w:name="Body Text" w:semiHidden="1" w:unhideWhenUsed="1"/>
+    <w:lsdException w:name="Body Text Indent" w:semiHidden="1" w:unhideWhenUsed="1"/>
+    <w:lsdException w:name="List Continue" w:semiHidden="1" w:unhideWhenUsed="1"/>
+    <w:lsdException w:name="List Continue 2" w:semiHidden="1" w:unhideWhenUsed="1"/>
+    <w:lsdException w:name="List Continue 3" w:semiHidden="1" w:unhideWhenUsed="1"/>
+    <w:lsdException w:name="List Continue 4" w:semiHidden="1" w:unhideWhenUsed="1"/>
+    <w:lsdException w:name="List Continue 5" w:semiHidden="1" w:unhideWhenUsed="1"/>
+    <w:lsdException w:name="Message Header" w:semiHidden="1" w:unhideWhenUsed="1"/>
+    <w:lsdException w:name="Subtitle" w:locked="1" w:uiPriority="0" w:qFormat="1"/>
+    <w:lsdException w:name="Salutation" w:semiHidden="1" w:unhideWhenUsed="1"/>
+    <w:lsdException w:name="Date" w:semiHidden="1" w:unhideWhenUsed="1"/>
+    <w:lsdException w:name="Body Text First Indent" w:semiHidden="1" w:unhideWhenUsed="1"/>
+    <w:lsdException w:name="Body Text First Indent 2" w:semiHidden="1" w:unhideWhenUsed="1"/>
+    <w:lsdException w:name="Note Heading" w:semiHidden="1" w:unhideWhenUsed="1"/>
+    <w:lsdException w:name="Body Text 2" w:semiHidden="1" w:unhideWhenUsed="1"/>
+    <w:lsdException w:name="Body Text 3" w:semiHidden="1" w:unhideWhenUsed="1"/>
+    <w:lsdException w:name="Body Text Indent 2" w:semiHidden="1" w:unhideWhenUsed="1"/>
+    <w:lsdException w:name="Body Text Indent 3" w:semiHidden="1" w:unhideWhenUsed="1"/>
+    <w:lsdException w:name="Block Text" w:semiHidden="1" w:unhideWhenUsed="1"/>
+    <w:lsdException w:name="Hyperlink" w:semiHidden="1" w:unhideWhenUsed="1"/>
+    <w:lsdException w:name="FollowedHyperlink" w:semiHidden="1" w:unhideWhenUsed="1"/>
+    <w:lsdException w:name="Strong" w:locked="1" w:uiPriority="0" w:qFormat="1"/>
+    <w:lsdException w:name="Emphasis" w:locked="1" w:uiPriority="0" w:qFormat="1"/>
+    <w:lsdException w:name="Document Map" w:semiHidden="1" w:unhideWhenUsed="1"/>
+    <w:lsdException w:name="Plain Text" w:semiHidden="1" w:unhideWhenUsed="1"/>
+    <w:lsdException w:name="E-mail Signature" w:semiHidden="1" w:unhideWhenUsed="1"/>
+    <w:lsdException w:name="HTML Top of Form" w:semiHidden="1" w:unhideWhenUsed="1"/>
+    <w:lsdException w:name="HTML Bottom of Form" w:semiHidden="1" w:unhideWhenUsed="1"/>
+    <w:lsdException w:name="Normal (Web)" w:semiHidden="1" w:unhideWhenUsed="1"/>
+    <w:lsdException w:name="HTML Acronym" w:semiHidden="1" w:unhideWhenUsed="1"/>
+    <w:lsdException w:name="HTML Address" w:semiHidden="1" w:unhideWhenUsed="1"/>
+    <w:lsdException w:name="HTML Cite" w:semiHidden="1" w:unhideWhenUsed="1"/>
+    <w:lsdException w:name="HTML Code" w:semiHidden="1" w:unhideWhenUsed="1"/>
+    <w:lsdException w:name="HTML Definition" w:semiHidden="1" w:unhideWhenUsed="1"/>
+    <w:lsdException w:name="HTML Keyboard" w:semiHidden="1" w:unhideWhenUsed="1"/>
+    <w:lsdException w:name="HTML Preformatted" w:semiHidden="1" w:unhideWhenUsed="1"/>
+    <w:lsdException w:name="HTML Sample" w:semiHidden="1" w:unhideWhenUsed="1"/>
+    <w:lsdException w:name="HTML Typewriter" w:semiHidden="1" w:unhideWhenUsed="1"/>
+    <w:lsdException w:name="HTML Variable" w:semiHidden="1" w:unhideWhenUsed="1"/>
+    <w:lsdException w:name="Normal Table" w:semiHidden="1" w:unhideWhenUsed="1"/>
+    <w:lsdException w:name="annotation subject" w:semiHidden="1" w:unhideWhenUsed="1"/>
+    <w:lsdException w:name="No List" w:semiHidden="1" w:unhideWhenUsed="1"/>
+    <w:lsdException w:name="Outline List 1" w:semiHidden="1" w:unhideWhenUsed="1"/>
+    <w:lsdException w:name="Outline List 2" w:semiHidden="1" w:unhideWhenUsed="1"/>
+    <w:lsdException w:name="Outline List 3" w:semiHidden="1" w:unhideWhenUsed="1"/>
+    <w:lsdException w:name="Table Simple 1" w:semiHidden="1" w:unhideWhenUsed="1"/>
+    <w:lsdException w:name="Table Simple 2" w:semiHidden="1" w:unhideWhenUsed="1"/>
+    <w:lsdException w:name="Table Simple 3" w:semiHidden="1" w:unhideWhenUsed="1"/>
+    <w:lsdException w:name="Table Classic 1" w:semiHidden="1" w:unhideWhenUsed="1"/>
+    <w:lsdException w:name="Table Classic 2" w:semiHidden="1" w:unhideWhenUsed="1"/>
+    <w:lsdException w:name="Table Classic 3" w:semiHidden="1" w:unhideWhenUsed="1"/>
+    <w:lsdException w:name="Table Classic 4" w:semiHidden="1" w:unhideWhenUsed="1"/>
+    <w:lsdException w:name="Table Colorful 1" w:semiHidden="1" w:unhideWhenUsed="1"/>
+    <w:lsdException w:name="Table Colorful 2" w:semiHidden="1" w:unhideWhenUsed="1"/>
+    <w:lsdException w:name="Table Colorful 3" w:semiHidden="1" w:unhideWhenUsed="1"/>
+    <w:lsdException w:name="Table Columns 1" w:semiHidden="1" w:unhideWhenUsed="1"/>
+    <w:lsdException w:name="Table Columns 2" w:semiHidden="1" w:unhideWhenUsed="1"/>
+    <w:lsdException w:name="Table Columns 3" w:semiHidden="1" w:unhideWhenUsed="1"/>
+    <w:lsdException w:name="Table Columns 4" w:semiHidden="1" w:unhideWhenUsed="1"/>
+    <w:lsdException w:name="Table Columns 5" w:semiHidden="1" w:unhideWhenUsed="1"/>
+    <w:lsdException w:name="Table Grid 1" w:semiHidden="1" w:unhideWhenUsed="1"/>
+    <w:lsdException w:name="Table Grid 2" w:semiHidden="1" w:unhideWhenUsed="1"/>
+    <w:lsdException w:name="Table Grid 3" w:semiHidden="1" w:unhideWhenUsed="1"/>
+    <w:lsdException w:name="Table Grid 4" w:semiHidden="1" w:unhideWhenUsed="1"/>
+    <w:lsdException w:name="Table Grid 5" w:semiHidden="1" w:unhideWhenUsed="1"/>
+    <w:lsdException w:name="Table Grid 6" w:semiHidden="1" w:unhideWhenUsed="1"/>
+    <w:lsdException w:name="Table Grid 7" w:semiHidden="1" w:unhideWhenUsed="1"/>
+    <w:lsdException w:name="Table Grid 8" w:semiHidden="1" w:unhideWhenUsed="1"/>
+    <w:lsdException w:name="Table List 1" w:semiHidden="1" w:unhideWhenUsed="1"/>
+    <w:lsdException w:name="Table List 2" w:semiHidden="1" w:unhideWhenUsed="1"/>
+    <w:lsdException w:name="Table List 3" w:semiHidden="1" w:unhideWhenUsed="1"/>
+    <w:lsdException w:name="Table List 4" w:semiHidden="1" w:unhideWhenUsed="1"/>
+    <w:lsdException w:name="Table List 5" w:semiHidden="1" w:unhideWhenUsed="1"/>
+    <w:lsdException w:name="Table List 6" w:semiHidden="1" w:unhideWhenUsed="1"/>
+    <w:lsdException w:name="Table List 7" w:semiHidden="1" w:unhideWhenUsed="1"/>
+    <w:lsdException w:name="Table List 8" w:semiHidden="1" w:unhideWhenUsed="1"/>
+    <w:lsdException w:name="Table 3D effects 1" w:semiHidden="1" w:unhideWhenUsed="1"/>
+    <w:lsdException w:name="Table 3D effects 2" w:semiHidden="1" w:unhideWhenUsed="1"/>
+    <w:lsdException w:name="Table 3D effects 3" w:semiHidden="1" w:unhideWhenUsed="1"/>
+    <w:lsdException w:name="Table Contemporary" w:semiHidden="1" w:unhideWhenUsed="1"/>
+    <w:lsdException w:name="Table Elegant" w:semiHidden="1" w:unhideWhenUsed="1"/>
+    <w:lsdException w:name="Table Professional" w:semiHidden="1" w:unhideWhenUsed="1"/>
+    <w:lsdException w:name="Table Subtle 1" w:semiHidden="1" w:unhideWhenUsed="1"/>
+    <w:lsdException w:name="Table Subtle 2" w:semiHidden="1" w:unhideWhenUsed="1"/>
+    <w:lsdException w:name="Table Web 1" w:semiHidden="1" w:unhideWhenUsed="1"/>
+    <w:lsdException w:name="Table Web 2" w:semiHidden="1" w:unhideWhenUsed="1"/>
+    <w:lsdException w:name="Table Web 3" w:semiHidden="1" w:unhideWhenUsed="1"/>
+    <w:lsdException w:name="Balloon Text" w:semiHidden="1" w:unhideWhenUsed="1"/>
+    <w:lsdException w:name="Table Grid" w:locked="1" w:uiPriority="0"/>
+    <w:lsdException w:name="Table Theme" w:semiHidden="1" w:unhideWhenUsed="1"/>
+    <w:lsdException w:name="Placeholder Text" w:semiHidden="1"/>
+    <w:lsdException w:name="No Spacing" w:uiPriority="1" w:qFormat="1"/>
+    <w:lsdException w:name="Light Shading" w:uiPriority="60"/>
+    <w:lsdException w:name="Light List" w:uiPriority="61"/>
+    <w:lsdException w:name="Light Grid" w:uiPriority="62"/>
+    <w:lsdException w:name="Medium Shading 1" w:uiPriority="63"/>
+    <w:lsdException w:name="Medium Shading 2" w:uiPriority="64"/>
+    <w:lsdException w:name="Medium List 1" w:uiPriority="65"/>
+    <w:lsdException w:name="Medium List 2" w:uiPriority="66"/>
+    <w:lsdException w:name="Medium Grid 1" w:uiPriority="67"/>
+    <w:lsdException w:name="Medium Grid 2" w:uiPriority="68"/>
+    <w:lsdException w:name="Medium Grid 3" w:uiPriority="69"/>
+    <w:lsdException w:name="Dark List" w:uiPriority="70"/>
+    <w:lsdException w:name="Colorful Shading" w:uiPriority="71"/>
+    <w:lsdException w:name="Colorful List" w:uiPriority="72"/>
+    <w:lsdException w:name="Colorful Grid" w:uiPriority="73"/>
+    <w:lsdException w:name="Light Shading Accent 1" w:uiPriority="60"/>
+    <w:lsdException w:name="Light List Accent 1" w:uiPriority="61"/>
+    <w:lsdException w:name="Light Grid Accent 1" w:uiPriority="62"/>
+    <w:lsdException w:name="Medium Shading 1 Accent 1" w:uiPriority="63"/>
+    <w:lsdException w:name="Medium Shading 2 Accent 1" w:uiPriority="64"/>
+    <w:lsdException w:name="Medium List 1 Accent 1" w:uiPriority="65"/>
+    <w:lsdException w:name="Revision" w:semiHidden="1"/>
+    <w:lsdException w:name="List Paragraph" w:uiPriority="34" w:qFormat="1"/>
+    <w:lsdException w:name="Quote" w:uiPriority="29" w:qFormat="1"/>
+    <w:lsdException w:name="Intense Quote" w:uiPriority="30" w:qFormat="1"/>
+    <w:lsdException w:name="Medium List 2 Accent 1" w:uiPriority="66"/>
+    <w:lsdException w:name="Medium Grid 1 Accent 1" w:uiPriority="67"/>
+    <w:lsdException w:name="Medium Grid 2 Accent 1" w:uiPriority="68"/>
+    <w:lsdException w:name="Medium Grid 3 Accent 1" w:uiPriority="69"/>
+    <w:lsdException w:name="Dark List Accent 1" w:uiPriority="70"/>
+    <w:lsdException w:name="Colorful Shading Accent 1" w:uiPriority="71"/>
+    <w:lsdException w:name="Colorful List Accent 1" w:uiPriority="72"/>
+    <w:lsdException w:name="Colorful Grid Accent 1" w:uiPriority="73"/>
+    <w:lsdException w:name="Light Shading Accent 2" w:uiPriority="60"/>
+    <w:lsdException w:name="Light List Accent 2" w:uiPriority="61"/>
+    <w:lsdException w:name="Light Grid Accent 2" w:uiPriority="62"/>
+    <w:lsdException w:name="Medium Shading 1 Accent 2" w:uiPriority="63"/>
+    <w:lsdException w:name="Medium Shading 2 Accent 2" w:uiPriority="64"/>
+    <w:lsdException w:name="Medium List 1 Accent 2" w:uiPriority="65"/>
+    <w:lsdException w:name="Medium List 2 Accent 2" w:uiPriority="66"/>
+    <w:lsdException w:name="Medium Grid 1 Accent 2" w:uiPriority="67"/>
+    <w:lsdException w:name="Medium Grid 2 Accent 2" w:uiPriority="68"/>
+    <w:lsdException w:name="Medium Grid 3 Accent 2" w:uiPriority="69"/>
+    <w:lsdException w:name="Dark List Accent 2" w:uiPriority="70"/>
+    <w:lsdException w:name="Colorful Shading Accent 2" w:uiPriority="71"/>
+    <w:lsdException w:name="Colorful List Accent 2" w:uiPriority="72"/>
+    <w:lsdException w:name="Colorful Grid Accent 2" w:uiPriority="73"/>
+    <w:lsdException w:name="Light Shading Accent 3" w:uiPriority="60"/>
+    <w:lsdException w:name="Light List Accent 3" w:uiPriority="61"/>
+    <w:lsdException w:name="Light Grid Accent 3" w:uiPriority="62"/>
+    <w:lsdException w:name="Medium Shading 1 Accent 3" w:uiPriority="63"/>
+    <w:lsdException w:name="Medium Shading 2 Accent 3" w:uiPriority="64"/>
+    <w:lsdException w:name="Medium List 1 Accent 3" w:uiPriority="65"/>
+    <w:lsdException w:name="Medium List 2 Accent 3" w:uiPriority="66"/>
+    <w:lsdException w:name="Medium Grid 1 Accent 3" w:uiPriority="67"/>
+    <w:lsdException w:name="Medium Grid 2 Accent 3" w:uiPriority="68"/>
+    <w:lsdException w:name="Medium Grid 3 Accent 3" w:uiPriority="69"/>
+    <w:lsdException w:name="Dark List Accent 3" w:uiPriority="70"/>
+    <w:lsdException w:name="Colorful Shading Accent 3" w:uiPriority="71"/>
+    <w:lsdException w:name="Colorful List Accent 3" w:uiPriority="72"/>
+    <w:lsdException w:name="Colorful Grid Accent 3" w:uiPriority="73"/>
+    <w:lsdException w:name="Light Shading Accent 4" w:uiPriority="60"/>
+    <w:lsdException w:name="Light List Accent 4" w:uiPriority="61"/>
+    <w:lsdException w:name="Light Grid Accent 4" w:uiPriority="62"/>
+    <w:lsdException w:name="Medium Shading 1 Accent 4" w:uiPriority="63"/>
+    <w:lsdException w:name="Medium Shading 2 Accent 4" w:uiPriority="64"/>
+    <w:lsdException w:name="Medium List 1 Accent 4" w:uiPriority="65"/>
+    <w:lsdException w:name="Medium List 2 Accent 4" w:uiPriority="66"/>
+    <w:lsdException w:name="Medium Grid 1 Accent 4" w:uiPriority="67"/>
+    <w:lsdException w:name="Medium Grid 2 Accent 4" w:uiPriority="68"/>
+    <w:lsdException w:name="Medium Grid 3 Accent 4" w:uiPriority="69"/>
+    <w:lsdException w:name="Dark List Accent 4" w:uiPriority="70"/>
+    <w:lsdException w:name="Colorful Shading Accent 4" w:uiPriority="71"/>
+    <w:lsdException w:name="Colorful List Accent 4" w:uiPriority="72"/>
+    <w:lsdException w:name="Colorful Grid Accent 4" w:uiPriority="73"/>
+    <w:lsdException w:name="Light Shading Accent 5" w:uiPriority="60"/>
+    <w:lsdException w:name="Light List Accent 5" w:uiPriority="61"/>
+    <w:lsdException w:name="Light Grid Accent 5" w:uiPriority="62"/>
+    <w:lsdException w:name="Medium Shading 1 Accent 5" w:uiPriority="63"/>
+    <w:lsdException w:name="Medium Shading 2 Accent 5" w:uiPriority="64"/>
+    <w:lsdException w:name="Medium List 1 Accent 5" w:uiPriority="65"/>
+    <w:lsdException w:name="Medium List 2 Accent 5" w:uiPriority="66"/>
+    <w:lsdException w:name="Medium Grid 1 Accent 5" w:uiPriority="67"/>
+    <w:lsdException w:name="Medium Grid 2 Accent 5" w:uiPriority="68"/>
+    <w:lsdException w:name="Medium Grid 3 Accent 5" w:uiPriority="69"/>
+    <w:lsdException w:name="Dark List Accent 5" w:uiPriority="70"/>
+    <w:lsdException w:name="Colorful Shading Accent 5" w:uiPriority="71"/>
+    <w:lsdException w:name="Colorful List Accent 5" w:uiPriority="72"/>
+    <w:lsdException w:name="Colorful Grid Accent 5" w:uiPriority="73"/>
+    <w:lsdException w:name="Light Shading Accent 6" w:uiPriority="60"/>
+    <w:lsdException w:name="Light List Accent 6" w:uiPriority="61"/>
+    <w:lsdException w:name="Light Grid Accent 6" w:uiPriority="62"/>
+    <w:lsdException w:name="Medium Shading 1 Accent 6" w:uiPriority="63"/>
+    <w:lsdException w:name="Medium Shading 2 Accent 6" w:uiPriority="64"/>
+    <w:lsdException w:name="Medium List 1 Accent 6" w:uiPriority="65"/>
+    <w:lsdException w:name="Medium List 2 Accent 6" w:uiPriority="66"/>
+    <w:lsdException w:name="Medium Grid 1 Accent 6" w:uiPriority="67"/>
+    <w:lsdException w:name="Medium Grid 2 Accent 6" w:uiPriority="68"/>
+    <w:lsdException w:name="Medium Grid 3 Accent 6" w:uiPriority="69"/>
+    <w:lsdException w:name="Dark List Accent 6" w:uiPriority="70"/>
+    <w:lsdException w:name="Colorful Shading Accent 6" w:uiPriority="71"/>
+    <w:lsdException w:name="Colorful List Accent 6" w:uiPriority="72"/>
+    <w:lsdException w:name="Colorful Grid Accent 6" w:uiPriority="73"/>
+    <w:lsdException w:name="Subtle Emphasis" w:uiPriority="19" w:qFormat="1"/>
+    <w:lsdException w:name="Intense Emphasis" w:uiPriority="21" w:qFormat="1"/>
+    <w:lsdException w:name="Subtle Reference" w:uiPriority="31" w:qFormat="1"/>
+    <w:lsdException w:name="Intense Reference" w:uiPriority="32" w:qFormat="1"/>
+    <w:lsdException w:name="Book Title" w:uiPriority="33" w:qFormat="1"/>
+    <w:lsdException w:name="Bibliography" w:semiHidden="1" w:uiPriority="37" w:unhideWhenUsed="1"/>
+    <w:lsdException w:name="TOC Heading" w:semiHidden="1" w:uiPriority="39" w:unhideWhenUsed="1" w:qFormat="1"/>
+    <w:lsdException w:name="Plain Table 1" w:uiPriority="41"/>
+    <w:lsdException w:name="Plain Table 2" w:uiPriority="42"/>
+    <w:lsdException w:name="Plain Table 3" w:uiPriority="43"/>
+    <w:lsdException w:name="Plain Table 4" w:uiPriority="44"/>
+    <w:lsdException w:name="Plain Table 5" w:uiPriority="45"/>
+    <w:lsdException w:name="Grid Table Light" w:uiPriority="40"/>
+    <w:lsdException w:name="Grid Table 1 Light" w:uiPriority="46"/>
+    <w:lsdException w:name="Grid Table 2" w:uiPriority="47"/>
+    <w:lsdException w:name="Grid Table 3" w:uiPriority="48"/>
+    <w:lsdException w:name="Grid Table 4" w:uiPriority="49"/>
+    <w:lsdException w:name="Grid Table 5 Dark" w:uiPriority="50"/>
+    <w:lsdException w:name="Grid Table 6 Colorful" w:uiPriority="51"/>
+    <w:lsdException w:name="Grid Table 7 Colorful" w:uiPriority="52"/>
+    <w:lsdException w:name="Grid Table 1 Light Accent 1" w:uiPriority="46"/>
+    <w:lsdException w:name="Grid Table 2 Accent 1" w:uiPriority="47"/>
+    <w:lsdException w:name="Grid Table 3 Accent 1" w:uiPriority="48"/>
+    <w:lsdException w:name="Grid Table 4 Accent 1" w:uiPriority="49"/>
+    <w:lsdException w:name="Grid Table 5 Dark Accent 1" w:uiPriority="50"/>
+    <w:lsdException w:name="Grid Table 6 Colorful Accent 1" w:uiPriority="51"/>
+    <w:lsdException w:name="Grid Table 7 Colorful Accent 1" w:uiPriority="52"/>
+    <w:lsdException w:name="Grid Table 1 Light Accent 2" w:uiPriority="46"/>
+    <w:lsdException w:name="Grid Table 2 Accent 2" w:uiPriority="47"/>
+    <w:lsdException w:name="Grid Table 3 Accent 2" w:uiPriority="48"/>
+    <w:lsdException w:name="Grid Table 4 Accent 2" w:uiPriority="49"/>
+    <w:lsdException w:name="Grid Table 5 Dark Accent 2" w:uiPriority="50"/>
+    <w:lsdException w:name="Grid Table 6 Colorful Accent 2" w:uiPriority="51"/>
+    <w:lsdException w:name="Grid Table 7 Colorful Accent 2" w:uiPriority="52"/>
+    <w:lsdException w:name="Grid Table 1 Light Accent 3" w:uiPriority="46"/>
+    <w:lsdException w:name="Grid Table 2 Accent 3" w:uiPriority="47"/>
+    <w:lsdException w:name="Grid Table 3 Accent 3" w:uiPriority="48"/>
+    <w:lsdException w:name="Grid Table 4 Accent 3" w:uiPriority="49"/>
+    <w:lsdException w:name="Grid Table 5 Dark Accent 3" w:uiPriority="50"/>
+    <w:lsdException w:name="Grid Table 6 Colorful Accent 3" w:uiPriority="51"/>
+    <w:lsdException w:name="Grid Table 7 Colorful Accent 3" w:uiPriority="52"/>
+    <w:lsdException w:name="Grid Table 1 Light Accent 4" w:uiPriority="46"/>
+    <w:lsdException w:name="Grid Table 2 Accent 4" w:uiPriority="47"/>
+    <w:lsdException w:name="Grid Table 3 Accent 4" w:uiPriority="48"/>
+    <w:lsdException w:name="Grid Table 4 Accent 4" w:uiPriority="49"/>
+    <w:lsdException w:name="Grid Table 5 Dark Accent 4" w:uiPriority="50"/>
+    <w:lsdException w:name="Grid Table 6 Colorful Accent 4" w:uiPriority="51"/>
+    <w:lsdException w:name="Grid Table 7 Colorful Accent 4" w:uiPriority="52"/>
+    <w:lsdException w:name="Grid Table 1 Light Accent 5" w:uiPriority="46"/>
+    <w:lsdException w:name="Grid Table 2 Accent 5" w:uiPriority="47"/>
+    <w:lsdException w:name="Grid Table 3 Accent 5" w:uiPriority="48"/>
+    <w:lsdException w:name="Grid Table 4 Accent 5" w:uiPriority="49"/>
+    <w:lsdException w:name="Grid Table 5 Dark Accent 5" w:uiPriority="50"/>
+    <w:lsdException w:name="Grid Table 6 Colorful Accent 5" w:uiPriority="51"/>
+    <w:lsdException w:name="Grid Table 7 Colorful Accent 5" w:uiPriority="52"/>
+    <w:lsdException w:name="Grid Table 1 Light Accent 6" w:uiPriority="46"/>
+    <w:lsdException w:name="Grid Table 2 Accent 6" w:uiPriority="47"/>
+    <w:lsdException w:name="Grid Table 3 Accent 6" w:uiPriority="48"/>
+    <w:lsdException w:name="Grid Table 4 Accent 6" w:uiPriority="49"/>
+    <w:lsdException w:name="Grid Table 5 Dark Accent 6" w:uiPriority="50"/>
+    <w:lsdException w:name="Grid Table 6 Colorful Accent 6" w:uiPriority="51"/>
+    <w:lsdException w:name="Grid Table 7 Colorful Accent 6" w:uiPriority="52"/>
+    <w:lsdException w:name="List Table 1 Light" w:uiPriority="46"/>
+    <w:lsdException w:name="List Table 2" w:uiPriority="47"/>
+    <w:lsdException w:name="List Table 3" w:uiPriority="48"/>
+    <w:lsdException w:name="List Table 4" w:uiPriority="49"/>
+    <w:lsdException w:name="List Table 5 Dark" w:uiPriority="50"/>
+    <w:lsdException w:name="List Table 6 Colorful" w:uiPriority="51"/>
+    <w:lsdException w:name="List Table 7 Colorful" w:uiPriority="52"/>
+    <w:lsdException w:name="List Table 1 Light Accent 1" w:uiPriority="46"/>
+    <w:lsdException w:name="List Table 2 Accent 1" w:uiPriority="47"/>
+    <w:lsdException w:name="List Table 3 Accent 1" w:uiPriority="48"/>
+    <w:lsdException w:name="List Table 4 Accent 1" w:uiPriority="49"/>
+    <w:lsdException w:name="List Table 5 Dark Accent 1" w:uiPriority="50"/>
+    <w:lsdException w:name="List Table 6 Colorful Accent 1" w:uiPriority="51"/>
+    <w:lsdException w:name="List Table 7 Colorful Accent 1" w:uiPriority="52"/>
+    <w:lsdException w:name="List Table 1 Light Accent 2" w:uiPriority="46"/>
+    <w:lsdException w:name="List Table 2 Accent 2" w:uiPriority="47"/>
+    <w:lsdException w:name="List Table 3 Accent 2" w:uiPriority="48"/>
+    <w:lsdException w:name="List Table 4 Accent 2" w:uiPriority="49"/>
+    <w:lsdException w:name="List Table 5 Dark Accent 2" w:uiPriority="50"/>
+    <w:lsdException w:name="List Table 6 Colorful Accent 2" w:uiPriority="51"/>
+    <w:lsdException w:name="List Table 7 Colorful Accent 2" w:uiPriority="52"/>
+    <w:lsdException w:name="List Table 1 Light Accent 3" w:uiPriority="46"/>
+    <w:lsdException w:name="List Table 2 Accent 3" w:uiPriority="47"/>
+    <w:lsdException w:name="List Table 3 Accent 3" w:uiPriority="48"/>
+    <w:lsdException w:name="List Table 4 Accent 3" w:uiPriority="49"/>
+    <w:lsdException w:name="List Table 5 Dark Accent 3" w:uiPriority="50"/>
+    <w:lsdException w:name="List Table 6 Colorful Accent 3" w:uiPriority="51"/>
+    <w:lsdException w:name="List Table 7 Colorful Accent 3" w:uiPriority="52"/>
+    <w:lsdException w:name="List Table 1 Light Accent 4" w:uiPriority="46"/>
+    <w:lsdException w:name="List Table 2 Accent 4" w:uiPriority="47"/>
+    <w:lsdException w:name="List Table 3 Accent 4" w:uiPriority="48"/>
+    <w:lsdException w:name="List Table 4 Accent 4" w:uiPriority="49"/>
+    <w:lsdException w:name="List Table 5 Dark Accent 4" w:uiPriority="50"/>
+    <w:lsdException w:name="List Table 6 Colorful Accent 4" w:uiPriority="51"/>
+    <w:lsdException w:name="List Table 7 Colorful Accent 4" w:uiPriority="52"/>
+    <w:lsdException w:name="List Table 1 Light Accent 5" w:uiPriority="46"/>
+    <w:lsdException w:name="List Table 2 Accent 5" w:uiPriority="47"/>
+    <w:lsdException w:name="List Table 3 Accent 5" w:uiPriority="48"/>
+    <w:lsdException w:name="List Table 4 Accent 5" w:uiPriority="49"/>
+    <w:lsdException w:name="List Table 5 Dark Accent 5" w:uiPriority="50"/>
+    <w:lsdException w:name="List Table 6 Colorful Accent 5" w:uiPriority="51"/>
+    <w:lsdException w:name="List Table 7 Colorful Accent 5" w:uiPriority="52"/>
+    <w:lsdException w:name="List Table 1 Light Accent 6" w:uiPriority="46"/>
+    <w:lsdException w:name="List Table 2 Accent 6" w:uiPriority="47"/>
+    <w:lsdException w:name="List Table 3 Accent 6" w:uiPriority="48"/>
+    <w:lsdException w:name="List Table 4 Accent 6" w:uiPriority="49"/>
+    <w:lsdException w:name="List Table 5 Dark Accent 6" w:uiPriority="50"/>
+    <w:lsdException w:name="List Table 6 Colorful Accent 6" w:uiPriority="51"/>
+    <w:lsdException w:name="List Table 7 Colorful Accent 6" w:uiPriority="52"/>
   </w:latentStyles>
   <w:style w:type="paragraph" w:default="1" w:styleId="Normal">
     <w:name w:val="Normal"/>
@@ -780,6 +1067,7 @@
     <w:rPr>
       <w:sz w:val="22"/>
       <w:szCs w:val="22"/>
+      <w:lang w:val="en-US" w:eastAsia="en-US"/>
     </w:rPr>
   </w:style>
   <w:style w:type="paragraph" w:styleId="Heading1">
@@ -869,196 +1157,6 @@
         <w:right w:w="108" w:type="dxa"/>
       </w:tblCellMar>
     </w:tblPr>
-  </w:style>
-</w:styles>
-</file>
-
-<file path=word/stylesWithEffects.xml><?xml version="1.0" encoding="utf-8"?>
-<w:styles xmlns:wpc="http://schemas.microsoft.com/office/word/2010/wordprocessingCanvas" xmlns:mc="http://schemas.openxmlformats.org/markup-compatibility/2006" xmlns:o="urn:schemas-microsoft-com:office:office" xmlns:r="http://schemas.openxmlformats.org/officeDocument/2006/relationships" xmlns:m="http://schemas.openxmlformats.org/officeDocument/2006/math" xmlns:v="urn:schemas-microsoft-com:vml" xmlns:wp14="http://schemas.microsoft.com/office/word/2010/wordprocessingDrawing" xmlns:wp="http://schemas.openxmlformats.org/drawingml/2006/wordprocessingDrawing" xmlns:w10="urn:schemas-microsoft-com:office:word" xmlns:w="http://schemas.openxmlformats.org/wordprocessingml/2006/main" xmlns:w14="http://schemas.microsoft.com/office/word/2010/wordml" xmlns:wpg="http://schemas.microsoft.com/office/word/2010/wordprocessingGroup" xmlns:wpi="http://schemas.microsoft.com/office/word/2010/wordprocessingInk" xmlns:wne="http://schemas.microsoft.com/office/word/2006/wordml" xmlns:wps="http://schemas.microsoft.com/office/word/2010/wordprocessingShape" mc:Ignorable="w14 wp14">
-  <w:docDefaults>
-    <w:rPrDefault>
-      <w:rPr>
-        <w:rFonts w:asciiTheme="minorHAnsi" w:eastAsiaTheme="minorEastAsia" w:hAnsiTheme="minorHAnsi" w:cstheme="minorBidi"/>
-        <w:sz w:val="22"/>
-        <w:szCs w:val="22"/>
-        <w:lang w:val="en-US" w:eastAsia="en-US" w:bidi="ar-SA"/>
-      </w:rPr>
-    </w:rPrDefault>
-    <w:pPrDefault>
-      <w:pPr>
-        <w:spacing w:after="200" w:line="276" w:lineRule="auto"/>
-      </w:pPr>
-    </w:pPrDefault>
-  </w:docDefaults>
-  <w:latentStyles w:defLockedState="0" w:defUIPriority="99" w:defSemiHidden="1" w:defUnhideWhenUsed="1" w:defQFormat="0" w:count="267">
-    <w:lsdException w:name="Normal" w:semiHidden="0" w:uiPriority="0" w:unhideWhenUsed="0" w:qFormat="1"/>
-    <w:lsdException w:name="heading 1" w:semiHidden="0" w:uiPriority="9" w:unhideWhenUsed="0" w:qFormat="1"/>
-    <w:lsdException w:name="heading 2" w:uiPriority="9" w:qFormat="1"/>
-    <w:lsdException w:name="heading 3" w:uiPriority="9" w:qFormat="1"/>
-    <w:lsdException w:name="heading 4" w:uiPriority="9" w:qFormat="1"/>
-    <w:lsdException w:name="heading 5" w:uiPriority="9" w:qFormat="1"/>
-    <w:lsdException w:name="heading 6" w:uiPriority="9" w:qFormat="1"/>
-    <w:lsdException w:name="heading 7" w:uiPriority="9" w:qFormat="1"/>
-    <w:lsdException w:name="heading 8" w:uiPriority="9" w:qFormat="1"/>
-    <w:lsdException w:name="heading 9" w:uiPriority="9" w:qFormat="1"/>
-    <w:lsdException w:name="toc 1" w:uiPriority="39"/>
-    <w:lsdException w:name="toc 2" w:uiPriority="39"/>
-    <w:lsdException w:name="toc 3" w:uiPriority="39"/>
-    <w:lsdException w:name="toc 4" w:uiPriority="39"/>
-    <w:lsdException w:name="toc 5" w:uiPriority="39"/>
-    <w:lsdException w:name="toc 6" w:uiPriority="39"/>
-    <w:lsdException w:name="toc 7" w:uiPriority="39"/>
-    <w:lsdException w:name="toc 8" w:uiPriority="39"/>
-    <w:lsdException w:name="toc 9" w:uiPriority="39"/>
-    <w:lsdException w:name="caption" w:uiPriority="35" w:qFormat="1"/>
-    <w:lsdException w:name="Title" w:semiHidden="0" w:uiPriority="10" w:unhideWhenUsed="0" w:qFormat="1"/>
-    <w:lsdException w:name="Default Paragraph Font" w:uiPriority="1"/>
-    <w:lsdException w:name="Subtitle" w:semiHidden="0" w:uiPriority="11" w:unhideWhenUsed="0" w:qFormat="1"/>
-    <w:lsdException w:name="Strong" w:semiHidden="0" w:uiPriority="22" w:unhideWhenUsed="0" w:qFormat="1"/>
-    <w:lsdException w:name="Emphasis" w:semiHidden="0" w:uiPriority="20" w:unhideWhenUsed="0" w:qFormat="1"/>
-    <w:lsdException w:name="Table Grid" w:semiHidden="0" w:uiPriority="59" w:unhideWhenUsed="0"/>
-    <w:lsdException w:name="Placeholder Text" w:unhideWhenUsed="0"/>
-    <w:lsdException w:name="No Spacing" w:semiHidden="0" w:uiPriority="1" w:unhideWhenUsed="0" w:qFormat="1"/>
-    <w:lsdException w:name="Light Shading" w:semiHidden="0" w:uiPriority="60" w:unhideWhenUsed="0"/>
-    <w:lsdException w:name="Light List" w:semiHidden="0" w:uiPriority="61" w:unhideWhenUsed="0"/>
-    <w:lsdException w:name="Light Grid" w:semiHidden="0" w:uiPriority="62" w:unhideWhenUsed="0"/>
-    <w:lsdException w:name="Medium Shading 1" w:semiHidden="0" w:uiPriority="63" w:unhideWhenUsed="0"/>
-    <w:lsdException w:name="Medium Shading 2" w:semiHidden="0" w:uiPriority="64" w:unhideWhenUsed="0"/>
-    <w:lsdException w:name="Medium List 1" w:semiHidden="0" w:uiPriority="65" w:unhideWhenUsed="0"/>
-    <w:lsdException w:name="Medium List 2" w:semiHidden="0" w:uiPriority="66" w:unhideWhenUsed="0"/>
-    <w:lsdException w:name="Medium Grid 1" w:semiHidden="0" w:uiPriority="67" w:unhideWhenUsed="0"/>
-    <w:lsdException w:name="Medium Grid 2" w:semiHidden="0" w:uiPriority="68" w:unhideWhenUsed="0"/>
-    <w:lsdException w:name="Medium Grid 3" w:semiHidden="0" w:uiPriority="69" w:unhideWhenUsed="0"/>
-    <w:lsdException w:name="Dark List" w:semiHidden="0" w:uiPriority="70" w:unhideWhenUsed="0"/>
-    <w:lsdException w:name="Colorful Shading" w:semiHidden="0" w:uiPriority="71" w:unhideWhenUsed="0"/>
-    <w:lsdException w:name="Colorful List" w:semiHidden="0" w:uiPriority="72" w:unhideWhenUsed="0"/>
-    <w:lsdException w:name="Colorful Grid" w:semiHidden="0" w:uiPriority="73" w:unhideWhenUsed="0"/>
-    <w:lsdException w:name="Light Shading Accent 1" w:semiHidden="0" w:uiPriority="60" w:unhideWhenUsed="0"/>
-    <w:lsdException w:name="Light List Accent 1" w:semiHidden="0" w:uiPriority="61" w:unhideWhenUsed="0"/>
-    <w:lsdException w:name="Light Grid Accent 1" w:semiHidden="0" w:uiPriority="62" w:unhideWhenUsed="0"/>
-    <w:lsdException w:name="Medium Shading 1 Accent 1" w:semiHidden="0" w:uiPriority="63" w:unhideWhenUsed="0"/>
-    <w:lsdException w:name="Medium Shading 2 Accent 1" w:semiHidden="0" w:uiPriority="64" w:unhideWhenUsed="0"/>
-    <w:lsdException w:name="Medium List 1 Accent 1" w:semiHidden="0" w:uiPriority="65" w:unhideWhenUsed="0"/>
-    <w:lsdException w:name="Revision" w:unhideWhenUsed="0"/>
-    <w:lsdException w:name="List Paragraph" w:semiHidden="0" w:uiPriority="34" w:unhideWhenUsed="0" w:qFormat="1"/>
-    <w:lsdException w:name="Quote" w:semiHidden="0" w:uiPriority="29" w:unhideWhenUsed="0" w:qFormat="1"/>
-    <w:lsdException w:name="Intense Quote" w:semiHidden="0" w:uiPriority="30" w:unhideWhenUsed="0" w:qFormat="1"/>
-    <w:lsdException w:name="Medium List 2 Accent 1" w:semiHidden="0" w:uiPriority="66" w:unhideWhenUsed="0"/>
-    <w:lsdException w:name="Medium Grid 1 Accent 1" w:semiHidden="0" w:uiPriority="67" w:unhideWhenUsed="0"/>
-    <w:lsdException w:name="Medium Grid 2 Accent 1" w:semiHidden="0" w:uiPriority="68" w:unhideWhenUsed="0"/>
-    <w:lsdException w:name="Medium Grid 3 Accent 1" w:semiHidden="0" w:uiPriority="69" w:unhideWhenUsed="0"/>
-    <w:lsdException w:name="Dark List Accent 1" w:semiHidden="0" w:uiPriority="70" w:unhideWhenUsed="0"/>
-    <w:lsdException w:name="Colorful Shading Accent 1" w:semiHidden="0" w:uiPriority="71" w:unhideWhenUsed="0"/>
-    <w:lsdException w:name="Colorful List Accent 1" w:semiHidden="0" w:uiPriority="72" w:unhideWhenUsed="0"/>
-    <w:lsdException w:name="Colorful Grid Accent 1" w:semiHidden="0" w:uiPriority="73" w:unhideWhenUsed="0"/>
-    <w:lsdException w:name="Light Shading Accent 2" w:semiHidden="0" w:uiPriority="60" w:unhideWhenUsed="0"/>
-    <w:lsdException w:name="Light List Accent 2" w:semiHidden="0" w:uiPriority="61" w:unhideWhenUsed="0"/>
-    <w:lsdException w:name="Light Grid Accent 2" w:semiHidden="0" w:uiPriority="62" w:unhideWhenUsed="0"/>
-    <w:lsdException w:name="Medium Shading 1 Accent 2" w:semiHidden="0" w:uiPriority="63" w:unhideWhenUsed="0"/>
-    <w:lsdException w:name="Medium Shading 2 Accent 2" w:semiHidden="0" w:uiPriority="64" w:unhideWhenUsed="0"/>
-    <w:lsdException w:name="Medium List 1 Accent 2" w:semiHidden="0" w:uiPriority="65" w:unhideWhenUsed="0"/>
-    <w:lsdException w:name="Medium List 2 Accent 2" w:semiHidden="0" w:uiPriority="66" w:unhideWhenUsed="0"/>
-    <w:lsdException w:name="Medium Grid 1 Accent 2" w:semiHidden="0" w:uiPriority="67" w:unhideWhenUsed="0"/>
-    <w:lsdException w:name="Medium Grid 2 Accent 2" w:semiHidden="0" w:uiPriority="68" w:unhideWhenUsed="0"/>
-    <w:lsdException w:name="Medium Grid 3 Accent 2" w:semiHidden="0" w:uiPriority="69" w:unhideWhenUsed="0"/>
-    <w:lsdException w:name="Dark List Accent 2" w:semiHidden="0" w:uiPriority="70" w:unhideWhenUsed="0"/>
-    <w:lsdException w:name="Colorful Shading Accent 2" w:semiHidden="0" w:uiPriority="71" w:unhideWhenUsed="0"/>
-    <w:lsdException w:name="Colorful List Accent 2" w:semiHidden="0" w:uiPriority="72" w:unhideWhenUsed="0"/>
-    <w:lsdException w:name="Colorful Grid Accent 2" w:semiHidden="0" w:uiPriority="73" w:unhideWhenUsed="0"/>
-    <w:lsdException w:name="Light Shading Accent 3" w:semiHidden="0" w:uiPriority="60" w:unhideWhenUsed="0"/>
-    <w:lsdException w:name="Light List Accent 3" w:semiHidden="0" w:uiPriority="61" w:unhideWhenUsed="0"/>
-    <w:lsdException w:name="Light Grid Accent 3" w:semiHidden="0" w:uiPriority="62" w:unhideWhenUsed="0"/>
-    <w:lsdException w:name="Medium Shading 1 Accent 3" w:semiHidden="0" w:uiPriority="63" w:unhideWhenUsed="0"/>
-    <w:lsdException w:name="Medium Shading 2 Accent 3" w:semiHidden="0" w:uiPriority="64" w:unhideWhenUsed="0"/>
-    <w:lsdException w:name="Medium List 1 Accent 3" w:semiHidden="0" w:uiPriority="65" w:unhideWhenUsed="0"/>
-    <w:lsdException w:name="Medium List 2 Accent 3" w:semiHidden="0" w:uiPriority="66" w:unhideWhenUsed="0"/>
-    <w:lsdException w:name="Medium Grid 1 Accent 3" w:semiHidden="0" w:uiPriority="67" w:unhideWhenUsed="0"/>
-    <w:lsdException w:name="Medium Grid 2 Accent 3" w:semiHidden="0" w:uiPriority="68" w:unhideWhenUsed="0"/>
-    <w:lsdException w:name="Medium Grid 3 Accent 3" w:semiHidden="0" w:uiPriority="69" w:unhideWhenUsed="0"/>
-    <w:lsdException w:name="Dark List Accent 3" w:semiHidden="0" w:uiPriority="70" w:unhideWhenUsed="0"/>
-    <w:lsdException w:name="Colorful Shading Accent 3" w:semiHidden="0" w:uiPriority="71" w:unhideWhenUsed="0"/>
-    <w:lsdException w:name="Colorful List Accent 3" w:semiHidden="0" w:uiPriority="72" w:unhideWhenUsed="0"/>
-    <w:lsdException w:name="Colorful Grid Accent 3" w:semiHidden="0" w:uiPriority="73" w:unhideWhenUsed="0"/>
-    <w:lsdException w:name="Light Shading Accent 4" w:semiHidden="0" w:uiPriority="60" w:unhideWhenUsed="0"/>
-    <w:lsdException w:name="Light List Accent 4" w:semiHidden="0" w:uiPriority="61" w:unhideWhenUsed="0"/>
-    <w:lsdException w:name="Light Grid Accent 4" w:semiHidden="0" w:uiPriority="62" w:unhideWhenUsed="0"/>
-    <w:lsdException w:name="Medium Shading 1 Accent 4" w:semiHidden="0" w:uiPriority="63" w:unhideWhenUsed="0"/>
-    <w:lsdException w:name="Medium Shading 2 Accent 4" w:semiHidden="0" w:uiPriority="64" w:unhideWhenUsed="0"/>
-    <w:lsdException w:name="Medium List 1 Accent 4" w:semiHidden="0" w:uiPriority="65" w:unhideWhenUsed="0"/>
-    <w:lsdException w:name="Medium List 2 Accent 4" w:semiHidden="0" w:uiPriority="66" w:unhideWhenUsed="0"/>
-    <w:lsdException w:name="Medium Grid 1 Accent 4" w:semiHidden="0" w:uiPriority="67" w:unhideWhenUsed="0"/>
-    <w:lsdException w:name="Medium Grid 2 Accent 4" w:semiHidden="0" w:uiPriority="68" w:unhideWhenUsed="0"/>
-    <w:lsdException w:name="Medium Grid 3 Accent 4" w:semiHidden="0" w:uiPriority="69" w:unhideWhenUsed="0"/>
-    <w:lsdException w:name="Dark List Accent 4" w:semiHidden="0" w:uiPriority="70" w:unhideWhenUsed="0"/>
-    <w:lsdException w:name="Colorful Shading Accent 4" w:semiHidden="0" w:uiPriority="71" w:unhideWhenUsed="0"/>
-    <w:lsdException w:name="Colorful List Accent 4" w:semiHidden="0" w:uiPriority="72" w:unhideWhenUsed="0"/>
-    <w:lsdException w:name="Colorful Grid Accent 4" w:semiHidden="0" w:uiPriority="73" w:unhideWhenUsed="0"/>
-    <w:lsdException w:name="Light Shading Accent 5" w:semiHidden="0" w:uiPriority="60" w:unhideWhenUsed="0"/>
-    <w:lsdException w:name="Light List Accent 5" w:semiHidden="0" w:uiPriority="61" w:unhideWhenUsed="0"/>
-    <w:lsdException w:name="Light Grid Accent 5" w:semiHidden="0" w:uiPriority="62" w:unhideWhenUsed="0"/>
-    <w:lsdException w:name="Medium Shading 1 Accent 5" w:semiHidden="0" w:uiPriority="63" w:unhideWhenUsed="0"/>
-    <w:lsdException w:name="Medium Shading 2 Accent 5" w:semiHidden="0" w:uiPriority="64" w:unhideWhenUsed="0"/>
-    <w:lsdException w:name="Medium List 1 Accent 5" w:semiHidden="0" w:uiPriority="65" w:unhideWhenUsed="0"/>
-    <w:lsdException w:name="Medium List 2 Accent 5" w:semiHidden="0" w:uiPriority="66" w:unhideWhenUsed="0"/>
-    <w:lsdException w:name="Medium Grid 1 Accent 5" w:semiHidden="0" w:uiPriority="67" w:unhideWhenUsed="0"/>
-    <w:lsdException w:name="Medium Grid 2 Accent 5" w:semiHidden="0" w:uiPriority="68" w:unhideWhenUsed="0"/>
-    <w:lsdException w:name="Medium Grid 3 Accent 5" w:semiHidden="0" w:uiPriority="69" w:unhideWhenUsed="0"/>
-    <w:lsdException w:name="Dark List Accent 5" w:semiHidden="0" w:uiPriority="70" w:unhideWhenUsed="0"/>
-    <w:lsdException w:name="Colorful Shading Accent 5" w:semiHidden="0" w:uiPriority="71" w:unhideWhenUsed="0"/>
-    <w:lsdException w:name="Colorful List Accent 5" w:semiHidden="0" w:uiPriority="72" w:unhideWhenUsed="0"/>
-    <w:lsdException w:name="Colorful Grid Accent 5" w:semiHidden="0" w:uiPriority="73" w:unhideWhenUsed="0"/>
-    <w:lsdException w:name="Light Shading Accent 6" w:semiHidden="0" w:uiPriority="60" w:unhideWhenUsed="0"/>
-    <w:lsdException w:name="Light List Accent 6" w:semiHidden="0" w:uiPriority="61" w:unhideWhenUsed="0"/>
-    <w:lsdException w:name="Light Grid Accent 6" w:semiHidden="0" w:uiPriority="62" w:unhideWhenUsed="0"/>
-    <w:lsdException w:name="Medium Shading 1 Accent 6" w:semiHidden="0" w:uiPriority="63" w:unhideWhenUsed="0"/>
-    <w:lsdException w:name="Medium Shading 2 Accent 6" w:semiHidden="0" w:uiPriority="64" w:unhideWhenUsed="0"/>
-    <w:lsdException w:name="Medium List 1 Accent 6" w:semiHidden="0" w:uiPriority="65" w:unhideWhenUsed="0"/>
-    <w:lsdException w:name="Medium List 2 Accent 6" w:semiHidden="0" w:uiPriority="66" w:unhideWhenUsed="0"/>
-    <w:lsdException w:name="Medium Grid 1 Accent 6" w:semiHidden="0" w:uiPriority="67" w:unhideWhenUsed="0"/>
-    <w:lsdException w:name="Medium Grid 2 Accent 6" w:semiHidden="0" w:uiPriority="68" w:unhideWhenUsed="0"/>
-    <w:lsdException w:name="Medium Grid 3 Accent 6" w:semiHidden="0" w:uiPriority="69" w:unhideWhenUsed="0"/>
-    <w:lsdException w:name="Dark List Accent 6" w:semiHidden="0" w:uiPriority="70" w:unhideWhenUsed="0"/>
-    <w:lsdException w:name="Colorful Shading Accent 6" w:semiHidden="0" w:uiPriority="71" w:unhideWhenUsed="0"/>
-    <w:lsdException w:name="Colorful List Accent 6" w:semiHidden="0" w:uiPriority="72" w:unhideWhenUsed="0"/>
-    <w:lsdException w:name="Colorful Grid Accent 6" w:semiHidden="0" w:uiPriority="73" w:unhideWhenUsed="0"/>
-    <w:lsdException w:name="Subtle Emphasis" w:semiHidden="0" w:uiPriority="19" w:unhideWhenUsed="0" w:qFormat="1"/>
-    <w:lsdException w:name="Intense Emphasis" w:semiHidden="0" w:uiPriority="21" w:unhideWhenUsed="0" w:qFormat="1"/>
-    <w:lsdException w:name="Subtle Reference" w:semiHidden="0" w:uiPriority="31" w:unhideWhenUsed="0" w:qFormat="1"/>
-    <w:lsdException w:name="Intense Reference" w:semiHidden="0" w:uiPriority="32" w:unhideWhenUsed="0" w:qFormat="1"/>
-    <w:lsdException w:name="Book Title" w:semiHidden="0" w:uiPriority="33" w:unhideWhenUsed="0" w:qFormat="1"/>
-    <w:lsdException w:name="Bibliography" w:uiPriority="37"/>
-    <w:lsdException w:name="TOC Heading" w:uiPriority="39" w:qFormat="1"/>
-  </w:latentStyles>
-  <w:style w:type="paragraph" w:default="1" w:styleId="Normal">
-    <w:name w:val="Normal"/>
-    <w:qFormat/>
-  </w:style>
-  <w:style w:type="character" w:default="1" w:styleId="DefaultParagraphFont">
-    <w:name w:val="Default Paragraph Font"/>
-    <w:uiPriority w:val="1"/>
-    <w:semiHidden/>
-    <w:unhideWhenUsed/>
-  </w:style>
-  <w:style w:type="table" w:default="1" w:styleId="TableNormal">
-    <w:name w:val="Normal Table"/>
-    <w:uiPriority w:val="99"/>
-    <w:semiHidden/>
-    <w:unhideWhenUsed/>
-    <w:tblPr>
-      <w:tblInd w:w="0" w:type="dxa"/>
-      <w:tblCellMar>
-        <w:top w:w="0" w:type="dxa"/>
-        <w:left w:w="108" w:type="dxa"/>
-        <w:bottom w:w="0" w:type="dxa"/>
-        <w:right w:w="108" w:type="dxa"/>
-      </w:tblCellMar>
-    </w:tblPr>
-  </w:style>
-  <w:style w:type="numbering" w:default="1" w:styleId="NoList">
-    <w:name w:val="No List"/>
-    <w:uiPriority w:val="99"/>
-    <w:semiHidden/>
-    <w:unhideWhenUsed/>
   </w:style>
 </w:styles>
 </file>

</xml_diff>

<commit_message>
Scrum Report, Phase 5
</commit_message>
<xml_diff>
--- a/ScrumReports/Network/Phase 5 - Networking Scrum Report.docx
+++ b/ScrumReports/Network/Phase 5 - Networking Scrum Report.docx
@@ -294,6 +294,72 @@
                 <w:sz w:val="28"/>
               </w:rPr>
             </w:pPr>
+            <w:r>
+              <w:rPr>
+                <w:sz w:val="28"/>
+              </w:rPr>
+              <w:t>- NetBroadcaster implementation</w:t>
+            </w:r>
+          </w:p>
+          <w:p>
+            <w:pPr>
+              <w:spacing w:after="0" w:line="240" w:lineRule="auto"/>
+              <w:rPr>
+                <w:sz w:val="28"/>
+              </w:rPr>
+            </w:pPr>
+          </w:p>
+          <w:p>
+            <w:pPr>
+              <w:spacing w:after="0" w:line="240" w:lineRule="auto"/>
+              <w:rPr>
+                <w:sz w:val="28"/>
+              </w:rPr>
+            </w:pPr>
+            <w:r>
+              <w:rPr>
+                <w:b/>
+                <w:sz w:val="28"/>
+              </w:rPr>
+              <w:t>Design:</w:t>
+            </w:r>
+            <w:r>
+              <w:rPr>
+                <w:sz w:val="28"/>
+              </w:rPr>
+              <w:t xml:space="preserve"> NetBroadcaster UML. See Design/Networking</w:t>
+            </w:r>
+          </w:p>
+          <w:p>
+            <w:pPr>
+              <w:spacing w:after="0" w:line="240" w:lineRule="auto"/>
+              <w:rPr>
+                <w:sz w:val="28"/>
+              </w:rPr>
+            </w:pPr>
+          </w:p>
+          <w:p>
+            <w:pPr>
+              <w:spacing w:after="0" w:line="240" w:lineRule="auto"/>
+              <w:rPr>
+                <w:sz w:val="28"/>
+              </w:rPr>
+            </w:pPr>
+            <w:r>
+              <w:rPr>
+                <w:b/>
+                <w:sz w:val="28"/>
+              </w:rPr>
+              <w:t>Implementation</w:t>
+            </w:r>
+            <w:r>
+              <w:rPr>
+                <w:sz w:val="28"/>
+              </w:rPr>
+              <w:t>: NetBroadcaster takes a std::vector&lt;NetClient&gt;, a ProtocolCommand, and a Packet of data, and then broadcasts to all the NetClients in the vector. See NetBroadcaster.h/.cpp, Protocol.h.</w:t>
+            </w:r>
+            <w:bookmarkStart w:id="0" w:name="_GoBack"/>
+            <w:bookmarkEnd w:id="0"/>
           </w:p>
           <w:p>
             <w:pPr>
@@ -396,8 +462,6 @@
               </w:rPr>
               <w:t>Designed and i</w:t>
             </w:r>
-            <w:bookmarkStart w:id="0" w:name="_GoBack"/>
-            <w:bookmarkEnd w:id="0"/>
             <w:r>
               <w:rPr>
                 <w:sz w:val="28"/>
@@ -499,6 +563,7 @@
               <w:rPr>
                 <w:sz w:val="28"/>
               </w:rPr>
+              <w:lastRenderedPageBreak/>
               <w:t>Sarah Childs</w:t>
             </w:r>
           </w:p>

</xml_diff>

<commit_message>
Scrum Report - Phase 5
</commit_message>
<xml_diff>
--- a/ScrumReports/Network/Phase 5 - Networking Scrum Report.docx
+++ b/ScrumReports/Network/Phase 5 - Networking Scrum Report.docx
@@ -1,6 +1,6 @@
 
 <file path=word/document.xml><?xml version="1.0" encoding="utf-8"?>
-<w:document xmlns:wpc="http://schemas.microsoft.com/office/word/2010/wordprocessingCanvas" xmlns:mc="http://schemas.openxmlformats.org/markup-compatibility/2006" xmlns:o="urn:schemas-microsoft-com:office:office" xmlns:r="http://schemas.openxmlformats.org/officeDocument/2006/relationships" xmlns:m="http://schemas.openxmlformats.org/officeDocument/2006/math" xmlns:v="urn:schemas-microsoft-com:vml" xmlns:wp14="http://schemas.microsoft.com/office/word/2010/wordprocessingDrawing" xmlns:wp="http://schemas.openxmlformats.org/drawingml/2006/wordprocessingDrawing" xmlns:w10="urn:schemas-microsoft-com:office:word" xmlns:w="http://schemas.openxmlformats.org/wordprocessingml/2006/main" xmlns:w14="http://schemas.microsoft.com/office/word/2010/wordml" xmlns:wpg="http://schemas.microsoft.com/office/word/2010/wordprocessingGroup" xmlns:wpi="http://schemas.microsoft.com/office/word/2010/wordprocessingInk" xmlns:wne="http://schemas.microsoft.com/office/word/2006/wordml" xmlns:wps="http://schemas.microsoft.com/office/word/2010/wordprocessingShape" mc:Ignorable="w14 wp14">
+<w:document xmlns:ve="http://schemas.openxmlformats.org/markup-compatibility/2006" xmlns:o="urn:schemas-microsoft-com:office:office" xmlns:r="http://schemas.openxmlformats.org/officeDocument/2006/relationships" xmlns:m="http://schemas.openxmlformats.org/officeDocument/2006/math" xmlns:v="urn:schemas-microsoft-com:vml" xmlns:wp="http://schemas.openxmlformats.org/drawingml/2006/wordprocessingDrawing" xmlns:w10="urn:schemas-microsoft-com:office:word" xmlns:w="http://schemas.openxmlformats.org/wordprocessingml/2006/main" xmlns:wne="http://schemas.microsoft.com/office/word/2006/wordml">
   <w:body>
     <w:p>
       <w:pPr>
@@ -21,7 +21,7 @@
           <w:insideH w:val="single" w:sz="4" w:space="0" w:color="auto"/>
           <w:insideV w:val="single" w:sz="4" w:space="0" w:color="auto"/>
         </w:tblBorders>
-        <w:tblLook w:val="00A0" w:firstRow="1" w:lastRow="0" w:firstColumn="1" w:lastColumn="0" w:noHBand="0" w:noVBand="0"/>
+        <w:tblLook w:val="00A0"/>
       </w:tblPr>
       <w:tblGrid>
         <w:gridCol w:w="4788"/>
@@ -120,7 +120,7 @@
           <w:insideH w:val="single" w:sz="4" w:space="0" w:color="auto"/>
           <w:insideV w:val="single" w:sz="4" w:space="0" w:color="auto"/>
         </w:tblBorders>
-        <w:tblLook w:val="00A0" w:firstRow="1" w:lastRow="0" w:firstColumn="1" w:lastColumn="0" w:noHBand="0" w:noVBand="0"/>
+        <w:tblLook w:val="00A0"/>
       </w:tblPr>
       <w:tblGrid>
         <w:gridCol w:w="2178"/>
@@ -185,16 +185,8 @@
               <w:rPr>
                 <w:sz w:val="28"/>
               </w:rPr>
-              <w:t xml:space="preserve">Brian </w:t>
-            </w:r>
-            <w:proofErr w:type="spellStart"/>
-            <w:r>
-              <w:rPr>
-                <w:sz w:val="28"/>
-              </w:rPr>
-              <w:t>Lefrancois</w:t>
-            </w:r>
-            <w:proofErr w:type="spellEnd"/>
+              <w:t>Brian Lefrancois</w:t>
+            </w:r>
           </w:p>
         </w:tc>
         <w:tc>
@@ -212,83 +204,29 @@
               <w:rPr>
                 <w:sz w:val="28"/>
               </w:rPr>
-              <w:t xml:space="preserve">-Working with Server team to try and implement the initial socket listener and hopefully with </w:t>
-            </w:r>
-            <w:proofErr w:type="spellStart"/>
-            <w:r>
-              <w:rPr>
-                <w:sz w:val="28"/>
-              </w:rPr>
-              <w:t>sarah</w:t>
-            </w:r>
-            <w:proofErr w:type="spellEnd"/>
-            <w:r>
-              <w:rPr>
-                <w:sz w:val="28"/>
-              </w:rPr>
-              <w:t xml:space="preserve"> on client we can get </w:t>
-            </w:r>
-            <w:r>
-              <w:rPr>
-                <w:sz w:val="28"/>
-              </w:rPr>
-              <w:t>some communications being processed.</w:t>
-            </w:r>
-          </w:p>
-          <w:p>
-            <w:pPr>
-              <w:spacing w:after="0" w:line="240" w:lineRule="auto"/>
-              <w:rPr>
-                <w:sz w:val="28"/>
-              </w:rPr>
-            </w:pPr>
-          </w:p>
-          <w:p>
-            <w:pPr>
-              <w:spacing w:after="0" w:line="240" w:lineRule="auto"/>
-              <w:rPr>
-                <w:sz w:val="28"/>
-              </w:rPr>
-            </w:pPr>
-            <w:r>
-              <w:rPr>
-                <w:sz w:val="28"/>
-              </w:rPr>
-              <w:t>Report: Created Client/</w:t>
-            </w:r>
-            <w:proofErr w:type="spellStart"/>
-            <w:r>
-              <w:rPr>
-                <w:sz w:val="28"/>
-              </w:rPr>
-              <w:t>NetworkCommands.h</w:t>
-            </w:r>
-            <w:proofErr w:type="spellEnd"/>
-            <w:r>
-              <w:rPr>
-                <w:sz w:val="28"/>
-              </w:rPr>
-              <w:t xml:space="preserve"> which will be used by the Client along with </w:t>
-            </w:r>
-            <w:proofErr w:type="spellStart"/>
-            <w:r>
-              <w:rPr>
-                <w:sz w:val="28"/>
-              </w:rPr>
-              <w:t>protocol.h</w:t>
-            </w:r>
-            <w:proofErr w:type="spellEnd"/>
-            <w:r>
-              <w:rPr>
-                <w:sz w:val="28"/>
-              </w:rPr>
-              <w:t xml:space="preserve"> to send messages server over the </w:t>
-            </w:r>
-            <w:r>
-              <w:rPr>
-                <w:sz w:val="28"/>
-              </w:rPr>
-              <w:t>network.</w:t>
+              <w:t>-Working with Server team to try and implement the initial socket listener and hopefully with sarah on client we can get some communications being processed.</w:t>
+            </w:r>
+          </w:p>
+          <w:p>
+            <w:pPr>
+              <w:spacing w:after="0" w:line="240" w:lineRule="auto"/>
+              <w:rPr>
+                <w:sz w:val="28"/>
+              </w:rPr>
+            </w:pPr>
+          </w:p>
+          <w:p>
+            <w:pPr>
+              <w:spacing w:after="0" w:line="240" w:lineRule="auto"/>
+              <w:rPr>
+                <w:sz w:val="28"/>
+              </w:rPr>
+            </w:pPr>
+            <w:r>
+              <w:rPr>
+                <w:sz w:val="28"/>
+              </w:rPr>
+              <w:t>Report: Created Client/NetworkCommands.h which will be used by the Client along with protocol.h to send messages server over the network.</w:t>
             </w:r>
             <w:bookmarkStart w:id="0" w:name="_GoBack"/>
             <w:bookmarkEnd w:id="0"/>
@@ -378,21 +316,7 @@
               <w:rPr>
                 <w:sz w:val="28"/>
               </w:rPr>
-              <w:t xml:space="preserve">- </w:t>
-            </w:r>
-            <w:proofErr w:type="spellStart"/>
-            <w:r>
-              <w:rPr>
-                <w:sz w:val="28"/>
-              </w:rPr>
-              <w:t>NetBroadcaster</w:t>
-            </w:r>
-            <w:proofErr w:type="spellEnd"/>
-            <w:r>
-              <w:rPr>
-                <w:sz w:val="28"/>
-              </w:rPr>
-              <w:t xml:space="preserve"> implementation</w:t>
+              <w:t>- NetBroadcaster implementation</w:t>
             </w:r>
           </w:p>
           <w:p>
@@ -421,21 +345,7 @@
               <w:rPr>
                 <w:sz w:val="28"/>
               </w:rPr>
-              <w:t xml:space="preserve"> </w:t>
-            </w:r>
-            <w:proofErr w:type="spellStart"/>
-            <w:r>
-              <w:rPr>
-                <w:sz w:val="28"/>
-              </w:rPr>
-              <w:t>NetBroadcaster</w:t>
-            </w:r>
-            <w:proofErr w:type="spellEnd"/>
-            <w:r>
-              <w:rPr>
-                <w:sz w:val="28"/>
-              </w:rPr>
-              <w:t xml:space="preserve"> UML. See Design/Networking</w:t>
+              <w:t xml:space="preserve"> NetBroadcaster UML. See Design/Networking</w:t>
             </w:r>
           </w:p>
           <w:p>
@@ -464,119 +374,7 @@
               <w:rPr>
                 <w:sz w:val="28"/>
               </w:rPr>
-              <w:t xml:space="preserve">: </w:t>
-            </w:r>
-            <w:proofErr w:type="spellStart"/>
-            <w:r>
-              <w:rPr>
-                <w:sz w:val="28"/>
-              </w:rPr>
-              <w:t>NetBroadcaster</w:t>
-            </w:r>
-            <w:proofErr w:type="spellEnd"/>
-            <w:r>
-              <w:rPr>
-                <w:sz w:val="28"/>
-              </w:rPr>
-              <w:t xml:space="preserve"> takes a </w:t>
-            </w:r>
-            <w:proofErr w:type="spellStart"/>
-            <w:r>
-              <w:rPr>
-                <w:sz w:val="28"/>
-              </w:rPr>
-              <w:t>std</w:t>
-            </w:r>
-            <w:proofErr w:type="spellEnd"/>
-            <w:r>
-              <w:rPr>
-                <w:sz w:val="28"/>
-              </w:rPr>
-              <w:t>::vector&lt;</w:t>
-            </w:r>
-            <w:proofErr w:type="spellStart"/>
-            <w:r>
-              <w:rPr>
-                <w:sz w:val="28"/>
-              </w:rPr>
-              <w:t>NetClient</w:t>
-            </w:r>
-            <w:proofErr w:type="spellEnd"/>
-            <w:r>
-              <w:rPr>
-                <w:sz w:val="28"/>
-              </w:rPr>
-              <w:t xml:space="preserve">&gt;, a </w:t>
-            </w:r>
-            <w:proofErr w:type="spellStart"/>
-            <w:r>
-              <w:rPr>
-                <w:sz w:val="28"/>
-              </w:rPr>
-              <w:t>ProtocolCommand</w:t>
-            </w:r>
-            <w:proofErr w:type="spellEnd"/>
-            <w:r>
-              <w:rPr>
-                <w:sz w:val="28"/>
-              </w:rPr>
-              <w:t xml:space="preserve">, and a Packet of data, and then broadcasts to all the </w:t>
-            </w:r>
-            <w:proofErr w:type="spellStart"/>
-            <w:r>
-              <w:rPr>
-                <w:sz w:val="28"/>
-              </w:rPr>
-              <w:t>NetClients</w:t>
-            </w:r>
-            <w:proofErr w:type="spellEnd"/>
-            <w:r>
-              <w:rPr>
-                <w:sz w:val="28"/>
-              </w:rPr>
-              <w:t xml:space="preserve"> in the vector. See </w:t>
-            </w:r>
-            <w:proofErr w:type="spellStart"/>
-            <w:r>
-              <w:rPr>
-                <w:sz w:val="28"/>
-              </w:rPr>
-              <w:t>NetBroadcaster.h</w:t>
-            </w:r>
-            <w:proofErr w:type="spellEnd"/>
-            <w:r>
-              <w:rPr>
-                <w:sz w:val="28"/>
-              </w:rPr>
-              <w:t>/.</w:t>
-            </w:r>
-            <w:proofErr w:type="spellStart"/>
-            <w:r>
-              <w:rPr>
-                <w:sz w:val="28"/>
-              </w:rPr>
-              <w:t>cpp</w:t>
-            </w:r>
-            <w:proofErr w:type="spellEnd"/>
-            <w:r>
-              <w:rPr>
-                <w:sz w:val="28"/>
-              </w:rPr>
-              <w:t xml:space="preserve">, </w:t>
-            </w:r>
-            <w:proofErr w:type="spellStart"/>
-            <w:r>
-              <w:rPr>
-                <w:sz w:val="28"/>
-              </w:rPr>
-              <w:t>Protocol.h</w:t>
-            </w:r>
-            <w:proofErr w:type="spellEnd"/>
-            <w:r>
-              <w:rPr>
-                <w:sz w:val="28"/>
-              </w:rPr>
-              <w:t>.</w:t>
+              <w:t>: NetBroadcaster takes a std::vector&lt;NetClient&gt;, a ProtocolCommand, and a Packet of data, and then broadcasts to all the NetClients in the vector. See NetBroadcaster.h/.cpp, Protocol.h.</w:t>
             </w:r>
           </w:p>
           <w:p>
@@ -672,33 +470,7 @@
               <w:rPr>
                 <w:sz w:val="28"/>
               </w:rPr>
-              <w:t>-</w:t>
-            </w:r>
-            <w:r>
-              <w:rPr>
-                <w:sz w:val="28"/>
-              </w:rPr>
-              <w:t>Designed and i</w:t>
-            </w:r>
-            <w:r>
-              <w:rPr>
-                <w:sz w:val="28"/>
-              </w:rPr>
-              <w:t xml:space="preserve">mplemented a </w:t>
-            </w:r>
-            <w:proofErr w:type="spellStart"/>
-            <w:r>
-              <w:rPr>
-                <w:sz w:val="28"/>
-              </w:rPr>
-              <w:t>testbed</w:t>
-            </w:r>
-            <w:proofErr w:type="spellEnd"/>
-            <w:r>
-              <w:rPr>
-                <w:sz w:val="28"/>
-              </w:rPr>
-              <w:t xml:space="preserve"> for use across the entire solution.</w:t>
+              <w:t>-Designed and implemented a testbed for use across the entire solution.</w:t>
             </w:r>
           </w:p>
           <w:p>
@@ -723,23 +495,7 @@
                 <w:color w:val="FF0000"/>
                 <w:sz w:val="28"/>
               </w:rPr>
-              <w:t xml:space="preserve">: Re-designed Test, Tester, and modified the design of </w:t>
-            </w:r>
-            <w:proofErr w:type="spellStart"/>
-            <w:r>
-              <w:rPr>
-                <w:color w:val="FF0000"/>
-                <w:sz w:val="28"/>
-              </w:rPr>
-              <w:t>SerializeTester</w:t>
-            </w:r>
-            <w:proofErr w:type="spellEnd"/>
-            <w:r>
-              <w:rPr>
-                <w:color w:val="FF0000"/>
-                <w:sz w:val="28"/>
-              </w:rPr>
-              <w:t>.  See Design/Networking files.</w:t>
+              <w:t>: Re-designed Test, Tester, and modified the design of SerializeTester.  See Design/Networking files.</w:t>
             </w:r>
           </w:p>
           <w:p>
@@ -764,135 +520,7 @@
                 <w:color w:val="FF0000"/>
                 <w:sz w:val="28"/>
               </w:rPr>
-              <w:t xml:space="preserve">: Implemented </w:t>
-            </w:r>
-            <w:proofErr w:type="spellStart"/>
-            <w:r>
-              <w:rPr>
-                <w:color w:val="FF0000"/>
-                <w:sz w:val="28"/>
-              </w:rPr>
-              <w:t>Test.h</w:t>
-            </w:r>
-            <w:proofErr w:type="spellEnd"/>
-            <w:r>
-              <w:rPr>
-                <w:color w:val="FF0000"/>
-                <w:sz w:val="28"/>
-              </w:rPr>
-              <w:t xml:space="preserve"> / .</w:t>
-            </w:r>
-            <w:proofErr w:type="spellStart"/>
-            <w:r>
-              <w:rPr>
-                <w:color w:val="FF0000"/>
-                <w:sz w:val="28"/>
-              </w:rPr>
-              <w:t>cpp</w:t>
-            </w:r>
-            <w:proofErr w:type="spellEnd"/>
-            <w:r>
-              <w:rPr>
-                <w:color w:val="FF0000"/>
-                <w:sz w:val="28"/>
-              </w:rPr>
-              <w:t>, Tester .h / .</w:t>
-            </w:r>
-            <w:proofErr w:type="spellStart"/>
-            <w:r>
-              <w:rPr>
-                <w:color w:val="FF0000"/>
-                <w:sz w:val="28"/>
-              </w:rPr>
-              <w:t>cpp</w:t>
-            </w:r>
-            <w:proofErr w:type="spellEnd"/>
-            <w:r>
-              <w:rPr>
-                <w:color w:val="FF0000"/>
-                <w:sz w:val="28"/>
-              </w:rPr>
-              <w:t xml:space="preserve">, and modified </w:t>
-            </w:r>
-            <w:proofErr w:type="spellStart"/>
-            <w:r>
-              <w:rPr>
-                <w:color w:val="FF0000"/>
-                <w:sz w:val="28"/>
-              </w:rPr>
-              <w:t>TestSerialize.h</w:t>
-            </w:r>
-            <w:proofErr w:type="spellEnd"/>
-            <w:r>
-              <w:rPr>
-                <w:color w:val="FF0000"/>
-                <w:sz w:val="28"/>
-              </w:rPr>
-              <w:t xml:space="preserve"> / .</w:t>
-            </w:r>
-            <w:proofErr w:type="spellStart"/>
-            <w:r>
-              <w:rPr>
-                <w:color w:val="FF0000"/>
-                <w:sz w:val="28"/>
-              </w:rPr>
-              <w:t>cpp</w:t>
-            </w:r>
-            <w:proofErr w:type="spellEnd"/>
-            <w:r>
-              <w:rPr>
-                <w:color w:val="FF0000"/>
-                <w:sz w:val="28"/>
-              </w:rPr>
-              <w:t xml:space="preserve"> so it’s compatible with the Tester class.  See </w:t>
-            </w:r>
-            <w:proofErr w:type="spellStart"/>
-            <w:r>
-              <w:rPr>
-                <w:color w:val="FF0000"/>
-                <w:sz w:val="28"/>
-              </w:rPr>
-              <w:t>ManaCraft</w:t>
-            </w:r>
-            <w:proofErr w:type="spellEnd"/>
-            <w:r>
-              <w:rPr>
-                <w:color w:val="FF0000"/>
-                <w:sz w:val="28"/>
-              </w:rPr>
-              <w:t>/</w:t>
-            </w:r>
-            <w:proofErr w:type="spellStart"/>
-            <w:r>
-              <w:rPr>
-                <w:color w:val="FF0000"/>
-                <w:sz w:val="28"/>
-              </w:rPr>
-              <w:t>Testbed</w:t>
-            </w:r>
-            <w:proofErr w:type="spellEnd"/>
-            <w:r>
-              <w:rPr>
-                <w:color w:val="FF0000"/>
-                <w:sz w:val="28"/>
-              </w:rPr>
-              <w:t>/ .h / .</w:t>
-            </w:r>
-            <w:proofErr w:type="spellStart"/>
-            <w:r>
-              <w:rPr>
-                <w:color w:val="FF0000"/>
-                <w:sz w:val="28"/>
-              </w:rPr>
-              <w:t>cpp</w:t>
-            </w:r>
-            <w:proofErr w:type="spellEnd"/>
-            <w:r>
-              <w:rPr>
-                <w:color w:val="FF0000"/>
-                <w:sz w:val="28"/>
-              </w:rPr>
-              <w:t xml:space="preserve"> files.</w:t>
+              <w:t>: Implemented Test.h / .cpp, Tester .h / .cpp, and modified TestSerialize.h / .cpp so it’s compatible with the Tester class.  See ManaCraft/Testbed/ .h / .cpp files.</w:t>
             </w:r>
           </w:p>
           <w:p>
@@ -915,63 +543,7 @@
                 <w:color w:val="FF0000"/>
                 <w:sz w:val="28"/>
               </w:rPr>
-              <w:t xml:space="preserve">: New testing functionality has been added with the </w:t>
-            </w:r>
-            <w:r>
-              <w:rPr>
-                <w:color w:val="FF0000"/>
-                <w:sz w:val="28"/>
-              </w:rPr>
-              <w:lastRenderedPageBreak/>
-              <w:t xml:space="preserve">addition of the Test and the Tester classes.  Multiple test classes can be added to an instance of a Tester class and they can all ran at once.  See Design/Networking and </w:t>
-            </w:r>
-            <w:proofErr w:type="spellStart"/>
-            <w:r>
-              <w:rPr>
-                <w:color w:val="FF0000"/>
-                <w:sz w:val="28"/>
-              </w:rPr>
-              <w:t>ManaCraft</w:t>
-            </w:r>
-            <w:proofErr w:type="spellEnd"/>
-            <w:r>
-              <w:rPr>
-                <w:color w:val="FF0000"/>
-                <w:sz w:val="28"/>
-              </w:rPr>
-              <w:t>/</w:t>
-            </w:r>
-            <w:proofErr w:type="spellStart"/>
-            <w:r>
-              <w:rPr>
-                <w:color w:val="FF0000"/>
-                <w:sz w:val="28"/>
-              </w:rPr>
-              <w:t>Testbed</w:t>
-            </w:r>
-            <w:proofErr w:type="spellEnd"/>
-            <w:r>
-              <w:rPr>
-                <w:color w:val="FF0000"/>
-                <w:sz w:val="28"/>
-              </w:rPr>
-              <w:t>/ .h / .</w:t>
-            </w:r>
-            <w:proofErr w:type="spellStart"/>
-            <w:r>
-              <w:rPr>
-                <w:color w:val="FF0000"/>
-                <w:sz w:val="28"/>
-              </w:rPr>
-              <w:t>cpp</w:t>
-            </w:r>
-            <w:proofErr w:type="spellEnd"/>
-            <w:r>
-              <w:rPr>
-                <w:color w:val="FF0000"/>
-                <w:sz w:val="28"/>
-              </w:rPr>
-              <w:t xml:space="preserve"> files.</w:t>
+              <w:t>: New testing functionality has been added with the addition of the Test and the Tester classes.  Multiple test classes can be added to an instance of a Tester class and they can all ran at once.  See Design/Networking and ManaCraft/Testbed/ .h / .cpp files.</w:t>
             </w:r>
           </w:p>
         </w:tc>
@@ -995,7 +567,6 @@
               <w:rPr>
                 <w:sz w:val="28"/>
               </w:rPr>
-              <w:lastRenderedPageBreak/>
               <w:t>Sarah Childs</w:t>
             </w:r>
           </w:p>
@@ -1025,6 +596,62 @@
                 <w:sz w:val="28"/>
               </w:rPr>
             </w:pPr>
+          </w:p>
+          <w:p>
+            <w:pPr>
+              <w:spacing w:after="0" w:line="240" w:lineRule="auto"/>
+              <w:rPr>
+                <w:color w:val="993366"/>
+                <w:sz w:val="28"/>
+              </w:rPr>
+            </w:pPr>
+            <w:r>
+              <w:rPr>
+                <w:b/>
+                <w:color w:val="993366"/>
+                <w:sz w:val="28"/>
+              </w:rPr>
+              <w:t xml:space="preserve">Implementation: </w:t>
+            </w:r>
+            <w:r>
+              <w:rPr>
+                <w:color w:val="993366"/>
+                <w:sz w:val="28"/>
+              </w:rPr>
+              <w:t>Set up the class to handle sending/receiving data to/from the server. See Client/ServerLiason .h/.cpp</w:t>
+            </w:r>
+          </w:p>
+          <w:p>
+            <w:pPr>
+              <w:spacing w:after="0" w:line="240" w:lineRule="auto"/>
+              <w:rPr>
+                <w:color w:val="993366"/>
+                <w:sz w:val="28"/>
+              </w:rPr>
+            </w:pPr>
+          </w:p>
+          <w:p>
+            <w:pPr>
+              <w:spacing w:after="0" w:line="240" w:lineRule="auto"/>
+              <w:rPr>
+                <w:sz w:val="28"/>
+              </w:rPr>
+            </w:pPr>
+            <w:r>
+              <w:rPr>
+                <w:b/>
+                <w:color w:val="993366"/>
+                <w:sz w:val="28"/>
+              </w:rPr>
+              <w:t xml:space="preserve">Testing: </w:t>
+            </w:r>
+            <w:r>
+              <w:rPr>
+                <w:color w:val="993366"/>
+                <w:sz w:val="28"/>
+              </w:rPr>
+              <w:t>Tested sending data over to a dummy server created by Jordan K. Will test further once the actual server is running.</w:t>
+            </w:r>
           </w:p>
         </w:tc>
       </w:tr>
@@ -1043,28 +670,12 @@
                 <w:sz w:val="28"/>
               </w:rPr>
             </w:pPr>
-            <w:proofErr w:type="spellStart"/>
-            <w:r>
-              <w:rPr>
-                <w:sz w:val="28"/>
-              </w:rPr>
-              <w:t>Soloman</w:t>
-            </w:r>
-            <w:proofErr w:type="spellEnd"/>
-            <w:r>
-              <w:rPr>
-                <w:sz w:val="28"/>
-              </w:rPr>
-              <w:t xml:space="preserve"> </w:t>
-            </w:r>
-            <w:proofErr w:type="spellStart"/>
-            <w:r>
-              <w:rPr>
-                <w:sz w:val="28"/>
-              </w:rPr>
-              <w:t>Tahirli</w:t>
-            </w:r>
-            <w:proofErr w:type="spellEnd"/>
+            <w:r>
+              <w:rPr>
+                <w:sz w:val="28"/>
+              </w:rPr>
+              <w:t>Soloman Tahirli</w:t>
+            </w:r>
           </w:p>
         </w:tc>
         <w:tc>
@@ -1187,12 +798,14 @@
 </file>
 
 <file path=word/styles.xml><?xml version="1.0" encoding="utf-8"?>
-<w:styles xmlns:mc="http://schemas.openxmlformats.org/markup-compatibility/2006" xmlns:r="http://schemas.openxmlformats.org/officeDocument/2006/relationships" xmlns:w="http://schemas.openxmlformats.org/wordprocessingml/2006/main" xmlns:w14="http://schemas.microsoft.com/office/word/2010/wordml" mc:Ignorable="w14">
+<w:styles xmlns:r="http://schemas.openxmlformats.org/officeDocument/2006/relationships" xmlns:w="http://schemas.openxmlformats.org/wordprocessingml/2006/main">
   <w:docDefaults>
     <w:rPrDefault>
       <w:rPr>
         <w:rFonts w:ascii="Calibri" w:eastAsia="Calibri" w:hAnsi="Calibri" w:cs="Times New Roman"/>
-        <w:lang w:val="en-US" w:eastAsia="en-US" w:bidi="ar-SA"/>
+        <w:sz w:val="22"/>
+        <w:szCs w:val="22"/>
+        <w:lang w:val="en-CA" w:eastAsia="ja-JP" w:bidi="ar-SA"/>
       </w:rPr>
     </w:rPrDefault>
     <w:pPrDefault/>
@@ -1344,8 +957,7 @@
       <w:spacing w:after="200" w:line="276" w:lineRule="auto"/>
     </w:pPr>
     <w:rPr>
-      <w:sz w:val="22"/>
-      <w:szCs w:val="22"/>
+      <w:lang w:val="en-US" w:eastAsia="en-US"/>
     </w:rPr>
   </w:style>
   <w:style w:type="paragraph" w:styleId="Heading1">
@@ -1369,19 +981,20 @@
       <w:color w:val="365F91"/>
       <w:sz w:val="28"/>
       <w:szCs w:val="28"/>
+      <w:lang w:val="en-CA" w:eastAsia="ja-JP"/>
     </w:rPr>
   </w:style>
   <w:style w:type="character" w:default="1" w:styleId="DefaultParagraphFont">
     <w:name w:val="Default Paragraph Font"/>
-    <w:uiPriority w:val="1"/>
+    <w:uiPriority w:val="99"/>
     <w:semiHidden/>
-    <w:unhideWhenUsed/>
   </w:style>
   <w:style w:type="table" w:default="1" w:styleId="TableNormal">
     <w:name w:val="Normal Table"/>
     <w:uiPriority w:val="99"/>
     <w:semiHidden/>
     <w:unhideWhenUsed/>
+    <w:qFormat/>
     <w:tblPr>
       <w:tblInd w:w="0" w:type="dxa"/>
       <w:tblCellMar>
@@ -1400,17 +1013,16 @@
   </w:style>
   <w:style w:type="character" w:customStyle="1" w:styleId="Heading1Char">
     <w:name w:val="Heading 1 Char"/>
+    <w:basedOn w:val="DefaultParagraphFont"/>
     <w:link w:val="Heading1"/>
     <w:uiPriority w:val="99"/>
     <w:locked/>
     <w:rsid w:val="001F5731"/>
     <w:rPr>
-      <w:rFonts w:ascii="Cambria" w:eastAsia="MS Gothic" w:hAnsi="Cambria" w:cs="Times New Roman"/>
+      <w:rFonts w:ascii="Cambria" w:eastAsia="MS Gothic" w:hAnsi="Cambria"/>
       <w:b/>
-      <w:bCs/>
       <w:color w:val="365F91"/>
       <w:sz w:val="28"/>
-      <w:szCs w:val="28"/>
     </w:rPr>
   </w:style>
   <w:style w:type="table" w:styleId="TableGrid">
@@ -1418,6 +1030,10 @@
     <w:basedOn w:val="TableNormal"/>
     <w:uiPriority w:val="99"/>
     <w:rsid w:val="001F5731"/>
+    <w:rPr>
+      <w:sz w:val="20"/>
+      <w:szCs w:val="20"/>
+    </w:rPr>
     <w:tblPr>
       <w:tblInd w:w="0" w:type="dxa"/>
       <w:tblBorders>
@@ -1435,196 +1051,6 @@
         <w:right w:w="108" w:type="dxa"/>
       </w:tblCellMar>
     </w:tblPr>
-  </w:style>
-</w:styles>
-</file>
-
-<file path=word/stylesWithEffects.xml><?xml version="1.0" encoding="utf-8"?>
-<w:styles xmlns:wpc="http://schemas.microsoft.com/office/word/2010/wordprocessingCanvas" xmlns:mc="http://schemas.openxmlformats.org/markup-compatibility/2006" xmlns:o="urn:schemas-microsoft-com:office:office" xmlns:r="http://schemas.openxmlformats.org/officeDocument/2006/relationships" xmlns:m="http://schemas.openxmlformats.org/officeDocument/2006/math" xmlns:v="urn:schemas-microsoft-com:vml" xmlns:wp14="http://schemas.microsoft.com/office/word/2010/wordprocessingDrawing" xmlns:wp="http://schemas.openxmlformats.org/drawingml/2006/wordprocessingDrawing" xmlns:w10="urn:schemas-microsoft-com:office:word" xmlns:w="http://schemas.openxmlformats.org/wordprocessingml/2006/main" xmlns:w14="http://schemas.microsoft.com/office/word/2010/wordml" xmlns:wpg="http://schemas.microsoft.com/office/word/2010/wordprocessingGroup" xmlns:wpi="http://schemas.microsoft.com/office/word/2010/wordprocessingInk" xmlns:wne="http://schemas.microsoft.com/office/word/2006/wordml" xmlns:wps="http://schemas.microsoft.com/office/word/2010/wordprocessingShape" mc:Ignorable="w14 wp14">
-  <w:docDefaults>
-    <w:rPrDefault>
-      <w:rPr>
-        <w:rFonts w:asciiTheme="minorHAnsi" w:eastAsiaTheme="minorEastAsia" w:hAnsiTheme="minorHAnsi" w:cstheme="minorBidi"/>
-        <w:sz w:val="22"/>
-        <w:szCs w:val="22"/>
-        <w:lang w:val="en-US" w:eastAsia="en-US" w:bidi="ar-SA"/>
-      </w:rPr>
-    </w:rPrDefault>
-    <w:pPrDefault>
-      <w:pPr>
-        <w:spacing w:after="200" w:line="276" w:lineRule="auto"/>
-      </w:pPr>
-    </w:pPrDefault>
-  </w:docDefaults>
-  <w:latentStyles w:defLockedState="0" w:defUIPriority="99" w:defSemiHidden="1" w:defUnhideWhenUsed="1" w:defQFormat="0" w:count="267">
-    <w:lsdException w:name="Normal" w:semiHidden="0" w:uiPriority="0" w:unhideWhenUsed="0" w:qFormat="1"/>
-    <w:lsdException w:name="heading 1" w:semiHidden="0" w:uiPriority="9" w:unhideWhenUsed="0" w:qFormat="1"/>
-    <w:lsdException w:name="heading 2" w:uiPriority="9" w:qFormat="1"/>
-    <w:lsdException w:name="heading 3" w:uiPriority="9" w:qFormat="1"/>
-    <w:lsdException w:name="heading 4" w:uiPriority="9" w:qFormat="1"/>
-    <w:lsdException w:name="heading 5" w:uiPriority="9" w:qFormat="1"/>
-    <w:lsdException w:name="heading 6" w:uiPriority="9" w:qFormat="1"/>
-    <w:lsdException w:name="heading 7" w:uiPriority="9" w:qFormat="1"/>
-    <w:lsdException w:name="heading 8" w:uiPriority="9" w:qFormat="1"/>
-    <w:lsdException w:name="heading 9" w:uiPriority="9" w:qFormat="1"/>
-    <w:lsdException w:name="toc 1" w:uiPriority="39"/>
-    <w:lsdException w:name="toc 2" w:uiPriority="39"/>
-    <w:lsdException w:name="toc 3" w:uiPriority="39"/>
-    <w:lsdException w:name="toc 4" w:uiPriority="39"/>
-    <w:lsdException w:name="toc 5" w:uiPriority="39"/>
-    <w:lsdException w:name="toc 6" w:uiPriority="39"/>
-    <w:lsdException w:name="toc 7" w:uiPriority="39"/>
-    <w:lsdException w:name="toc 8" w:uiPriority="39"/>
-    <w:lsdException w:name="toc 9" w:uiPriority="39"/>
-    <w:lsdException w:name="caption" w:uiPriority="35" w:qFormat="1"/>
-    <w:lsdException w:name="Title" w:semiHidden="0" w:uiPriority="10" w:unhideWhenUsed="0" w:qFormat="1"/>
-    <w:lsdException w:name="Default Paragraph Font" w:uiPriority="1"/>
-    <w:lsdException w:name="Subtitle" w:semiHidden="0" w:uiPriority="11" w:unhideWhenUsed="0" w:qFormat="1"/>
-    <w:lsdException w:name="Strong" w:semiHidden="0" w:uiPriority="22" w:unhideWhenUsed="0" w:qFormat="1"/>
-    <w:lsdException w:name="Emphasis" w:semiHidden="0" w:uiPriority="20" w:unhideWhenUsed="0" w:qFormat="1"/>
-    <w:lsdException w:name="Table Grid" w:semiHidden="0" w:uiPriority="59" w:unhideWhenUsed="0"/>
-    <w:lsdException w:name="Placeholder Text" w:unhideWhenUsed="0"/>
-    <w:lsdException w:name="No Spacing" w:semiHidden="0" w:uiPriority="1" w:unhideWhenUsed="0" w:qFormat="1"/>
-    <w:lsdException w:name="Light Shading" w:semiHidden="0" w:uiPriority="60" w:unhideWhenUsed="0"/>
-    <w:lsdException w:name="Light List" w:semiHidden="0" w:uiPriority="61" w:unhideWhenUsed="0"/>
-    <w:lsdException w:name="Light Grid" w:semiHidden="0" w:uiPriority="62" w:unhideWhenUsed="0"/>
-    <w:lsdException w:name="Medium Shading 1" w:semiHidden="0" w:uiPriority="63" w:unhideWhenUsed="0"/>
-    <w:lsdException w:name="Medium Shading 2" w:semiHidden="0" w:uiPriority="64" w:unhideWhenUsed="0"/>
-    <w:lsdException w:name="Medium List 1" w:semiHidden="0" w:uiPriority="65" w:unhideWhenUsed="0"/>
-    <w:lsdException w:name="Medium List 2" w:semiHidden="0" w:uiPriority="66" w:unhideWhenUsed="0"/>
-    <w:lsdException w:name="Medium Grid 1" w:semiHidden="0" w:uiPriority="67" w:unhideWhenUsed="0"/>
-    <w:lsdException w:name="Medium Grid 2" w:semiHidden="0" w:uiPriority="68" w:unhideWhenUsed="0"/>
-    <w:lsdException w:name="Medium Grid 3" w:semiHidden="0" w:uiPriority="69" w:unhideWhenUsed="0"/>
-    <w:lsdException w:name="Dark List" w:semiHidden="0" w:uiPriority="70" w:unhideWhenUsed="0"/>
-    <w:lsdException w:name="Colorful Shading" w:semiHidden="0" w:uiPriority="71" w:unhideWhenUsed="0"/>
-    <w:lsdException w:name="Colorful List" w:semiHidden="0" w:uiPriority="72" w:unhideWhenUsed="0"/>
-    <w:lsdException w:name="Colorful Grid" w:semiHidden="0" w:uiPriority="73" w:unhideWhenUsed="0"/>
-    <w:lsdException w:name="Light Shading Accent 1" w:semiHidden="0" w:uiPriority="60" w:unhideWhenUsed="0"/>
-    <w:lsdException w:name="Light List Accent 1" w:semiHidden="0" w:uiPriority="61" w:unhideWhenUsed="0"/>
-    <w:lsdException w:name="Light Grid Accent 1" w:semiHidden="0" w:uiPriority="62" w:unhideWhenUsed="0"/>
-    <w:lsdException w:name="Medium Shading 1 Accent 1" w:semiHidden="0" w:uiPriority="63" w:unhideWhenUsed="0"/>
-    <w:lsdException w:name="Medium Shading 2 Accent 1" w:semiHidden="0" w:uiPriority="64" w:unhideWhenUsed="0"/>
-    <w:lsdException w:name="Medium List 1 Accent 1" w:semiHidden="0" w:uiPriority="65" w:unhideWhenUsed="0"/>
-    <w:lsdException w:name="Revision" w:unhideWhenUsed="0"/>
-    <w:lsdException w:name="List Paragraph" w:semiHidden="0" w:uiPriority="34" w:unhideWhenUsed="0" w:qFormat="1"/>
-    <w:lsdException w:name="Quote" w:semiHidden="0" w:uiPriority="29" w:unhideWhenUsed="0" w:qFormat="1"/>
-    <w:lsdException w:name="Intense Quote" w:semiHidden="0" w:uiPriority="30" w:unhideWhenUsed="0" w:qFormat="1"/>
-    <w:lsdException w:name="Medium List 2 Accent 1" w:semiHidden="0" w:uiPriority="66" w:unhideWhenUsed="0"/>
-    <w:lsdException w:name="Medium Grid 1 Accent 1" w:semiHidden="0" w:uiPriority="67" w:unhideWhenUsed="0"/>
-    <w:lsdException w:name="Medium Grid 2 Accent 1" w:semiHidden="0" w:uiPriority="68" w:unhideWhenUsed="0"/>
-    <w:lsdException w:name="Medium Grid 3 Accent 1" w:semiHidden="0" w:uiPriority="69" w:unhideWhenUsed="0"/>
-    <w:lsdException w:name="Dark List Accent 1" w:semiHidden="0" w:uiPriority="70" w:unhideWhenUsed="0"/>
-    <w:lsdException w:name="Colorful Shading Accent 1" w:semiHidden="0" w:uiPriority="71" w:unhideWhenUsed="0"/>
-    <w:lsdException w:name="Colorful List Accent 1" w:semiHidden="0" w:uiPriority="72" w:unhideWhenUsed="0"/>
-    <w:lsdException w:name="Colorful Grid Accent 1" w:semiHidden="0" w:uiPriority="73" w:unhideWhenUsed="0"/>
-    <w:lsdException w:name="Light Shading Accent 2" w:semiHidden="0" w:uiPriority="60" w:unhideWhenUsed="0"/>
-    <w:lsdException w:name="Light List Accent 2" w:semiHidden="0" w:uiPriority="61" w:unhideWhenUsed="0"/>
-    <w:lsdException w:name="Light Grid Accent 2" w:semiHidden="0" w:uiPriority="62" w:unhideWhenUsed="0"/>
-    <w:lsdException w:name="Medium Shading 1 Accent 2" w:semiHidden="0" w:uiPriority="63" w:unhideWhenUsed="0"/>
-    <w:lsdException w:name="Medium Shading 2 Accent 2" w:semiHidden="0" w:uiPriority="64" w:unhideWhenUsed="0"/>
-    <w:lsdException w:name="Medium List 1 Accent 2" w:semiHidden="0" w:uiPriority="65" w:unhideWhenUsed="0"/>
-    <w:lsdException w:name="Medium List 2 Accent 2" w:semiHidden="0" w:uiPriority="66" w:unhideWhenUsed="0"/>
-    <w:lsdException w:name="Medium Grid 1 Accent 2" w:semiHidden="0" w:uiPriority="67" w:unhideWhenUsed="0"/>
-    <w:lsdException w:name="Medium Grid 2 Accent 2" w:semiHidden="0" w:uiPriority="68" w:unhideWhenUsed="0"/>
-    <w:lsdException w:name="Medium Grid 3 Accent 2" w:semiHidden="0" w:uiPriority="69" w:unhideWhenUsed="0"/>
-    <w:lsdException w:name="Dark List Accent 2" w:semiHidden="0" w:uiPriority="70" w:unhideWhenUsed="0"/>
-    <w:lsdException w:name="Colorful Shading Accent 2" w:semiHidden="0" w:uiPriority="71" w:unhideWhenUsed="0"/>
-    <w:lsdException w:name="Colorful List Accent 2" w:semiHidden="0" w:uiPriority="72" w:unhideWhenUsed="0"/>
-    <w:lsdException w:name="Colorful Grid Accent 2" w:semiHidden="0" w:uiPriority="73" w:unhideWhenUsed="0"/>
-    <w:lsdException w:name="Light Shading Accent 3" w:semiHidden="0" w:uiPriority="60" w:unhideWhenUsed="0"/>
-    <w:lsdException w:name="Light List Accent 3" w:semiHidden="0" w:uiPriority="61" w:unhideWhenUsed="0"/>
-    <w:lsdException w:name="Light Grid Accent 3" w:semiHidden="0" w:uiPriority="62" w:unhideWhenUsed="0"/>
-    <w:lsdException w:name="Medium Shading 1 Accent 3" w:semiHidden="0" w:uiPriority="63" w:unhideWhenUsed="0"/>
-    <w:lsdException w:name="Medium Shading 2 Accent 3" w:semiHidden="0" w:uiPriority="64" w:unhideWhenUsed="0"/>
-    <w:lsdException w:name="Medium List 1 Accent 3" w:semiHidden="0" w:uiPriority="65" w:unhideWhenUsed="0"/>
-    <w:lsdException w:name="Medium List 2 Accent 3" w:semiHidden="0" w:uiPriority="66" w:unhideWhenUsed="0"/>
-    <w:lsdException w:name="Medium Grid 1 Accent 3" w:semiHidden="0" w:uiPriority="67" w:unhideWhenUsed="0"/>
-    <w:lsdException w:name="Medium Grid 2 Accent 3" w:semiHidden="0" w:uiPriority="68" w:unhideWhenUsed="0"/>
-    <w:lsdException w:name="Medium Grid 3 Accent 3" w:semiHidden="0" w:uiPriority="69" w:unhideWhenUsed="0"/>
-    <w:lsdException w:name="Dark List Accent 3" w:semiHidden="0" w:uiPriority="70" w:unhideWhenUsed="0"/>
-    <w:lsdException w:name="Colorful Shading Accent 3" w:semiHidden="0" w:uiPriority="71" w:unhideWhenUsed="0"/>
-    <w:lsdException w:name="Colorful List Accent 3" w:semiHidden="0" w:uiPriority="72" w:unhideWhenUsed="0"/>
-    <w:lsdException w:name="Colorful Grid Accent 3" w:semiHidden="0" w:uiPriority="73" w:unhideWhenUsed="0"/>
-    <w:lsdException w:name="Light Shading Accent 4" w:semiHidden="0" w:uiPriority="60" w:unhideWhenUsed="0"/>
-    <w:lsdException w:name="Light List Accent 4" w:semiHidden="0" w:uiPriority="61" w:unhideWhenUsed="0"/>
-    <w:lsdException w:name="Light Grid Accent 4" w:semiHidden="0" w:uiPriority="62" w:unhideWhenUsed="0"/>
-    <w:lsdException w:name="Medium Shading 1 Accent 4" w:semiHidden="0" w:uiPriority="63" w:unhideWhenUsed="0"/>
-    <w:lsdException w:name="Medium Shading 2 Accent 4" w:semiHidden="0" w:uiPriority="64" w:unhideWhenUsed="0"/>
-    <w:lsdException w:name="Medium List 1 Accent 4" w:semiHidden="0" w:uiPriority="65" w:unhideWhenUsed="0"/>
-    <w:lsdException w:name="Medium List 2 Accent 4" w:semiHidden="0" w:uiPriority="66" w:unhideWhenUsed="0"/>
-    <w:lsdException w:name="Medium Grid 1 Accent 4" w:semiHidden="0" w:uiPriority="67" w:unhideWhenUsed="0"/>
-    <w:lsdException w:name="Medium Grid 2 Accent 4" w:semiHidden="0" w:uiPriority="68" w:unhideWhenUsed="0"/>
-    <w:lsdException w:name="Medium Grid 3 Accent 4" w:semiHidden="0" w:uiPriority="69" w:unhideWhenUsed="0"/>
-    <w:lsdException w:name="Dark List Accent 4" w:semiHidden="0" w:uiPriority="70" w:unhideWhenUsed="0"/>
-    <w:lsdException w:name="Colorful Shading Accent 4" w:semiHidden="0" w:uiPriority="71" w:unhideWhenUsed="0"/>
-    <w:lsdException w:name="Colorful List Accent 4" w:semiHidden="0" w:uiPriority="72" w:unhideWhenUsed="0"/>
-    <w:lsdException w:name="Colorful Grid Accent 4" w:semiHidden="0" w:uiPriority="73" w:unhideWhenUsed="0"/>
-    <w:lsdException w:name="Light Shading Accent 5" w:semiHidden="0" w:uiPriority="60" w:unhideWhenUsed="0"/>
-    <w:lsdException w:name="Light List Accent 5" w:semiHidden="0" w:uiPriority="61" w:unhideWhenUsed="0"/>
-    <w:lsdException w:name="Light Grid Accent 5" w:semiHidden="0" w:uiPriority="62" w:unhideWhenUsed="0"/>
-    <w:lsdException w:name="Medium Shading 1 Accent 5" w:semiHidden="0" w:uiPriority="63" w:unhideWhenUsed="0"/>
-    <w:lsdException w:name="Medium Shading 2 Accent 5" w:semiHidden="0" w:uiPriority="64" w:unhideWhenUsed="0"/>
-    <w:lsdException w:name="Medium List 1 Accent 5" w:semiHidden="0" w:uiPriority="65" w:unhideWhenUsed="0"/>
-    <w:lsdException w:name="Medium List 2 Accent 5" w:semiHidden="0" w:uiPriority="66" w:unhideWhenUsed="0"/>
-    <w:lsdException w:name="Medium Grid 1 Accent 5" w:semiHidden="0" w:uiPriority="67" w:unhideWhenUsed="0"/>
-    <w:lsdException w:name="Medium Grid 2 Accent 5" w:semiHidden="0" w:uiPriority="68" w:unhideWhenUsed="0"/>
-    <w:lsdException w:name="Medium Grid 3 Accent 5" w:semiHidden="0" w:uiPriority="69" w:unhideWhenUsed="0"/>
-    <w:lsdException w:name="Dark List Accent 5" w:semiHidden="0" w:uiPriority="70" w:unhideWhenUsed="0"/>
-    <w:lsdException w:name="Colorful Shading Accent 5" w:semiHidden="0" w:uiPriority="71" w:unhideWhenUsed="0"/>
-    <w:lsdException w:name="Colorful List Accent 5" w:semiHidden="0" w:uiPriority="72" w:unhideWhenUsed="0"/>
-    <w:lsdException w:name="Colorful Grid Accent 5" w:semiHidden="0" w:uiPriority="73" w:unhideWhenUsed="0"/>
-    <w:lsdException w:name="Light Shading Accent 6" w:semiHidden="0" w:uiPriority="60" w:unhideWhenUsed="0"/>
-    <w:lsdException w:name="Light List Accent 6" w:semiHidden="0" w:uiPriority="61" w:unhideWhenUsed="0"/>
-    <w:lsdException w:name="Light Grid Accent 6" w:semiHidden="0" w:uiPriority="62" w:unhideWhenUsed="0"/>
-    <w:lsdException w:name="Medium Shading 1 Accent 6" w:semiHidden="0" w:uiPriority="63" w:unhideWhenUsed="0"/>
-    <w:lsdException w:name="Medium Shading 2 Accent 6" w:semiHidden="0" w:uiPriority="64" w:unhideWhenUsed="0"/>
-    <w:lsdException w:name="Medium List 1 Accent 6" w:semiHidden="0" w:uiPriority="65" w:unhideWhenUsed="0"/>
-    <w:lsdException w:name="Medium List 2 Accent 6" w:semiHidden="0" w:uiPriority="66" w:unhideWhenUsed="0"/>
-    <w:lsdException w:name="Medium Grid 1 Accent 6" w:semiHidden="0" w:uiPriority="67" w:unhideWhenUsed="0"/>
-    <w:lsdException w:name="Medium Grid 2 Accent 6" w:semiHidden="0" w:uiPriority="68" w:unhideWhenUsed="0"/>
-    <w:lsdException w:name="Medium Grid 3 Accent 6" w:semiHidden="0" w:uiPriority="69" w:unhideWhenUsed="0"/>
-    <w:lsdException w:name="Dark List Accent 6" w:semiHidden="0" w:uiPriority="70" w:unhideWhenUsed="0"/>
-    <w:lsdException w:name="Colorful Shading Accent 6" w:semiHidden="0" w:uiPriority="71" w:unhideWhenUsed="0"/>
-    <w:lsdException w:name="Colorful List Accent 6" w:semiHidden="0" w:uiPriority="72" w:unhideWhenUsed="0"/>
-    <w:lsdException w:name="Colorful Grid Accent 6" w:semiHidden="0" w:uiPriority="73" w:unhideWhenUsed="0"/>
-    <w:lsdException w:name="Subtle Emphasis" w:semiHidden="0" w:uiPriority="19" w:unhideWhenUsed="0" w:qFormat="1"/>
-    <w:lsdException w:name="Intense Emphasis" w:semiHidden="0" w:uiPriority="21" w:unhideWhenUsed="0" w:qFormat="1"/>
-    <w:lsdException w:name="Subtle Reference" w:semiHidden="0" w:uiPriority="31" w:unhideWhenUsed="0" w:qFormat="1"/>
-    <w:lsdException w:name="Intense Reference" w:semiHidden="0" w:uiPriority="32" w:unhideWhenUsed="0" w:qFormat="1"/>
-    <w:lsdException w:name="Book Title" w:semiHidden="0" w:uiPriority="33" w:unhideWhenUsed="0" w:qFormat="1"/>
-    <w:lsdException w:name="Bibliography" w:uiPriority="37"/>
-    <w:lsdException w:name="TOC Heading" w:uiPriority="39" w:qFormat="1"/>
-  </w:latentStyles>
-  <w:style w:type="paragraph" w:default="1" w:styleId="Normal">
-    <w:name w:val="Normal"/>
-    <w:qFormat/>
-  </w:style>
-  <w:style w:type="character" w:default="1" w:styleId="DefaultParagraphFont">
-    <w:name w:val="Default Paragraph Font"/>
-    <w:uiPriority w:val="1"/>
-    <w:semiHidden/>
-    <w:unhideWhenUsed/>
-  </w:style>
-  <w:style w:type="table" w:default="1" w:styleId="TableNormal">
-    <w:name w:val="Normal Table"/>
-    <w:uiPriority w:val="99"/>
-    <w:semiHidden/>
-    <w:unhideWhenUsed/>
-    <w:tblPr>
-      <w:tblInd w:w="0" w:type="dxa"/>
-      <w:tblCellMar>
-        <w:top w:w="0" w:type="dxa"/>
-        <w:left w:w="108" w:type="dxa"/>
-        <w:bottom w:w="0" w:type="dxa"/>
-        <w:right w:w="108" w:type="dxa"/>
-      </w:tblCellMar>
-    </w:tblPr>
-  </w:style>
-  <w:style w:type="numbering" w:default="1" w:styleId="NoList">
-    <w:name w:val="No List"/>
-    <w:uiPriority w:val="99"/>
-    <w:semiHidden/>
-    <w:unhideWhenUsed/>
   </w:style>
 </w:styles>
 </file>

</xml_diff>

<commit_message>
Phase 5 UML added to SCRUM report
</commit_message>
<xml_diff>
--- a/ScrumReports/Network/Phase 5 - Networking Scrum Report.docx
+++ b/ScrumReports/Network/Phase 5 - Networking Scrum Report.docx
@@ -1,6 +1,6 @@
 
 <file path=word/document.xml><?xml version="1.0" encoding="utf-8"?>
-<w:document xmlns:ve="http://schemas.openxmlformats.org/markup-compatibility/2006" xmlns:o="urn:schemas-microsoft-com:office:office" xmlns:r="http://schemas.openxmlformats.org/officeDocument/2006/relationships" xmlns:m="http://schemas.openxmlformats.org/officeDocument/2006/math" xmlns:v="urn:schemas-microsoft-com:vml" xmlns:wp="http://schemas.openxmlformats.org/drawingml/2006/wordprocessingDrawing" xmlns:w10="urn:schemas-microsoft-com:office:word" xmlns:w="http://schemas.openxmlformats.org/wordprocessingml/2006/main" xmlns:wne="http://schemas.microsoft.com/office/word/2006/wordml">
+<w:document xmlns:wpc="http://schemas.microsoft.com/office/word/2010/wordprocessingCanvas" xmlns:mc="http://schemas.openxmlformats.org/markup-compatibility/2006" xmlns:o="urn:schemas-microsoft-com:office:office" xmlns:r="http://schemas.openxmlformats.org/officeDocument/2006/relationships" xmlns:m="http://schemas.openxmlformats.org/officeDocument/2006/math" xmlns:v="urn:schemas-microsoft-com:vml" xmlns:wp14="http://schemas.microsoft.com/office/word/2010/wordprocessingDrawing" xmlns:wp="http://schemas.openxmlformats.org/drawingml/2006/wordprocessingDrawing" xmlns:w10="urn:schemas-microsoft-com:office:word" xmlns:w="http://schemas.openxmlformats.org/wordprocessingml/2006/main" xmlns:w14="http://schemas.microsoft.com/office/word/2010/wordml" xmlns:w15="http://schemas.microsoft.com/office/word/2012/wordml" xmlns:wpg="http://schemas.microsoft.com/office/word/2010/wordprocessingGroup" xmlns:wpi="http://schemas.microsoft.com/office/word/2010/wordprocessingInk" xmlns:wne="http://schemas.microsoft.com/office/word/2006/wordml" xmlns:wps="http://schemas.microsoft.com/office/word/2010/wordprocessingShape" mc:Ignorable="w14 w15 wp14">
   <w:body>
     <w:p>
       <w:pPr>
@@ -21,7 +21,7 @@
           <w:insideH w:val="single" w:sz="4" w:space="0" w:color="auto"/>
           <w:insideV w:val="single" w:sz="4" w:space="0" w:color="auto"/>
         </w:tblBorders>
-        <w:tblLook w:val="00A0"/>
+        <w:tblLook w:val="00A0" w:firstRow="1" w:lastRow="0" w:firstColumn="1" w:lastColumn="0" w:noHBand="0" w:noVBand="0"/>
       </w:tblPr>
       <w:tblGrid>
         <w:gridCol w:w="4788"/>
@@ -120,7 +120,7 @@
           <w:insideH w:val="single" w:sz="4" w:space="0" w:color="auto"/>
           <w:insideV w:val="single" w:sz="4" w:space="0" w:color="auto"/>
         </w:tblBorders>
-        <w:tblLook w:val="00A0"/>
+        <w:tblLook w:val="00A0" w:firstRow="1" w:lastRow="0" w:firstColumn="1" w:lastColumn="0" w:noHBand="0" w:noVBand="0"/>
       </w:tblPr>
       <w:tblGrid>
         <w:gridCol w:w="2178"/>
@@ -228,8 +228,6 @@
               </w:rPr>
               <w:t>Report: Created Client/NetworkCommands.h which will be used by the Client along with protocol.h to send messages server over the network.</w:t>
             </w:r>
-            <w:bookmarkStart w:id="0" w:name="_GoBack"/>
-            <w:bookmarkEnd w:id="0"/>
           </w:p>
         </w:tc>
       </w:tr>
@@ -345,7 +343,21 @@
               <w:rPr>
                 <w:sz w:val="28"/>
               </w:rPr>
-              <w:t xml:space="preserve"> NetBroadcaster UML. See Design/Networking</w:t>
+              <w:t xml:space="preserve"> NetBroadcaster UML. </w:t>
+            </w:r>
+            <w:r>
+              <w:rPr>
+                <w:sz w:val="28"/>
+              </w:rPr>
+              <w:t xml:space="preserve">Networking Birds-eye UML. </w:t>
+            </w:r>
+            <w:bookmarkStart w:id="0" w:name="_GoBack"/>
+            <w:bookmarkEnd w:id="0"/>
+            <w:r>
+              <w:rPr>
+                <w:sz w:val="28"/>
+              </w:rPr>
+              <w:t>See Design/Networking</w:t>
             </w:r>
           </w:p>
           <w:p>
@@ -536,6 +548,7 @@
                 <w:color w:val="FF0000"/>
                 <w:sz w:val="28"/>
               </w:rPr>
+              <w:lastRenderedPageBreak/>
               <w:t>Testing</w:t>
             </w:r>
             <w:r>
@@ -567,6 +580,7 @@
               <w:rPr>
                 <w:sz w:val="28"/>
               </w:rPr>
+              <w:lastRenderedPageBreak/>
               <w:t>Sarah Childs</w:t>
             </w:r>
           </w:p>
@@ -798,156 +812,388 @@
 </file>
 
 <file path=word/styles.xml><?xml version="1.0" encoding="utf-8"?>
-<w:styles xmlns:r="http://schemas.openxmlformats.org/officeDocument/2006/relationships" xmlns:w="http://schemas.openxmlformats.org/wordprocessingml/2006/main">
+<w:styles xmlns:mc="http://schemas.openxmlformats.org/markup-compatibility/2006" xmlns:r="http://schemas.openxmlformats.org/officeDocument/2006/relationships" xmlns:w="http://schemas.openxmlformats.org/wordprocessingml/2006/main" xmlns:w14="http://schemas.microsoft.com/office/word/2010/wordml" xmlns:w15="http://schemas.microsoft.com/office/word/2012/wordml" mc:Ignorable="w14 w15">
   <w:docDefaults>
     <w:rPrDefault>
       <w:rPr>
         <w:rFonts w:ascii="Calibri" w:eastAsia="Calibri" w:hAnsi="Calibri" w:cs="Times New Roman"/>
-        <w:sz w:val="22"/>
-        <w:szCs w:val="22"/>
-        <w:lang w:val="en-CA" w:eastAsia="ja-JP" w:bidi="ar-SA"/>
+        <w:lang w:val="en-CA" w:eastAsia="en-CA" w:bidi="ar-SA"/>
       </w:rPr>
     </w:rPrDefault>
     <w:pPrDefault/>
   </w:docDefaults>
-  <w:latentStyles w:defLockedState="0" w:defUIPriority="99" w:defSemiHidden="1" w:defUnhideWhenUsed="1" w:defQFormat="0" w:count="267">
-    <w:lsdException w:name="Normal" w:locked="1" w:semiHidden="0" w:uiPriority="0" w:unhideWhenUsed="0" w:qFormat="1"/>
-    <w:lsdException w:name="heading 1" w:locked="1" w:semiHidden="0" w:uiPriority="0" w:unhideWhenUsed="0" w:qFormat="1"/>
-    <w:lsdException w:name="heading 2" w:locked="1" w:uiPriority="0" w:qFormat="1"/>
-    <w:lsdException w:name="heading 3" w:locked="1" w:uiPriority="0" w:qFormat="1"/>
-    <w:lsdException w:name="heading 4" w:locked="1" w:uiPriority="0" w:qFormat="1"/>
-    <w:lsdException w:name="heading 5" w:locked="1" w:uiPriority="0" w:qFormat="1"/>
-    <w:lsdException w:name="heading 6" w:locked="1" w:uiPriority="0" w:qFormat="1"/>
-    <w:lsdException w:name="heading 7" w:locked="1" w:uiPriority="0" w:qFormat="1"/>
-    <w:lsdException w:name="heading 8" w:locked="1" w:uiPriority="0" w:qFormat="1"/>
-    <w:lsdException w:name="heading 9" w:locked="1" w:uiPriority="0" w:qFormat="1"/>
-    <w:lsdException w:name="toc 1" w:locked="1" w:semiHidden="0" w:uiPriority="0" w:unhideWhenUsed="0"/>
-    <w:lsdException w:name="toc 2" w:locked="1" w:semiHidden="0" w:uiPriority="0" w:unhideWhenUsed="0"/>
-    <w:lsdException w:name="toc 3" w:locked="1" w:semiHidden="0" w:uiPriority="0" w:unhideWhenUsed="0"/>
-    <w:lsdException w:name="toc 4" w:locked="1" w:semiHidden="0" w:uiPriority="0" w:unhideWhenUsed="0"/>
-    <w:lsdException w:name="toc 5" w:locked="1" w:semiHidden="0" w:uiPriority="0" w:unhideWhenUsed="0"/>
-    <w:lsdException w:name="toc 6" w:locked="1" w:semiHidden="0" w:uiPriority="0" w:unhideWhenUsed="0"/>
-    <w:lsdException w:name="toc 7" w:locked="1" w:semiHidden="0" w:uiPriority="0" w:unhideWhenUsed="0"/>
-    <w:lsdException w:name="toc 8" w:locked="1" w:semiHidden="0" w:uiPriority="0" w:unhideWhenUsed="0"/>
-    <w:lsdException w:name="toc 9" w:locked="1" w:semiHidden="0" w:uiPriority="0" w:unhideWhenUsed="0"/>
-    <w:lsdException w:name="caption" w:locked="1" w:uiPriority="0" w:qFormat="1"/>
-    <w:lsdException w:name="Title" w:locked="1" w:semiHidden="0" w:uiPriority="0" w:unhideWhenUsed="0" w:qFormat="1"/>
-    <w:lsdException w:name="Default Paragraph Font" w:locked="1" w:semiHidden="0" w:uiPriority="0" w:unhideWhenUsed="0"/>
-    <w:lsdException w:name="Subtitle" w:locked="1" w:semiHidden="0" w:uiPriority="0" w:unhideWhenUsed="0" w:qFormat="1"/>
-    <w:lsdException w:name="Strong" w:locked="1" w:semiHidden="0" w:uiPriority="0" w:unhideWhenUsed="0" w:qFormat="1"/>
-    <w:lsdException w:name="Emphasis" w:locked="1" w:semiHidden="0" w:uiPriority="0" w:unhideWhenUsed="0" w:qFormat="1"/>
-    <w:lsdException w:name="Table Grid" w:locked="1" w:semiHidden="0" w:uiPriority="0" w:unhideWhenUsed="0"/>
-    <w:lsdException w:name="Placeholder Text" w:unhideWhenUsed="0"/>
-    <w:lsdException w:name="No Spacing" w:semiHidden="0" w:uiPriority="1" w:unhideWhenUsed="0" w:qFormat="1"/>
-    <w:lsdException w:name="Light Shading" w:semiHidden="0" w:uiPriority="60" w:unhideWhenUsed="0"/>
-    <w:lsdException w:name="Light List" w:semiHidden="0" w:uiPriority="61" w:unhideWhenUsed="0"/>
-    <w:lsdException w:name="Light Grid" w:semiHidden="0" w:uiPriority="62" w:unhideWhenUsed="0"/>
-    <w:lsdException w:name="Medium Shading 1" w:semiHidden="0" w:uiPriority="63" w:unhideWhenUsed="0"/>
-    <w:lsdException w:name="Medium Shading 2" w:semiHidden="0" w:uiPriority="64" w:unhideWhenUsed="0"/>
-    <w:lsdException w:name="Medium List 1" w:semiHidden="0" w:uiPriority="65" w:unhideWhenUsed="0"/>
-    <w:lsdException w:name="Medium List 2" w:semiHidden="0" w:uiPriority="66" w:unhideWhenUsed="0"/>
-    <w:lsdException w:name="Medium Grid 1" w:semiHidden="0" w:uiPriority="67" w:unhideWhenUsed="0"/>
-    <w:lsdException w:name="Medium Grid 2" w:semiHidden="0" w:uiPriority="68" w:unhideWhenUsed="0"/>
-    <w:lsdException w:name="Medium Grid 3" w:semiHidden="0" w:uiPriority="69" w:unhideWhenUsed="0"/>
-    <w:lsdException w:name="Dark List" w:semiHidden="0" w:uiPriority="70" w:unhideWhenUsed="0"/>
-    <w:lsdException w:name="Colorful Shading" w:semiHidden="0" w:uiPriority="71" w:unhideWhenUsed="0"/>
-    <w:lsdException w:name="Colorful List" w:semiHidden="0" w:uiPriority="72" w:unhideWhenUsed="0"/>
-    <w:lsdException w:name="Colorful Grid" w:semiHidden="0" w:uiPriority="73" w:unhideWhenUsed="0"/>
-    <w:lsdException w:name="Light Shading Accent 1" w:semiHidden="0" w:uiPriority="60" w:unhideWhenUsed="0"/>
-    <w:lsdException w:name="Light List Accent 1" w:semiHidden="0" w:uiPriority="61" w:unhideWhenUsed="0"/>
-    <w:lsdException w:name="Light Grid Accent 1" w:semiHidden="0" w:uiPriority="62" w:unhideWhenUsed="0"/>
-    <w:lsdException w:name="Medium Shading 1 Accent 1" w:semiHidden="0" w:uiPriority="63" w:unhideWhenUsed="0"/>
-    <w:lsdException w:name="Medium Shading 2 Accent 1" w:semiHidden="0" w:uiPriority="64" w:unhideWhenUsed="0"/>
-    <w:lsdException w:name="Medium List 1 Accent 1" w:semiHidden="0" w:uiPriority="65" w:unhideWhenUsed="0"/>
-    <w:lsdException w:name="Revision" w:unhideWhenUsed="0"/>
-    <w:lsdException w:name="List Paragraph" w:semiHidden="0" w:uiPriority="34" w:unhideWhenUsed="0" w:qFormat="1"/>
-    <w:lsdException w:name="Quote" w:semiHidden="0" w:uiPriority="29" w:unhideWhenUsed="0" w:qFormat="1"/>
-    <w:lsdException w:name="Intense Quote" w:semiHidden="0" w:uiPriority="30" w:unhideWhenUsed="0" w:qFormat="1"/>
-    <w:lsdException w:name="Medium List 2 Accent 1" w:semiHidden="0" w:uiPriority="66" w:unhideWhenUsed="0"/>
-    <w:lsdException w:name="Medium Grid 1 Accent 1" w:semiHidden="0" w:uiPriority="67" w:unhideWhenUsed="0"/>
-    <w:lsdException w:name="Medium Grid 2 Accent 1" w:semiHidden="0" w:uiPriority="68" w:unhideWhenUsed="0"/>
-    <w:lsdException w:name="Medium Grid 3 Accent 1" w:semiHidden="0" w:uiPriority="69" w:unhideWhenUsed="0"/>
-    <w:lsdException w:name="Dark List Accent 1" w:semiHidden="0" w:uiPriority="70" w:unhideWhenUsed="0"/>
-    <w:lsdException w:name="Colorful Shading Accent 1" w:semiHidden="0" w:uiPriority="71" w:unhideWhenUsed="0"/>
-    <w:lsdException w:name="Colorful List Accent 1" w:semiHidden="0" w:uiPriority="72" w:unhideWhenUsed="0"/>
-    <w:lsdException w:name="Colorful Grid Accent 1" w:semiHidden="0" w:uiPriority="73" w:unhideWhenUsed="0"/>
-    <w:lsdException w:name="Light Shading Accent 2" w:semiHidden="0" w:uiPriority="60" w:unhideWhenUsed="0"/>
-    <w:lsdException w:name="Light List Accent 2" w:semiHidden="0" w:uiPriority="61" w:unhideWhenUsed="0"/>
-    <w:lsdException w:name="Light Grid Accent 2" w:semiHidden="0" w:uiPriority="62" w:unhideWhenUsed="0"/>
-    <w:lsdException w:name="Medium Shading 1 Accent 2" w:semiHidden="0" w:uiPriority="63" w:unhideWhenUsed="0"/>
-    <w:lsdException w:name="Medium Shading 2 Accent 2" w:semiHidden="0" w:uiPriority="64" w:unhideWhenUsed="0"/>
-    <w:lsdException w:name="Medium List 1 Accent 2" w:semiHidden="0" w:uiPriority="65" w:unhideWhenUsed="0"/>
-    <w:lsdException w:name="Medium List 2 Accent 2" w:semiHidden="0" w:uiPriority="66" w:unhideWhenUsed="0"/>
-    <w:lsdException w:name="Medium Grid 1 Accent 2" w:semiHidden="0" w:uiPriority="67" w:unhideWhenUsed="0"/>
-    <w:lsdException w:name="Medium Grid 2 Accent 2" w:semiHidden="0" w:uiPriority="68" w:unhideWhenUsed="0"/>
-    <w:lsdException w:name="Medium Grid 3 Accent 2" w:semiHidden="0" w:uiPriority="69" w:unhideWhenUsed="0"/>
-    <w:lsdException w:name="Dark List Accent 2" w:semiHidden="0" w:uiPriority="70" w:unhideWhenUsed="0"/>
-    <w:lsdException w:name="Colorful Shading Accent 2" w:semiHidden="0" w:uiPriority="71" w:unhideWhenUsed="0"/>
-    <w:lsdException w:name="Colorful List Accent 2" w:semiHidden="0" w:uiPriority="72" w:unhideWhenUsed="0"/>
-    <w:lsdException w:name="Colorful Grid Accent 2" w:semiHidden="0" w:uiPriority="73" w:unhideWhenUsed="0"/>
-    <w:lsdException w:name="Light Shading Accent 3" w:semiHidden="0" w:uiPriority="60" w:unhideWhenUsed="0"/>
-    <w:lsdException w:name="Light List Accent 3" w:semiHidden="0" w:uiPriority="61" w:unhideWhenUsed="0"/>
-    <w:lsdException w:name="Light Grid Accent 3" w:semiHidden="0" w:uiPriority="62" w:unhideWhenUsed="0"/>
-    <w:lsdException w:name="Medium Shading 1 Accent 3" w:semiHidden="0" w:uiPriority="63" w:unhideWhenUsed="0"/>
-    <w:lsdException w:name="Medium Shading 2 Accent 3" w:semiHidden="0" w:uiPriority="64" w:unhideWhenUsed="0"/>
-    <w:lsdException w:name="Medium List 1 Accent 3" w:semiHidden="0" w:uiPriority="65" w:unhideWhenUsed="0"/>
-    <w:lsdException w:name="Medium List 2 Accent 3" w:semiHidden="0" w:uiPriority="66" w:unhideWhenUsed="0"/>
-    <w:lsdException w:name="Medium Grid 1 Accent 3" w:semiHidden="0" w:uiPriority="67" w:unhideWhenUsed="0"/>
-    <w:lsdException w:name="Medium Grid 2 Accent 3" w:semiHidden="0" w:uiPriority="68" w:unhideWhenUsed="0"/>
-    <w:lsdException w:name="Medium Grid 3 Accent 3" w:semiHidden="0" w:uiPriority="69" w:unhideWhenUsed="0"/>
-    <w:lsdException w:name="Dark List Accent 3" w:semiHidden="0" w:uiPriority="70" w:unhideWhenUsed="0"/>
-    <w:lsdException w:name="Colorful Shading Accent 3" w:semiHidden="0" w:uiPriority="71" w:unhideWhenUsed="0"/>
-    <w:lsdException w:name="Colorful List Accent 3" w:semiHidden="0" w:uiPriority="72" w:unhideWhenUsed="0"/>
-    <w:lsdException w:name="Colorful Grid Accent 3" w:semiHidden="0" w:uiPriority="73" w:unhideWhenUsed="0"/>
-    <w:lsdException w:name="Light Shading Accent 4" w:semiHidden="0" w:uiPriority="60" w:unhideWhenUsed="0"/>
-    <w:lsdException w:name="Light List Accent 4" w:semiHidden="0" w:uiPriority="61" w:unhideWhenUsed="0"/>
-    <w:lsdException w:name="Light Grid Accent 4" w:semiHidden="0" w:uiPriority="62" w:unhideWhenUsed="0"/>
-    <w:lsdException w:name="Medium Shading 1 Accent 4" w:semiHidden="0" w:uiPriority="63" w:unhideWhenUsed="0"/>
-    <w:lsdException w:name="Medium Shading 2 Accent 4" w:semiHidden="0" w:uiPriority="64" w:unhideWhenUsed="0"/>
-    <w:lsdException w:name="Medium List 1 Accent 4" w:semiHidden="0" w:uiPriority="65" w:unhideWhenUsed="0"/>
-    <w:lsdException w:name="Medium List 2 Accent 4" w:semiHidden="0" w:uiPriority="66" w:unhideWhenUsed="0"/>
-    <w:lsdException w:name="Medium Grid 1 Accent 4" w:semiHidden="0" w:uiPriority="67" w:unhideWhenUsed="0"/>
-    <w:lsdException w:name="Medium Grid 2 Accent 4" w:semiHidden="0" w:uiPriority="68" w:unhideWhenUsed="0"/>
-    <w:lsdException w:name="Medium Grid 3 Accent 4" w:semiHidden="0" w:uiPriority="69" w:unhideWhenUsed="0"/>
-    <w:lsdException w:name="Dark List Accent 4" w:semiHidden="0" w:uiPriority="70" w:unhideWhenUsed="0"/>
-    <w:lsdException w:name="Colorful Shading Accent 4" w:semiHidden="0" w:uiPriority="71" w:unhideWhenUsed="0"/>
-    <w:lsdException w:name="Colorful List Accent 4" w:semiHidden="0" w:uiPriority="72" w:unhideWhenUsed="0"/>
-    <w:lsdException w:name="Colorful Grid Accent 4" w:semiHidden="0" w:uiPriority="73" w:unhideWhenUsed="0"/>
-    <w:lsdException w:name="Light Shading Accent 5" w:semiHidden="0" w:uiPriority="60" w:unhideWhenUsed="0"/>
-    <w:lsdException w:name="Light List Accent 5" w:semiHidden="0" w:uiPriority="61" w:unhideWhenUsed="0"/>
-    <w:lsdException w:name="Light Grid Accent 5" w:semiHidden="0" w:uiPriority="62" w:unhideWhenUsed="0"/>
-    <w:lsdException w:name="Medium Shading 1 Accent 5" w:semiHidden="0" w:uiPriority="63" w:unhideWhenUsed="0"/>
-    <w:lsdException w:name="Medium Shading 2 Accent 5" w:semiHidden="0" w:uiPriority="64" w:unhideWhenUsed="0"/>
-    <w:lsdException w:name="Medium List 1 Accent 5" w:semiHidden="0" w:uiPriority="65" w:unhideWhenUsed="0"/>
-    <w:lsdException w:name="Medium List 2 Accent 5" w:semiHidden="0" w:uiPriority="66" w:unhideWhenUsed="0"/>
-    <w:lsdException w:name="Medium Grid 1 Accent 5" w:semiHidden="0" w:uiPriority="67" w:unhideWhenUsed="0"/>
-    <w:lsdException w:name="Medium Grid 2 Accent 5" w:semiHidden="0" w:uiPriority="68" w:unhideWhenUsed="0"/>
-    <w:lsdException w:name="Medium Grid 3 Accent 5" w:semiHidden="0" w:uiPriority="69" w:unhideWhenUsed="0"/>
-    <w:lsdException w:name="Dark List Accent 5" w:semiHidden="0" w:uiPriority="70" w:unhideWhenUsed="0"/>
-    <w:lsdException w:name="Colorful Shading Accent 5" w:semiHidden="0" w:uiPriority="71" w:unhideWhenUsed="0"/>
-    <w:lsdException w:name="Colorful List Accent 5" w:semiHidden="0" w:uiPriority="72" w:unhideWhenUsed="0"/>
-    <w:lsdException w:name="Colorful Grid Accent 5" w:semiHidden="0" w:uiPriority="73" w:unhideWhenUsed="0"/>
-    <w:lsdException w:name="Light Shading Accent 6" w:semiHidden="0" w:uiPriority="60" w:unhideWhenUsed="0"/>
-    <w:lsdException w:name="Light List Accent 6" w:semiHidden="0" w:uiPriority="61" w:unhideWhenUsed="0"/>
-    <w:lsdException w:name="Light Grid Accent 6" w:semiHidden="0" w:uiPriority="62" w:unhideWhenUsed="0"/>
-    <w:lsdException w:name="Medium Shading 1 Accent 6" w:semiHidden="0" w:uiPriority="63" w:unhideWhenUsed="0"/>
-    <w:lsdException w:name="Medium Shading 2 Accent 6" w:semiHidden="0" w:uiPriority="64" w:unhideWhenUsed="0"/>
-    <w:lsdException w:name="Medium List 1 Accent 6" w:semiHidden="0" w:uiPriority="65" w:unhideWhenUsed="0"/>
-    <w:lsdException w:name="Medium List 2 Accent 6" w:semiHidden="0" w:uiPriority="66" w:unhideWhenUsed="0"/>
-    <w:lsdException w:name="Medium Grid 1 Accent 6" w:semiHidden="0" w:uiPriority="67" w:unhideWhenUsed="0"/>
-    <w:lsdException w:name="Medium Grid 2 Accent 6" w:semiHidden="0" w:uiPriority="68" w:unhideWhenUsed="0"/>
-    <w:lsdException w:name="Medium Grid 3 Accent 6" w:semiHidden="0" w:uiPriority="69" w:unhideWhenUsed="0"/>
-    <w:lsdException w:name="Dark List Accent 6" w:semiHidden="0" w:uiPriority="70" w:unhideWhenUsed="0"/>
-    <w:lsdException w:name="Colorful Shading Accent 6" w:semiHidden="0" w:uiPriority="71" w:unhideWhenUsed="0"/>
-    <w:lsdException w:name="Colorful List Accent 6" w:semiHidden="0" w:uiPriority="72" w:unhideWhenUsed="0"/>
-    <w:lsdException w:name="Colorful Grid Accent 6" w:semiHidden="0" w:uiPriority="73" w:unhideWhenUsed="0"/>
-    <w:lsdException w:name="Subtle Emphasis" w:semiHidden="0" w:uiPriority="19" w:unhideWhenUsed="0" w:qFormat="1"/>
-    <w:lsdException w:name="Intense Emphasis" w:semiHidden="0" w:uiPriority="21" w:unhideWhenUsed="0" w:qFormat="1"/>
-    <w:lsdException w:name="Subtle Reference" w:semiHidden="0" w:uiPriority="31" w:unhideWhenUsed="0" w:qFormat="1"/>
-    <w:lsdException w:name="Intense Reference" w:semiHidden="0" w:uiPriority="32" w:unhideWhenUsed="0" w:qFormat="1"/>
-    <w:lsdException w:name="Book Title" w:semiHidden="0" w:uiPriority="33" w:unhideWhenUsed="0" w:qFormat="1"/>
-    <w:lsdException w:name="Bibliography" w:uiPriority="37"/>
-    <w:lsdException w:name="TOC Heading" w:uiPriority="39" w:qFormat="1"/>
+  <w:latentStyles w:defLockedState="0" w:defUIPriority="99" w:defSemiHidden="0" w:defUnhideWhenUsed="0" w:defQFormat="0" w:count="371">
+    <w:lsdException w:name="Normal" w:locked="1" w:uiPriority="0" w:qFormat="1"/>
+    <w:lsdException w:name="heading 1" w:locked="1" w:uiPriority="0" w:qFormat="1"/>
+    <w:lsdException w:name="heading 2" w:locked="1" w:semiHidden="1" w:uiPriority="0" w:unhideWhenUsed="1" w:qFormat="1"/>
+    <w:lsdException w:name="heading 3" w:locked="1" w:semiHidden="1" w:uiPriority="0" w:unhideWhenUsed="1" w:qFormat="1"/>
+    <w:lsdException w:name="heading 4" w:locked="1" w:semiHidden="1" w:uiPriority="0" w:unhideWhenUsed="1" w:qFormat="1"/>
+    <w:lsdException w:name="heading 5" w:locked="1" w:semiHidden="1" w:uiPriority="0" w:unhideWhenUsed="1" w:qFormat="1"/>
+    <w:lsdException w:name="heading 6" w:locked="1" w:semiHidden="1" w:uiPriority="0" w:unhideWhenUsed="1" w:qFormat="1"/>
+    <w:lsdException w:name="heading 7" w:locked="1" w:semiHidden="1" w:uiPriority="0" w:unhideWhenUsed="1" w:qFormat="1"/>
+    <w:lsdException w:name="heading 8" w:locked="1" w:semiHidden="1" w:uiPriority="0" w:unhideWhenUsed="1" w:qFormat="1"/>
+    <w:lsdException w:name="heading 9" w:locked="1" w:semiHidden="1" w:uiPriority="0" w:unhideWhenUsed="1" w:qFormat="1"/>
+    <w:lsdException w:name="index 1" w:semiHidden="1" w:unhideWhenUsed="1"/>
+    <w:lsdException w:name="index 2" w:semiHidden="1" w:unhideWhenUsed="1"/>
+    <w:lsdException w:name="index 3" w:semiHidden="1" w:unhideWhenUsed="1"/>
+    <w:lsdException w:name="index 4" w:semiHidden="1" w:unhideWhenUsed="1"/>
+    <w:lsdException w:name="index 5" w:semiHidden="1" w:unhideWhenUsed="1"/>
+    <w:lsdException w:name="index 6" w:semiHidden="1" w:unhideWhenUsed="1"/>
+    <w:lsdException w:name="index 7" w:semiHidden="1" w:unhideWhenUsed="1"/>
+    <w:lsdException w:name="index 8" w:semiHidden="1" w:unhideWhenUsed="1"/>
+    <w:lsdException w:name="index 9" w:semiHidden="1" w:unhideWhenUsed="1"/>
+    <w:lsdException w:name="toc 1" w:locked="1" w:uiPriority="0"/>
+    <w:lsdException w:name="toc 2" w:locked="1" w:uiPriority="0"/>
+    <w:lsdException w:name="toc 3" w:locked="1" w:uiPriority="0"/>
+    <w:lsdException w:name="toc 4" w:locked="1" w:uiPriority="0"/>
+    <w:lsdException w:name="toc 5" w:locked="1" w:uiPriority="0"/>
+    <w:lsdException w:name="toc 6" w:locked="1" w:uiPriority="0"/>
+    <w:lsdException w:name="toc 7" w:locked="1" w:uiPriority="0"/>
+    <w:lsdException w:name="toc 8" w:locked="1" w:uiPriority="0"/>
+    <w:lsdException w:name="toc 9" w:locked="1" w:uiPriority="0"/>
+    <w:lsdException w:name="Normal Indent" w:semiHidden="1" w:unhideWhenUsed="1"/>
+    <w:lsdException w:name="footnote text" w:semiHidden="1" w:unhideWhenUsed="1"/>
+    <w:lsdException w:name="annotation text" w:semiHidden="1" w:unhideWhenUsed="1"/>
+    <w:lsdException w:name="header" w:semiHidden="1" w:unhideWhenUsed="1"/>
+    <w:lsdException w:name="footer" w:semiHidden="1" w:unhideWhenUsed="1"/>
+    <w:lsdException w:name="index heading" w:semiHidden="1" w:unhideWhenUsed="1"/>
+    <w:lsdException w:name="caption" w:locked="1" w:semiHidden="1" w:uiPriority="0" w:unhideWhenUsed="1" w:qFormat="1"/>
+    <w:lsdException w:name="table of figures" w:semiHidden="1" w:unhideWhenUsed="1"/>
+    <w:lsdException w:name="envelope address" w:semiHidden="1" w:unhideWhenUsed="1"/>
+    <w:lsdException w:name="envelope return" w:semiHidden="1" w:unhideWhenUsed="1"/>
+    <w:lsdException w:name="footnote reference" w:semiHidden="1" w:unhideWhenUsed="1"/>
+    <w:lsdException w:name="annotation reference" w:semiHidden="1" w:unhideWhenUsed="1"/>
+    <w:lsdException w:name="line number" w:semiHidden="1" w:unhideWhenUsed="1"/>
+    <w:lsdException w:name="page number" w:semiHidden="1" w:unhideWhenUsed="1"/>
+    <w:lsdException w:name="endnote reference" w:semiHidden="1" w:unhideWhenUsed="1"/>
+    <w:lsdException w:name="endnote text" w:semiHidden="1" w:unhideWhenUsed="1"/>
+    <w:lsdException w:name="table of authorities" w:semiHidden="1" w:unhideWhenUsed="1"/>
+    <w:lsdException w:name="macro" w:semiHidden="1" w:unhideWhenUsed="1"/>
+    <w:lsdException w:name="toa heading" w:semiHidden="1" w:unhideWhenUsed="1"/>
+    <w:lsdException w:name="List" w:semiHidden="1" w:unhideWhenUsed="1"/>
+    <w:lsdException w:name="List Bullet" w:semiHidden="1" w:unhideWhenUsed="1"/>
+    <w:lsdException w:name="List Number" w:semiHidden="1" w:unhideWhenUsed="1"/>
+    <w:lsdException w:name="List 2" w:semiHidden="1" w:unhideWhenUsed="1"/>
+    <w:lsdException w:name="List 3" w:semiHidden="1" w:unhideWhenUsed="1"/>
+    <w:lsdException w:name="List 4" w:semiHidden="1" w:unhideWhenUsed="1"/>
+    <w:lsdException w:name="List 5" w:semiHidden="1" w:unhideWhenUsed="1"/>
+    <w:lsdException w:name="List Bullet 2" w:semiHidden="1" w:unhideWhenUsed="1"/>
+    <w:lsdException w:name="List Bullet 3" w:semiHidden="1" w:unhideWhenUsed="1"/>
+    <w:lsdException w:name="List Bullet 4" w:semiHidden="1" w:unhideWhenUsed="1"/>
+    <w:lsdException w:name="List Bullet 5" w:semiHidden="1" w:unhideWhenUsed="1"/>
+    <w:lsdException w:name="List Number 2" w:semiHidden="1" w:unhideWhenUsed="1"/>
+    <w:lsdException w:name="List Number 3" w:semiHidden="1" w:unhideWhenUsed="1"/>
+    <w:lsdException w:name="List Number 4" w:semiHidden="1" w:unhideWhenUsed="1"/>
+    <w:lsdException w:name="List Number 5" w:semiHidden="1" w:unhideWhenUsed="1"/>
+    <w:lsdException w:name="Title" w:locked="1" w:uiPriority="0" w:qFormat="1"/>
+    <w:lsdException w:name="Closing" w:semiHidden="1" w:unhideWhenUsed="1"/>
+    <w:lsdException w:name="Signature" w:semiHidden="1" w:unhideWhenUsed="1"/>
+    <w:lsdException w:name="Default Paragraph Font" w:locked="1" w:uiPriority="0"/>
+    <w:lsdException w:name="Body Text" w:semiHidden="1" w:unhideWhenUsed="1"/>
+    <w:lsdException w:name="Body Text Indent" w:semiHidden="1" w:unhideWhenUsed="1"/>
+    <w:lsdException w:name="List Continue" w:semiHidden="1" w:unhideWhenUsed="1"/>
+    <w:lsdException w:name="List Continue 2" w:semiHidden="1" w:unhideWhenUsed="1"/>
+    <w:lsdException w:name="List Continue 3" w:semiHidden="1" w:unhideWhenUsed="1"/>
+    <w:lsdException w:name="List Continue 4" w:semiHidden="1" w:unhideWhenUsed="1"/>
+    <w:lsdException w:name="List Continue 5" w:semiHidden="1" w:unhideWhenUsed="1"/>
+    <w:lsdException w:name="Message Header" w:semiHidden="1" w:unhideWhenUsed="1"/>
+    <w:lsdException w:name="Subtitle" w:locked="1" w:uiPriority="0" w:qFormat="1"/>
+    <w:lsdException w:name="Salutation" w:semiHidden="1" w:unhideWhenUsed="1"/>
+    <w:lsdException w:name="Date" w:semiHidden="1" w:unhideWhenUsed="1"/>
+    <w:lsdException w:name="Body Text First Indent" w:semiHidden="1" w:unhideWhenUsed="1"/>
+    <w:lsdException w:name="Body Text First Indent 2" w:semiHidden="1" w:unhideWhenUsed="1"/>
+    <w:lsdException w:name="Note Heading" w:semiHidden="1" w:unhideWhenUsed="1"/>
+    <w:lsdException w:name="Body Text 2" w:semiHidden="1" w:unhideWhenUsed="1"/>
+    <w:lsdException w:name="Body Text 3" w:semiHidden="1" w:unhideWhenUsed="1"/>
+    <w:lsdException w:name="Body Text Indent 2" w:semiHidden="1" w:unhideWhenUsed="1"/>
+    <w:lsdException w:name="Body Text Indent 3" w:semiHidden="1" w:unhideWhenUsed="1"/>
+    <w:lsdException w:name="Block Text" w:semiHidden="1" w:unhideWhenUsed="1"/>
+    <w:lsdException w:name="Hyperlink" w:semiHidden="1" w:unhideWhenUsed="1"/>
+    <w:lsdException w:name="FollowedHyperlink" w:semiHidden="1" w:unhideWhenUsed="1"/>
+    <w:lsdException w:name="Strong" w:locked="1" w:uiPriority="0" w:qFormat="1"/>
+    <w:lsdException w:name="Emphasis" w:locked="1" w:uiPriority="0" w:qFormat="1"/>
+    <w:lsdException w:name="Document Map" w:semiHidden="1" w:unhideWhenUsed="1"/>
+    <w:lsdException w:name="Plain Text" w:semiHidden="1" w:unhideWhenUsed="1"/>
+    <w:lsdException w:name="E-mail Signature" w:semiHidden="1" w:unhideWhenUsed="1"/>
+    <w:lsdException w:name="HTML Top of Form" w:semiHidden="1" w:unhideWhenUsed="1"/>
+    <w:lsdException w:name="HTML Bottom of Form" w:semiHidden="1" w:unhideWhenUsed="1"/>
+    <w:lsdException w:name="Normal (Web)" w:semiHidden="1" w:unhideWhenUsed="1"/>
+    <w:lsdException w:name="HTML Acronym" w:semiHidden="1" w:unhideWhenUsed="1"/>
+    <w:lsdException w:name="HTML Address" w:semiHidden="1" w:unhideWhenUsed="1"/>
+    <w:lsdException w:name="HTML Cite" w:semiHidden="1" w:unhideWhenUsed="1"/>
+    <w:lsdException w:name="HTML Code" w:semiHidden="1" w:unhideWhenUsed="1"/>
+    <w:lsdException w:name="HTML Definition" w:semiHidden="1" w:unhideWhenUsed="1"/>
+    <w:lsdException w:name="HTML Keyboard" w:semiHidden="1" w:unhideWhenUsed="1"/>
+    <w:lsdException w:name="HTML Preformatted" w:semiHidden="1" w:unhideWhenUsed="1"/>
+    <w:lsdException w:name="HTML Sample" w:semiHidden="1" w:unhideWhenUsed="1"/>
+    <w:lsdException w:name="HTML Typewriter" w:semiHidden="1" w:unhideWhenUsed="1"/>
+    <w:lsdException w:name="HTML Variable" w:semiHidden="1" w:unhideWhenUsed="1"/>
+    <w:lsdException w:name="Normal Table" w:semiHidden="1" w:unhideWhenUsed="1"/>
+    <w:lsdException w:name="annotation subject" w:semiHidden="1" w:unhideWhenUsed="1"/>
+    <w:lsdException w:name="No List" w:semiHidden="1" w:unhideWhenUsed="1"/>
+    <w:lsdException w:name="Outline List 1" w:semiHidden="1" w:unhideWhenUsed="1"/>
+    <w:lsdException w:name="Outline List 2" w:semiHidden="1" w:unhideWhenUsed="1"/>
+    <w:lsdException w:name="Outline List 3" w:semiHidden="1" w:unhideWhenUsed="1"/>
+    <w:lsdException w:name="Table Simple 1" w:semiHidden="1" w:unhideWhenUsed="1"/>
+    <w:lsdException w:name="Table Simple 2" w:semiHidden="1" w:unhideWhenUsed="1"/>
+    <w:lsdException w:name="Table Simple 3" w:semiHidden="1" w:unhideWhenUsed="1"/>
+    <w:lsdException w:name="Table Classic 1" w:semiHidden="1" w:unhideWhenUsed="1"/>
+    <w:lsdException w:name="Table Classic 2" w:semiHidden="1" w:unhideWhenUsed="1"/>
+    <w:lsdException w:name="Table Classic 3" w:semiHidden="1" w:unhideWhenUsed="1"/>
+    <w:lsdException w:name="Table Classic 4" w:semiHidden="1" w:unhideWhenUsed="1"/>
+    <w:lsdException w:name="Table Colorful 1" w:semiHidden="1" w:unhideWhenUsed="1"/>
+    <w:lsdException w:name="Table Colorful 2" w:semiHidden="1" w:unhideWhenUsed="1"/>
+    <w:lsdException w:name="Table Colorful 3" w:semiHidden="1" w:unhideWhenUsed="1"/>
+    <w:lsdException w:name="Table Columns 1" w:semiHidden="1" w:unhideWhenUsed="1"/>
+    <w:lsdException w:name="Table Columns 2" w:semiHidden="1" w:unhideWhenUsed="1"/>
+    <w:lsdException w:name="Table Columns 3" w:semiHidden="1" w:unhideWhenUsed="1"/>
+    <w:lsdException w:name="Table Columns 4" w:semiHidden="1" w:unhideWhenUsed="1"/>
+    <w:lsdException w:name="Table Columns 5" w:semiHidden="1" w:unhideWhenUsed="1"/>
+    <w:lsdException w:name="Table Grid 1" w:semiHidden="1" w:unhideWhenUsed="1"/>
+    <w:lsdException w:name="Table Grid 2" w:semiHidden="1" w:unhideWhenUsed="1"/>
+    <w:lsdException w:name="Table Grid 3" w:semiHidden="1" w:unhideWhenUsed="1"/>
+    <w:lsdException w:name="Table Grid 4" w:semiHidden="1" w:unhideWhenUsed="1"/>
+    <w:lsdException w:name="Table Grid 5" w:semiHidden="1" w:unhideWhenUsed="1"/>
+    <w:lsdException w:name="Table Grid 6" w:semiHidden="1" w:unhideWhenUsed="1"/>
+    <w:lsdException w:name="Table Grid 7" w:semiHidden="1" w:unhideWhenUsed="1"/>
+    <w:lsdException w:name="Table Grid 8" w:semiHidden="1" w:unhideWhenUsed="1"/>
+    <w:lsdException w:name="Table List 1" w:semiHidden="1" w:unhideWhenUsed="1"/>
+    <w:lsdException w:name="Table List 2" w:semiHidden="1" w:unhideWhenUsed="1"/>
+    <w:lsdException w:name="Table List 3" w:semiHidden="1" w:unhideWhenUsed="1"/>
+    <w:lsdException w:name="Table List 4" w:semiHidden="1" w:unhideWhenUsed="1"/>
+    <w:lsdException w:name="Table List 5" w:semiHidden="1" w:unhideWhenUsed="1"/>
+    <w:lsdException w:name="Table List 6" w:semiHidden="1" w:unhideWhenUsed="1"/>
+    <w:lsdException w:name="Table List 7" w:semiHidden="1" w:unhideWhenUsed="1"/>
+    <w:lsdException w:name="Table List 8" w:semiHidden="1" w:unhideWhenUsed="1"/>
+    <w:lsdException w:name="Table 3D effects 1" w:semiHidden="1" w:unhideWhenUsed="1"/>
+    <w:lsdException w:name="Table 3D effects 2" w:semiHidden="1" w:unhideWhenUsed="1"/>
+    <w:lsdException w:name="Table 3D effects 3" w:semiHidden="1" w:unhideWhenUsed="1"/>
+    <w:lsdException w:name="Table Contemporary" w:semiHidden="1" w:unhideWhenUsed="1"/>
+    <w:lsdException w:name="Table Elegant" w:semiHidden="1" w:unhideWhenUsed="1"/>
+    <w:lsdException w:name="Table Professional" w:semiHidden="1" w:unhideWhenUsed="1"/>
+    <w:lsdException w:name="Table Subtle 1" w:semiHidden="1" w:unhideWhenUsed="1"/>
+    <w:lsdException w:name="Table Subtle 2" w:semiHidden="1" w:unhideWhenUsed="1"/>
+    <w:lsdException w:name="Table Web 1" w:semiHidden="1" w:unhideWhenUsed="1"/>
+    <w:lsdException w:name="Table Web 2" w:semiHidden="1" w:unhideWhenUsed="1"/>
+    <w:lsdException w:name="Table Web 3" w:semiHidden="1" w:unhideWhenUsed="1"/>
+    <w:lsdException w:name="Balloon Text" w:semiHidden="1" w:unhideWhenUsed="1"/>
+    <w:lsdException w:name="Table Grid" w:locked="1" w:uiPriority="0"/>
+    <w:lsdException w:name="Table Theme" w:semiHidden="1" w:unhideWhenUsed="1"/>
+    <w:lsdException w:name="Placeholder Text" w:semiHidden="1"/>
+    <w:lsdException w:name="No Spacing" w:uiPriority="1" w:qFormat="1"/>
+    <w:lsdException w:name="Light Shading" w:uiPriority="60"/>
+    <w:lsdException w:name="Light List" w:uiPriority="61"/>
+    <w:lsdException w:name="Light Grid" w:uiPriority="62"/>
+    <w:lsdException w:name="Medium Shading 1" w:uiPriority="63"/>
+    <w:lsdException w:name="Medium Shading 2" w:uiPriority="64"/>
+    <w:lsdException w:name="Medium List 1" w:uiPriority="65"/>
+    <w:lsdException w:name="Medium List 2" w:uiPriority="66"/>
+    <w:lsdException w:name="Medium Grid 1" w:uiPriority="67"/>
+    <w:lsdException w:name="Medium Grid 2" w:uiPriority="68"/>
+    <w:lsdException w:name="Medium Grid 3" w:uiPriority="69"/>
+    <w:lsdException w:name="Dark List" w:uiPriority="70"/>
+    <w:lsdException w:name="Colorful Shading" w:uiPriority="71"/>
+    <w:lsdException w:name="Colorful List" w:uiPriority="72"/>
+    <w:lsdException w:name="Colorful Grid" w:uiPriority="73"/>
+    <w:lsdException w:name="Light Shading Accent 1" w:uiPriority="60"/>
+    <w:lsdException w:name="Light List Accent 1" w:uiPriority="61"/>
+    <w:lsdException w:name="Light Grid Accent 1" w:uiPriority="62"/>
+    <w:lsdException w:name="Medium Shading 1 Accent 1" w:uiPriority="63"/>
+    <w:lsdException w:name="Medium Shading 2 Accent 1" w:uiPriority="64"/>
+    <w:lsdException w:name="Medium List 1 Accent 1" w:uiPriority="65"/>
+    <w:lsdException w:name="Revision" w:semiHidden="1"/>
+    <w:lsdException w:name="List Paragraph" w:uiPriority="34" w:qFormat="1"/>
+    <w:lsdException w:name="Quote" w:uiPriority="29" w:qFormat="1"/>
+    <w:lsdException w:name="Intense Quote" w:uiPriority="30" w:qFormat="1"/>
+    <w:lsdException w:name="Medium List 2 Accent 1" w:uiPriority="66"/>
+    <w:lsdException w:name="Medium Grid 1 Accent 1" w:uiPriority="67"/>
+    <w:lsdException w:name="Medium Grid 2 Accent 1" w:uiPriority="68"/>
+    <w:lsdException w:name="Medium Grid 3 Accent 1" w:uiPriority="69"/>
+    <w:lsdException w:name="Dark List Accent 1" w:uiPriority="70"/>
+    <w:lsdException w:name="Colorful Shading Accent 1" w:uiPriority="71"/>
+    <w:lsdException w:name="Colorful List Accent 1" w:uiPriority="72"/>
+    <w:lsdException w:name="Colorful Grid Accent 1" w:uiPriority="73"/>
+    <w:lsdException w:name="Light Shading Accent 2" w:uiPriority="60"/>
+    <w:lsdException w:name="Light List Accent 2" w:uiPriority="61"/>
+    <w:lsdException w:name="Light Grid Accent 2" w:uiPriority="62"/>
+    <w:lsdException w:name="Medium Shading 1 Accent 2" w:uiPriority="63"/>
+    <w:lsdException w:name="Medium Shading 2 Accent 2" w:uiPriority="64"/>
+    <w:lsdException w:name="Medium List 1 Accent 2" w:uiPriority="65"/>
+    <w:lsdException w:name="Medium List 2 Accent 2" w:uiPriority="66"/>
+    <w:lsdException w:name="Medium Grid 1 Accent 2" w:uiPriority="67"/>
+    <w:lsdException w:name="Medium Grid 2 Accent 2" w:uiPriority="68"/>
+    <w:lsdException w:name="Medium Grid 3 Accent 2" w:uiPriority="69"/>
+    <w:lsdException w:name="Dark List Accent 2" w:uiPriority="70"/>
+    <w:lsdException w:name="Colorful Shading Accent 2" w:uiPriority="71"/>
+    <w:lsdException w:name="Colorful List Accent 2" w:uiPriority="72"/>
+    <w:lsdException w:name="Colorful Grid Accent 2" w:uiPriority="73"/>
+    <w:lsdException w:name="Light Shading Accent 3" w:uiPriority="60"/>
+    <w:lsdException w:name="Light List Accent 3" w:uiPriority="61"/>
+    <w:lsdException w:name="Light Grid Accent 3" w:uiPriority="62"/>
+    <w:lsdException w:name="Medium Shading 1 Accent 3" w:uiPriority="63"/>
+    <w:lsdException w:name="Medium Shading 2 Accent 3" w:uiPriority="64"/>
+    <w:lsdException w:name="Medium List 1 Accent 3" w:uiPriority="65"/>
+    <w:lsdException w:name="Medium List 2 Accent 3" w:uiPriority="66"/>
+    <w:lsdException w:name="Medium Grid 1 Accent 3" w:uiPriority="67"/>
+    <w:lsdException w:name="Medium Grid 2 Accent 3" w:uiPriority="68"/>
+    <w:lsdException w:name="Medium Grid 3 Accent 3" w:uiPriority="69"/>
+    <w:lsdException w:name="Dark List Accent 3" w:uiPriority="70"/>
+    <w:lsdException w:name="Colorful Shading Accent 3" w:uiPriority="71"/>
+    <w:lsdException w:name="Colorful List Accent 3" w:uiPriority="72"/>
+    <w:lsdException w:name="Colorful Grid Accent 3" w:uiPriority="73"/>
+    <w:lsdException w:name="Light Shading Accent 4" w:uiPriority="60"/>
+    <w:lsdException w:name="Light List Accent 4" w:uiPriority="61"/>
+    <w:lsdException w:name="Light Grid Accent 4" w:uiPriority="62"/>
+    <w:lsdException w:name="Medium Shading 1 Accent 4" w:uiPriority="63"/>
+    <w:lsdException w:name="Medium Shading 2 Accent 4" w:uiPriority="64"/>
+    <w:lsdException w:name="Medium List 1 Accent 4" w:uiPriority="65"/>
+    <w:lsdException w:name="Medium List 2 Accent 4" w:uiPriority="66"/>
+    <w:lsdException w:name="Medium Grid 1 Accent 4" w:uiPriority="67"/>
+    <w:lsdException w:name="Medium Grid 2 Accent 4" w:uiPriority="68"/>
+    <w:lsdException w:name="Medium Grid 3 Accent 4" w:uiPriority="69"/>
+    <w:lsdException w:name="Dark List Accent 4" w:uiPriority="70"/>
+    <w:lsdException w:name="Colorful Shading Accent 4" w:uiPriority="71"/>
+    <w:lsdException w:name="Colorful List Accent 4" w:uiPriority="72"/>
+    <w:lsdException w:name="Colorful Grid Accent 4" w:uiPriority="73"/>
+    <w:lsdException w:name="Light Shading Accent 5" w:uiPriority="60"/>
+    <w:lsdException w:name="Light List Accent 5" w:uiPriority="61"/>
+    <w:lsdException w:name="Light Grid Accent 5" w:uiPriority="62"/>
+    <w:lsdException w:name="Medium Shading 1 Accent 5" w:uiPriority="63"/>
+    <w:lsdException w:name="Medium Shading 2 Accent 5" w:uiPriority="64"/>
+    <w:lsdException w:name="Medium List 1 Accent 5" w:uiPriority="65"/>
+    <w:lsdException w:name="Medium List 2 Accent 5" w:uiPriority="66"/>
+    <w:lsdException w:name="Medium Grid 1 Accent 5" w:uiPriority="67"/>
+    <w:lsdException w:name="Medium Grid 2 Accent 5" w:uiPriority="68"/>
+    <w:lsdException w:name="Medium Grid 3 Accent 5" w:uiPriority="69"/>
+    <w:lsdException w:name="Dark List Accent 5" w:uiPriority="70"/>
+    <w:lsdException w:name="Colorful Shading Accent 5" w:uiPriority="71"/>
+    <w:lsdException w:name="Colorful List Accent 5" w:uiPriority="72"/>
+    <w:lsdException w:name="Colorful Grid Accent 5" w:uiPriority="73"/>
+    <w:lsdException w:name="Light Shading Accent 6" w:uiPriority="60"/>
+    <w:lsdException w:name="Light List Accent 6" w:uiPriority="61"/>
+    <w:lsdException w:name="Light Grid Accent 6" w:uiPriority="62"/>
+    <w:lsdException w:name="Medium Shading 1 Accent 6" w:uiPriority="63"/>
+    <w:lsdException w:name="Medium Shading 2 Accent 6" w:uiPriority="64"/>
+    <w:lsdException w:name="Medium List 1 Accent 6" w:uiPriority="65"/>
+    <w:lsdException w:name="Medium List 2 Accent 6" w:uiPriority="66"/>
+    <w:lsdException w:name="Medium Grid 1 Accent 6" w:uiPriority="67"/>
+    <w:lsdException w:name="Medium Grid 2 Accent 6" w:uiPriority="68"/>
+    <w:lsdException w:name="Medium Grid 3 Accent 6" w:uiPriority="69"/>
+    <w:lsdException w:name="Dark List Accent 6" w:uiPriority="70"/>
+    <w:lsdException w:name="Colorful Shading Accent 6" w:uiPriority="71"/>
+    <w:lsdException w:name="Colorful List Accent 6" w:uiPriority="72"/>
+    <w:lsdException w:name="Colorful Grid Accent 6" w:uiPriority="73"/>
+    <w:lsdException w:name="Subtle Emphasis" w:uiPriority="19" w:qFormat="1"/>
+    <w:lsdException w:name="Intense Emphasis" w:uiPriority="21" w:qFormat="1"/>
+    <w:lsdException w:name="Subtle Reference" w:uiPriority="31" w:qFormat="1"/>
+    <w:lsdException w:name="Intense Reference" w:uiPriority="32" w:qFormat="1"/>
+    <w:lsdException w:name="Book Title" w:uiPriority="33" w:qFormat="1"/>
+    <w:lsdException w:name="Bibliography" w:semiHidden="1" w:uiPriority="37" w:unhideWhenUsed="1"/>
+    <w:lsdException w:name="TOC Heading" w:semiHidden="1" w:uiPriority="39" w:unhideWhenUsed="1" w:qFormat="1"/>
+    <w:lsdException w:name="Plain Table 1" w:uiPriority="41"/>
+    <w:lsdException w:name="Plain Table 2" w:uiPriority="42"/>
+    <w:lsdException w:name="Plain Table 3" w:uiPriority="43"/>
+    <w:lsdException w:name="Plain Table 4" w:uiPriority="44"/>
+    <w:lsdException w:name="Plain Table 5" w:uiPriority="45"/>
+    <w:lsdException w:name="Grid Table Light" w:uiPriority="40"/>
+    <w:lsdException w:name="Grid Table 1 Light" w:uiPriority="46"/>
+    <w:lsdException w:name="Grid Table 2" w:uiPriority="47"/>
+    <w:lsdException w:name="Grid Table 3" w:uiPriority="48"/>
+    <w:lsdException w:name="Grid Table 4" w:uiPriority="49"/>
+    <w:lsdException w:name="Grid Table 5 Dark" w:uiPriority="50"/>
+    <w:lsdException w:name="Grid Table 6 Colorful" w:uiPriority="51"/>
+    <w:lsdException w:name="Grid Table 7 Colorful" w:uiPriority="52"/>
+    <w:lsdException w:name="Grid Table 1 Light Accent 1" w:uiPriority="46"/>
+    <w:lsdException w:name="Grid Table 2 Accent 1" w:uiPriority="47"/>
+    <w:lsdException w:name="Grid Table 3 Accent 1" w:uiPriority="48"/>
+    <w:lsdException w:name="Grid Table 4 Accent 1" w:uiPriority="49"/>
+    <w:lsdException w:name="Grid Table 5 Dark Accent 1" w:uiPriority="50"/>
+    <w:lsdException w:name="Grid Table 6 Colorful Accent 1" w:uiPriority="51"/>
+    <w:lsdException w:name="Grid Table 7 Colorful Accent 1" w:uiPriority="52"/>
+    <w:lsdException w:name="Grid Table 1 Light Accent 2" w:uiPriority="46"/>
+    <w:lsdException w:name="Grid Table 2 Accent 2" w:uiPriority="47"/>
+    <w:lsdException w:name="Grid Table 3 Accent 2" w:uiPriority="48"/>
+    <w:lsdException w:name="Grid Table 4 Accent 2" w:uiPriority="49"/>
+    <w:lsdException w:name="Grid Table 5 Dark Accent 2" w:uiPriority="50"/>
+    <w:lsdException w:name="Grid Table 6 Colorful Accent 2" w:uiPriority="51"/>
+    <w:lsdException w:name="Grid Table 7 Colorful Accent 2" w:uiPriority="52"/>
+    <w:lsdException w:name="Grid Table 1 Light Accent 3" w:uiPriority="46"/>
+    <w:lsdException w:name="Grid Table 2 Accent 3" w:uiPriority="47"/>
+    <w:lsdException w:name="Grid Table 3 Accent 3" w:uiPriority="48"/>
+    <w:lsdException w:name="Grid Table 4 Accent 3" w:uiPriority="49"/>
+    <w:lsdException w:name="Grid Table 5 Dark Accent 3" w:uiPriority="50"/>
+    <w:lsdException w:name="Grid Table 6 Colorful Accent 3" w:uiPriority="51"/>
+    <w:lsdException w:name="Grid Table 7 Colorful Accent 3" w:uiPriority="52"/>
+    <w:lsdException w:name="Grid Table 1 Light Accent 4" w:uiPriority="46"/>
+    <w:lsdException w:name="Grid Table 2 Accent 4" w:uiPriority="47"/>
+    <w:lsdException w:name="Grid Table 3 Accent 4" w:uiPriority="48"/>
+    <w:lsdException w:name="Grid Table 4 Accent 4" w:uiPriority="49"/>
+    <w:lsdException w:name="Grid Table 5 Dark Accent 4" w:uiPriority="50"/>
+    <w:lsdException w:name="Grid Table 6 Colorful Accent 4" w:uiPriority="51"/>
+    <w:lsdException w:name="Grid Table 7 Colorful Accent 4" w:uiPriority="52"/>
+    <w:lsdException w:name="Grid Table 1 Light Accent 5" w:uiPriority="46"/>
+    <w:lsdException w:name="Grid Table 2 Accent 5" w:uiPriority="47"/>
+    <w:lsdException w:name="Grid Table 3 Accent 5" w:uiPriority="48"/>
+    <w:lsdException w:name="Grid Table 4 Accent 5" w:uiPriority="49"/>
+    <w:lsdException w:name="Grid Table 5 Dark Accent 5" w:uiPriority="50"/>
+    <w:lsdException w:name="Grid Table 6 Colorful Accent 5" w:uiPriority="51"/>
+    <w:lsdException w:name="Grid Table 7 Colorful Accent 5" w:uiPriority="52"/>
+    <w:lsdException w:name="Grid Table 1 Light Accent 6" w:uiPriority="46"/>
+    <w:lsdException w:name="Grid Table 2 Accent 6" w:uiPriority="47"/>
+    <w:lsdException w:name="Grid Table 3 Accent 6" w:uiPriority="48"/>
+    <w:lsdException w:name="Grid Table 4 Accent 6" w:uiPriority="49"/>
+    <w:lsdException w:name="Grid Table 5 Dark Accent 6" w:uiPriority="50"/>
+    <w:lsdException w:name="Grid Table 6 Colorful Accent 6" w:uiPriority="51"/>
+    <w:lsdException w:name="Grid Table 7 Colorful Accent 6" w:uiPriority="52"/>
+    <w:lsdException w:name="List Table 1 Light" w:uiPriority="46"/>
+    <w:lsdException w:name="List Table 2" w:uiPriority="47"/>
+    <w:lsdException w:name="List Table 3" w:uiPriority="48"/>
+    <w:lsdException w:name="List Table 4" w:uiPriority="49"/>
+    <w:lsdException w:name="List Table 5 Dark" w:uiPriority="50"/>
+    <w:lsdException w:name="List Table 6 Colorful" w:uiPriority="51"/>
+    <w:lsdException w:name="List Table 7 Colorful" w:uiPriority="52"/>
+    <w:lsdException w:name="List Table 1 Light Accent 1" w:uiPriority="46"/>
+    <w:lsdException w:name="List Table 2 Accent 1" w:uiPriority="47"/>
+    <w:lsdException w:name="List Table 3 Accent 1" w:uiPriority="48"/>
+    <w:lsdException w:name="List Table 4 Accent 1" w:uiPriority="49"/>
+    <w:lsdException w:name="List Table 5 Dark Accent 1" w:uiPriority="50"/>
+    <w:lsdException w:name="List Table 6 Colorful Accent 1" w:uiPriority="51"/>
+    <w:lsdException w:name="List Table 7 Colorful Accent 1" w:uiPriority="52"/>
+    <w:lsdException w:name="List Table 1 Light Accent 2" w:uiPriority="46"/>
+    <w:lsdException w:name="List Table 2 Accent 2" w:uiPriority="47"/>
+    <w:lsdException w:name="List Table 3 Accent 2" w:uiPriority="48"/>
+    <w:lsdException w:name="List Table 4 Accent 2" w:uiPriority="49"/>
+    <w:lsdException w:name="List Table 5 Dark Accent 2" w:uiPriority="50"/>
+    <w:lsdException w:name="List Table 6 Colorful Accent 2" w:uiPriority="51"/>
+    <w:lsdException w:name="List Table 7 Colorful Accent 2" w:uiPriority="52"/>
+    <w:lsdException w:name="List Table 1 Light Accent 3" w:uiPriority="46"/>
+    <w:lsdException w:name="List Table 2 Accent 3" w:uiPriority="47"/>
+    <w:lsdException w:name="List Table 3 Accent 3" w:uiPriority="48"/>
+    <w:lsdException w:name="List Table 4 Accent 3" w:uiPriority="49"/>
+    <w:lsdException w:name="List Table 5 Dark Accent 3" w:uiPriority="50"/>
+    <w:lsdException w:name="List Table 6 Colorful Accent 3" w:uiPriority="51"/>
+    <w:lsdException w:name="List Table 7 Colorful Accent 3" w:uiPriority="52"/>
+    <w:lsdException w:name="List Table 1 Light Accent 4" w:uiPriority="46"/>
+    <w:lsdException w:name="List Table 2 Accent 4" w:uiPriority="47"/>
+    <w:lsdException w:name="List Table 3 Accent 4" w:uiPriority="48"/>
+    <w:lsdException w:name="List Table 4 Accent 4" w:uiPriority="49"/>
+    <w:lsdException w:name="List Table 5 Dark Accent 4" w:uiPriority="50"/>
+    <w:lsdException w:name="List Table 6 Colorful Accent 4" w:uiPriority="51"/>
+    <w:lsdException w:name="List Table 7 Colorful Accent 4" w:uiPriority="52"/>
+    <w:lsdException w:name="List Table 1 Light Accent 5" w:uiPriority="46"/>
+    <w:lsdException w:name="List Table 2 Accent 5" w:uiPriority="47"/>
+    <w:lsdException w:name="List Table 3 Accent 5" w:uiPriority="48"/>
+    <w:lsdException w:name="List Table 4 Accent 5" w:uiPriority="49"/>
+    <w:lsdException w:name="List Table 5 Dark Accent 5" w:uiPriority="50"/>
+    <w:lsdException w:name="List Table 6 Colorful Accent 5" w:uiPriority="51"/>
+    <w:lsdException w:name="List Table 7 Colorful Accent 5" w:uiPriority="52"/>
+    <w:lsdException w:name="List Table 1 Light Accent 6" w:uiPriority="46"/>
+    <w:lsdException w:name="List Table 2 Accent 6" w:uiPriority="47"/>
+    <w:lsdException w:name="List Table 3 Accent 6" w:uiPriority="48"/>
+    <w:lsdException w:name="List Table 4 Accent 6" w:uiPriority="49"/>
+    <w:lsdException w:name="List Table 5 Dark Accent 6" w:uiPriority="50"/>
+    <w:lsdException w:name="List Table 6 Colorful Accent 6" w:uiPriority="51"/>
+    <w:lsdException w:name="List Table 7 Colorful Accent 6" w:uiPriority="52"/>
   </w:latentStyles>
   <w:style w:type="paragraph" w:default="1" w:styleId="Normal">
     <w:name w:val="Normal"/>
@@ -957,6 +1203,8 @@
       <w:spacing w:after="200" w:line="276" w:lineRule="auto"/>
     </w:pPr>
     <w:rPr>
+      <w:sz w:val="22"/>
+      <w:szCs w:val="22"/>
       <w:lang w:val="en-US" w:eastAsia="en-US"/>
     </w:rPr>
   </w:style>
@@ -986,15 +1234,15 @@
   </w:style>
   <w:style w:type="character" w:default="1" w:styleId="DefaultParagraphFont">
     <w:name w:val="Default Paragraph Font"/>
-    <w:uiPriority w:val="99"/>
+    <w:uiPriority w:val="1"/>
     <w:semiHidden/>
+    <w:unhideWhenUsed/>
   </w:style>
   <w:style w:type="table" w:default="1" w:styleId="TableNormal">
     <w:name w:val="Normal Table"/>
     <w:uiPriority w:val="99"/>
     <w:semiHidden/>
     <w:unhideWhenUsed/>
-    <w:qFormat/>
     <w:tblPr>
       <w:tblInd w:w="0" w:type="dxa"/>
       <w:tblCellMar>
@@ -1013,7 +1261,6 @@
   </w:style>
   <w:style w:type="character" w:customStyle="1" w:styleId="Heading1Char">
     <w:name w:val="Heading 1 Char"/>
-    <w:basedOn w:val="DefaultParagraphFont"/>
     <w:link w:val="Heading1"/>
     <w:uiPriority w:val="99"/>
     <w:locked/>
@@ -1030,10 +1277,6 @@
     <w:basedOn w:val="TableNormal"/>
     <w:uiPriority w:val="99"/>
     <w:rsid w:val="001F5731"/>
-    <w:rPr>
-      <w:sz w:val="20"/>
-      <w:szCs w:val="20"/>
-    </w:rPr>
     <w:tblPr>
       <w:tblInd w:w="0" w:type="dxa"/>
       <w:tblBorders>

</xml_diff>